<commit_message>
minor additions to client pseudocode
</commit_message>
<xml_diff>
--- a/design/Design_v1.3.docx
+++ b/design/Design_v1.3.docx
@@ -154,15 +154,7 @@
                     <w:sz w:val="44"/>
                     <w:szCs w:val="44"/>
                   </w:rPr>
-                  <w:t xml:space="preserve"> Assignment </w:t>
-                </w:r>
-                <w:r>
-                  <w:rPr>
-                    <w:rFonts w:asciiTheme="majorHAnsi" w:eastAsiaTheme="majorEastAsia" w:hAnsiTheme="majorHAnsi" w:cstheme="majorBidi"/>
-                    <w:sz w:val="44"/>
-                    <w:szCs w:val="44"/>
-                  </w:rPr>
-                  <w:t>3</w:t>
+                  <w:t xml:space="preserve"> Final Assignment</w:t>
                 </w:r>
               </w:p>
             </w:tc>
@@ -311,7 +303,7 @@
                     <w:b/>
                     <w:bCs/>
                   </w:rPr>
-                  <w:t>2</w:t>
+                  <w:t>18/03</w:t>
                 </w:r>
                 <w:r>
                   <w:rPr>
@@ -319,15 +311,7 @@
                     <w:b/>
                     <w:bCs/>
                   </w:rPr>
-                  <w:t>4</w:t>
-                </w:r>
-                <w:r>
-                  <w:rPr>
-                    <w:rFonts w:cstheme="minorHAnsi"/>
-                    <w:b/>
-                    <w:bCs/>
-                  </w:rPr>
-                  <w:t>/01/2013</w:t>
+                  <w:t>/2013</w:t>
                 </w:r>
               </w:p>
             </w:tc>
@@ -344,8 +328,6 @@
             <w:br w:type="page"/>
           </w:r>
         </w:p>
-        <w:bookmarkStart w:id="0" w:name="_GoBack" w:displacedByCustomXml="next"/>
-        <w:bookmarkEnd w:id="0" w:displacedByCustomXml="next"/>
       </w:sdtContent>
     </w:sdt>
     <w:sdt>
@@ -2265,33 +2247,33 @@
       <w:pPr>
         <w:pStyle w:val="Heading1"/>
       </w:pPr>
-      <w:bookmarkStart w:id="1" w:name="_Toc351285529"/>
+      <w:bookmarkStart w:id="0" w:name="_Toc351285529"/>
       <w:r>
         <w:lastRenderedPageBreak/>
         <w:t>Client</w:t>
       </w:r>
+      <w:bookmarkEnd w:id="0"/>
+    </w:p>
+    <w:p>
+      <w:pPr>
+        <w:pStyle w:val="Heading2"/>
+      </w:pPr>
+      <w:bookmarkStart w:id="1" w:name="_Toc351285530"/>
+      <w:r>
+        <w:t>Overview</w:t>
+      </w:r>
       <w:bookmarkEnd w:id="1"/>
-    </w:p>
-    <w:p>
-      <w:pPr>
-        <w:pStyle w:val="Heading2"/>
-      </w:pPr>
-      <w:bookmarkStart w:id="2" w:name="_Toc351285530"/>
-      <w:r>
-        <w:t>Overview</w:t>
-      </w:r>
-      <w:bookmarkEnd w:id="2"/>
     </w:p>
     <w:p>
       <w:pPr>
         <w:pStyle w:val="Heading3"/>
         <w:ind w:firstLine="720"/>
       </w:pPr>
-      <w:bookmarkStart w:id="3" w:name="_Toc351285531"/>
+      <w:bookmarkStart w:id="2" w:name="_Toc351285531"/>
       <w:r>
         <w:t>Overall STD</w:t>
       </w:r>
-      <w:bookmarkEnd w:id="3"/>
+      <w:bookmarkEnd w:id="2"/>
     </w:p>
     <w:p>
       <w:pPr>
@@ -2318,10 +2300,10 @@
             <v:path o:extrusionok="f" gradientshapeok="t" o:connecttype="rect"/>
             <o:lock v:ext="edit" aspectratio="t"/>
           </v:shapetype>
-          <v:shape id="_x0000_i1025" type="#_x0000_t75" style="width:375.25pt;height:515pt" o:ole="">
+          <v:shape id="_x0000_i1025" type="#_x0000_t75" style="width:375pt;height:514.8pt" o:ole="">
             <v:imagedata r:id="rId10" o:title=""/>
           </v:shape>
-          <o:OLEObject Type="Embed" ProgID="Visio.Drawing.11" ShapeID="_x0000_i1025" DrawAspect="Content" ObjectID="_1425027401" r:id="rId11"/>
+          <o:OLEObject Type="Embed" ProgID="Visio.Drawing.11" ShapeID="_x0000_i1025" DrawAspect="Content" ObjectID="_1425038351" r:id="rId11"/>
         </w:object>
       </w:r>
     </w:p>
@@ -2331,7 +2313,7 @@
         <w:pStyle w:val="Heading3"/>
         <w:ind w:firstLine="720"/>
       </w:pPr>
-      <w:bookmarkStart w:id="4" w:name="_Toc351285532"/>
+      <w:bookmarkStart w:id="3" w:name="_Toc351285532"/>
       <w:r>
         <w:lastRenderedPageBreak/>
         <w:t xml:space="preserve">Overall </w:t>
@@ -2343,7 +2325,7 @@
       <w:r>
         <w:t>seudocode</w:t>
       </w:r>
-      <w:bookmarkEnd w:id="4"/>
+      <w:bookmarkEnd w:id="3"/>
       <w:proofErr w:type="spellEnd"/>
     </w:p>
     <w:p>
@@ -2391,6 +2373,19 @@
     </w:p>
     <w:p>
       <w:pPr>
+        <w:pStyle w:val="ListParagraph"/>
+        <w:numPr>
+          <w:ilvl w:val="0"/>
+          <w:numId w:val="24"/>
+        </w:numPr>
+        <w:ind w:left="2520"/>
+      </w:pPr>
+      <w:r>
+        <w:t>Validate settings; if invalid, display error and prompt user to input valid values</w:t>
+      </w:r>
+    </w:p>
+    <w:p>
+      <w:pPr>
         <w:pStyle w:val="Heading4"/>
         <w:ind w:left="1440"/>
         <w:rPr>
@@ -2434,6 +2429,32 @@
     </w:p>
     <w:p>
       <w:pPr>
+        <w:pStyle w:val="ListParagraph"/>
+        <w:numPr>
+          <w:ilvl w:val="0"/>
+          <w:numId w:val="24"/>
+        </w:numPr>
+        <w:ind w:left="2520"/>
+      </w:pPr>
+      <w:r>
+        <w:t>Retrieve song listing from server and populate song list on GUI</w:t>
+      </w:r>
+    </w:p>
+    <w:p>
+      <w:pPr>
+        <w:pStyle w:val="ListParagraph"/>
+        <w:numPr>
+          <w:ilvl w:val="0"/>
+          <w:numId w:val="24"/>
+        </w:numPr>
+        <w:ind w:left="2520"/>
+      </w:pPr>
+      <w:r>
+        <w:t>Retrieve connection info (port number) for multicast from server</w:t>
+      </w:r>
+    </w:p>
+    <w:p>
+      <w:pPr>
         <w:pStyle w:val="Heading4"/>
         <w:ind w:left="720" w:firstLine="720"/>
         <w:rPr>
@@ -2542,7 +2563,7 @@
       <w:pPr>
         <w:pStyle w:val="Heading2"/>
       </w:pPr>
-      <w:bookmarkStart w:id="5" w:name="_Toc351285533"/>
+      <w:bookmarkStart w:id="4" w:name="_Toc351285533"/>
       <w:r>
         <w:lastRenderedPageBreak/>
         <w:t xml:space="preserve">File </w:t>
@@ -2553,31 +2574,31 @@
       <w:r>
         <w:t>Upload</w:t>
       </w:r>
+      <w:bookmarkEnd w:id="4"/>
+    </w:p>
+    <w:p>
+      <w:pPr>
+        <w:pStyle w:val="Heading3"/>
+      </w:pPr>
+      <w:r>
+        <w:tab/>
+      </w:r>
+      <w:bookmarkStart w:id="5" w:name="_Toc351285534"/>
+      <w:r>
+        <w:t>Download/Upload STD</w:t>
+      </w:r>
       <w:bookmarkEnd w:id="5"/>
     </w:p>
     <w:p>
       <w:pPr>
-        <w:pStyle w:val="Heading3"/>
-      </w:pPr>
-      <w:r>
-        <w:tab/>
-      </w:r>
-      <w:bookmarkStart w:id="6" w:name="_Toc351285534"/>
-      <w:r>
-        <w:t>Download/Upload STD</w:t>
-      </w:r>
-      <w:bookmarkEnd w:id="6"/>
-    </w:p>
-    <w:p>
-      <w:pPr>
         <w:jc w:val="center"/>
       </w:pPr>
       <w:r>
         <w:object w:dxaOrig="10442" w:dyaOrig="12004" w14:anchorId="347D4ED8">
-          <v:shape id="_x0000_i1026" type="#_x0000_t75" style="width:467.6pt;height:537.9pt" o:ole="">
+          <v:shape id="_x0000_i1026" type="#_x0000_t75" style="width:468pt;height:537.6pt" o:ole="">
             <v:imagedata r:id="rId12" o:title=""/>
           </v:shape>
-          <o:OLEObject Type="Embed" ProgID="Visio.Drawing.11" ShapeID="_x0000_i1026" DrawAspect="Content" ObjectID="_1425027402" r:id="rId13"/>
+          <o:OLEObject Type="Embed" ProgID="Visio.Drawing.11" ShapeID="_x0000_i1026" DrawAspect="Content" ObjectID="_1425038352" r:id="rId13"/>
         </w:object>
       </w:r>
     </w:p>
@@ -2592,7 +2613,7 @@
         <w:pStyle w:val="Heading3"/>
         <w:ind w:firstLine="720"/>
       </w:pPr>
-      <w:bookmarkStart w:id="7" w:name="_Toc351285535"/>
+      <w:bookmarkStart w:id="6" w:name="_Toc351285535"/>
       <w:r>
         <w:lastRenderedPageBreak/>
         <w:t xml:space="preserve">Download </w:t>
@@ -2604,7 +2625,7 @@
       <w:r>
         <w:t>seudocode</w:t>
       </w:r>
-      <w:bookmarkEnd w:id="7"/>
+      <w:bookmarkEnd w:id="6"/>
       <w:proofErr w:type="spellEnd"/>
     </w:p>
     <w:p>
@@ -2776,7 +2797,7 @@
         <w:pStyle w:val="Heading3"/>
         <w:ind w:firstLine="720"/>
       </w:pPr>
-      <w:bookmarkStart w:id="8" w:name="_Toc351285536"/>
+      <w:bookmarkStart w:id="7" w:name="_Toc351285536"/>
       <w:r>
         <w:t xml:space="preserve">Upload </w:t>
       </w:r>
@@ -2787,7 +2808,7 @@
       <w:r>
         <w:t>seudocode</w:t>
       </w:r>
-      <w:bookmarkEnd w:id="8"/>
+      <w:bookmarkEnd w:id="7"/>
       <w:proofErr w:type="spellEnd"/>
     </w:p>
     <w:p>
@@ -2856,6 +2877,8 @@
       <w:r>
         <w:t>Header includes the following</w:t>
       </w:r>
+      <w:bookmarkStart w:id="8" w:name="_GoBack"/>
+      <w:bookmarkEnd w:id="8"/>
     </w:p>
     <w:p>
       <w:pPr>
@@ -2997,10 +3020,10 @@
       </w:pPr>
       <w:r>
         <w:object w:dxaOrig="8765" w:dyaOrig="6041" w14:anchorId="7AFDEF64">
-          <v:shape id="_x0000_i1027" type="#_x0000_t75" style="width:437.95pt;height:302.4pt" o:ole="">
+          <v:shape id="_x0000_i1027" type="#_x0000_t75" style="width:438pt;height:302.4pt" o:ole="">
             <v:imagedata r:id="rId14" o:title=""/>
           </v:shape>
-          <o:OLEObject Type="Embed" ProgID="Visio.Drawing.11" ShapeID="_x0000_i1027" DrawAspect="Content" ObjectID="_1425027403" r:id="rId15"/>
+          <o:OLEObject Type="Embed" ProgID="Visio.Drawing.11" ShapeID="_x0000_i1027" DrawAspect="Content" ObjectID="_1425038353" r:id="rId15"/>
         </w:object>
       </w:r>
     </w:p>
@@ -3218,10 +3241,10 @@
       </w:pPr>
       <w:r>
         <w:object w:dxaOrig="6858" w:dyaOrig="6237" w14:anchorId="49FD20BE">
-          <v:shape id="_x0000_i1028" type="#_x0000_t75" style="width:343.05pt;height:311.7pt" o:ole="">
+          <v:shape id="_x0000_i1028" type="#_x0000_t75" style="width:343.2pt;height:312pt" o:ole="">
             <v:imagedata r:id="rId16" o:title=""/>
           </v:shape>
-          <o:OLEObject Type="Embed" ProgID="Visio.Drawing.11" ShapeID="_x0000_i1028" DrawAspect="Content" ObjectID="_1425027404" r:id="rId17"/>
+          <o:OLEObject Type="Embed" ProgID="Visio.Drawing.11" ShapeID="_x0000_i1028" DrawAspect="Content" ObjectID="_1425038354" r:id="rId17"/>
         </w:object>
       </w:r>
     </w:p>
@@ -3337,10 +3360,10 @@
     <w:p>
       <w:r>
         <w:object w:dxaOrig="8846" w:dyaOrig="7189" w14:anchorId="46E07E10">
-          <v:shape id="_x0000_i1029" type="#_x0000_t75" style="width:442.15pt;height:359.15pt" o:ole="">
+          <v:shape id="_x0000_i1029" type="#_x0000_t75" style="width:442.2pt;height:358.8pt" o:ole="">
             <v:imagedata r:id="rId18" o:title=""/>
           </v:shape>
-          <o:OLEObject Type="Embed" ProgID="Visio.Drawing.11" ShapeID="_x0000_i1029" DrawAspect="Content" ObjectID="_1425027405" r:id="rId19"/>
+          <o:OLEObject Type="Embed" ProgID="Visio.Drawing.11" ShapeID="_x0000_i1029" DrawAspect="Content" ObjectID="_1425038355" r:id="rId19"/>
         </w:object>
       </w:r>
     </w:p>
@@ -3422,10 +3445,10 @@
     <w:p>
       <w:r>
         <w:object w:dxaOrig="10290" w:dyaOrig="6834" w14:anchorId="6FCD61F0">
-          <v:shape id="_x0000_i1030" type="#_x0000_t75" style="width:467.6pt;height:310.85pt" o:ole="">
+          <v:shape id="_x0000_i1030" type="#_x0000_t75" style="width:467.4pt;height:310.8pt" o:ole="">
             <v:imagedata r:id="rId20" o:title=""/>
           </v:shape>
-          <o:OLEObject Type="Embed" ProgID="Visio.Drawing.11" ShapeID="_x0000_i1030" DrawAspect="Content" ObjectID="_1425027406" r:id="rId21"/>
+          <o:OLEObject Type="Embed" ProgID="Visio.Drawing.11" ShapeID="_x0000_i1030" DrawAspect="Content" ObjectID="_1425038356" r:id="rId21"/>
         </w:object>
       </w:r>
       <w:r>
@@ -3480,10 +3503,10 @@
       </w:pPr>
       <w:r>
         <w:object w:dxaOrig="7473" w:dyaOrig="12787" w14:anchorId="17713D9A">
-          <v:shape id="_x0000_i1031" type="#_x0000_t75" style="width:313.4pt;height:536.2pt" o:ole="">
+          <v:shape id="_x0000_i1031" type="#_x0000_t75" style="width:313.2pt;height:536.4pt" o:ole="">
             <v:imagedata r:id="rId22" o:title=""/>
           </v:shape>
-          <o:OLEObject Type="Embed" ProgID="Visio.Drawing.11" ShapeID="_x0000_i1031" DrawAspect="Content" ObjectID="_1425027407" r:id="rId23"/>
+          <o:OLEObject Type="Embed" ProgID="Visio.Drawing.11" ShapeID="_x0000_i1031" DrawAspect="Content" ObjectID="_1425038357" r:id="rId23"/>
         </w:object>
       </w:r>
     </w:p>
@@ -3505,10 +3528,10 @@
       </w:pPr>
       <w:r>
         <w:object w:dxaOrig="6304" w:dyaOrig="10581" w14:anchorId="3E9D975B">
-          <v:shape id="_x0000_i1032" type="#_x0000_t75" style="width:315.1pt;height:529.4pt" o:ole="">
+          <v:shape id="_x0000_i1032" type="#_x0000_t75" style="width:315pt;height:529.8pt" o:ole="">
             <v:imagedata r:id="rId24" o:title=""/>
           </v:shape>
-          <o:OLEObject Type="Embed" ProgID="Visio.Drawing.11" ShapeID="_x0000_i1032" DrawAspect="Content" ObjectID="_1425027408" r:id="rId25"/>
+          <o:OLEObject Type="Embed" ProgID="Visio.Drawing.11" ShapeID="_x0000_i1032" DrawAspect="Content" ObjectID="_1425038358" r:id="rId25"/>
         </w:object>
       </w:r>
     </w:p>
@@ -3530,10 +3553,10 @@
       </w:pPr>
       <w:r>
         <w:object w:dxaOrig="7516" w:dyaOrig="7774" w14:anchorId="33608826">
-          <v:shape id="_x0000_i1033" type="#_x0000_t75" style="width:376.1pt;height:388.8pt" o:ole="">
+          <v:shape id="_x0000_i1033" type="#_x0000_t75" style="width:376.2pt;height:388.8pt" o:ole="">
             <v:imagedata r:id="rId26" o:title=""/>
           </v:shape>
-          <o:OLEObject Type="Embed" ProgID="Visio.Drawing.11" ShapeID="_x0000_i1033" DrawAspect="Content" ObjectID="_1425027409" r:id="rId27"/>
+          <o:OLEObject Type="Embed" ProgID="Visio.Drawing.11" ShapeID="_x0000_i1033" DrawAspect="Content" ObjectID="_1425038359" r:id="rId27"/>
         </w:object>
       </w:r>
     </w:p>
@@ -3555,10 +3578,10 @@
       </w:pPr>
       <w:r>
         <w:object w:dxaOrig="7763" w:dyaOrig="5682" w14:anchorId="00CDD9D9">
-          <v:shape id="_x0000_i1034" type="#_x0000_t75" style="width:387.95pt;height:283.75pt" o:ole="">
+          <v:shape id="_x0000_i1034" type="#_x0000_t75" style="width:387.6pt;height:283.8pt" o:ole="">
             <v:imagedata r:id="rId28" o:title=""/>
           </v:shape>
-          <o:OLEObject Type="Embed" ProgID="Visio.Drawing.11" ShapeID="_x0000_i1034" DrawAspect="Content" ObjectID="_1425027410" r:id="rId29"/>
+          <o:OLEObject Type="Embed" ProgID="Visio.Drawing.11" ShapeID="_x0000_i1034" DrawAspect="Content" ObjectID="_1425038360" r:id="rId29"/>
         </w:object>
       </w:r>
     </w:p>
@@ -3580,10 +3603,10 @@
       </w:pPr>
       <w:r>
         <w:object w:dxaOrig="8516" w:dyaOrig="11442" w14:anchorId="62EA15FB">
-          <v:shape id="_x0000_i1035" type="#_x0000_t75" style="width:426.05pt;height:571.75pt" o:ole="">
+          <v:shape id="_x0000_i1035" type="#_x0000_t75" style="width:426pt;height:571.8pt" o:ole="">
             <v:imagedata r:id="rId30" o:title=""/>
           </v:shape>
-          <o:OLEObject Type="Embed" ProgID="Visio.Drawing.11" ShapeID="_x0000_i1035" DrawAspect="Content" ObjectID="_1425027411" r:id="rId31"/>
+          <o:OLEObject Type="Embed" ProgID="Visio.Drawing.11" ShapeID="_x0000_i1035" DrawAspect="Content" ObjectID="_1425038361" r:id="rId31"/>
         </w:object>
       </w:r>
     </w:p>
@@ -3602,10 +3625,10 @@
     <w:p>
       <w:r>
         <w:object w:dxaOrig="9420" w:dyaOrig="6042" w14:anchorId="7763D1C5">
-          <v:shape id="_x0000_i1036" type="#_x0000_t75" style="width:467.6pt;height:299.85pt" o:ole="">
+          <v:shape id="_x0000_i1036" type="#_x0000_t75" style="width:468pt;height:300pt" o:ole="">
             <v:imagedata r:id="rId32" o:title=""/>
           </v:shape>
-          <o:OLEObject Type="Embed" ProgID="Visio.Drawing.11" ShapeID="_x0000_i1036" DrawAspect="Content" ObjectID="_1425027412" r:id="rId33"/>
+          <o:OLEObject Type="Embed" ProgID="Visio.Drawing.11" ShapeID="_x0000_i1036" DrawAspect="Content" ObjectID="_1425038362" r:id="rId33"/>
         </w:object>
       </w:r>
     </w:p>
@@ -3688,7 +3711,7 @@
             <w:rFonts w:cstheme="minorHAnsi"/>
             <w:noProof/>
           </w:rPr>
-          <w:t>2</w:t>
+          <w:t>10</w:t>
         </w:r>
         <w:r>
           <w:rPr>
@@ -7414,7 +7437,7 @@
 </file>
 
 <file path=customXml/itemProps2.xml><?xml version="1.0" encoding="utf-8"?>
-<ds:datastoreItem xmlns:ds="http://schemas.openxmlformats.org/officeDocument/2006/customXml" ds:itemID="{33A8C9D6-44C2-44D0-AE0F-F13043D652E2}">
+<ds:datastoreItem xmlns:ds="http://schemas.openxmlformats.org/officeDocument/2006/customXml" ds:itemID="{A282A73F-7B66-436E-A9FE-38132AF52A0A}">
   <ds:schemaRefs>
     <ds:schemaRef ds:uri="http://schemas.openxmlformats.org/officeDocument/2006/bibliography"/>
   </ds:schemaRefs>

</xml_diff>

<commit_message>
added a beginning section on the design doc
</commit_message>
<xml_diff>
--- a/design/Design_v1.3.docx
+++ b/design/Design_v1.3.docx
@@ -94,7 +94,7 @@
                         <w:sz w:val="80"/>
                         <w:szCs w:val="80"/>
                       </w:rPr>
-                      <w:t>Fuzzy hipster</w:t>
+                      <w:t>Comm Audio Player</w:t>
                     </w:r>
                   </w:p>
                 </w:tc>
@@ -227,41 +227,59 @@
                     <w:bCs/>
                   </w:rPr>
                 </w:pPr>
-                <w:proofErr w:type="spellStart"/>
                 <w:r>
                   <w:rPr>
                     <w:rFonts w:cstheme="minorHAnsi"/>
                     <w:b/>
                     <w:bCs/>
                   </w:rPr>
-                  <w:t>Behnam</w:t>
+                  <w:t>Behnam Bastami (A00197752)</w:t>
                 </w:r>
-                <w:proofErr w:type="spellEnd"/>
+              </w:p>
+              <w:p>
+                <w:pPr>
+                  <w:pStyle w:val="NoSpacing"/>
+                  <w:jc w:val="center"/>
+                  <w:rPr>
+                    <w:rFonts w:cstheme="minorHAnsi"/>
+                    <w:b/>
+                    <w:bCs/>
+                  </w:rPr>
+                </w:pPr>
                 <w:r>
                   <w:rPr>
                     <w:rFonts w:cstheme="minorHAnsi"/>
                     <w:b/>
                     <w:bCs/>
                   </w:rPr>
-                  <w:t xml:space="preserve"> </w:t>
+                  <w:t>Ronald Bellido (A00694189)</w:t>
                 </w:r>
-                <w:proofErr w:type="spellStart"/>
+              </w:p>
+              <w:p>
+                <w:pPr>
+                  <w:pStyle w:val="NoSpacing"/>
+                  <w:jc w:val="center"/>
+                  <w:rPr>
+                    <w:rFonts w:cstheme="minorHAnsi"/>
+                    <w:b/>
+                    <w:bCs/>
+                  </w:rPr>
+                </w:pPr>
                 <w:r>
                   <w:rPr>
                     <w:rFonts w:cstheme="minorHAnsi"/>
                     <w:b/>
                     <w:bCs/>
                   </w:rPr>
-                  <w:t>Bastami</w:t>
+                  <w:t>Jesse Braham(</w:t>
                 </w:r>
-                <w:proofErr w:type="spellEnd"/>
                 <w:r>
                   <w:rPr>
                     <w:rFonts w:cstheme="minorHAnsi"/>
                     <w:b/>
                     <w:bCs/>
                   </w:rPr>
-                  <w:t xml:space="preserve"> (A00197752)</w:t>
+                  <w:t>A00668867)</w:t>
                 </w:r>
               </w:p>
               <w:p>
@@ -370,15 +388,6 @@
             <w:t>Contents</w:t>
           </w:r>
         </w:p>
-        <w:p/>
-        <w:p>
-          <w:pPr>
-            <w:rPr>
-              <w:rFonts w:cstheme="minorHAnsi"/>
-              <w:lang w:eastAsia="en-US"/>
-            </w:rPr>
-          </w:pPr>
-        </w:p>
         <w:p>
           <w:pPr>
             <w:pStyle w:val="TOC1"/>
@@ -409,13 +418,13 @@
             </w:rPr>
             <w:fldChar w:fldCharType="separate"/>
           </w:r>
-          <w:hyperlink w:anchor="_Toc351285529" w:history="1">
+          <w:hyperlink w:anchor="_Toc351316893" w:history="1">
             <w:r>
               <w:rPr>
                 <w:rStyle w:val="Hyperlink"/>
                 <w:noProof/>
               </w:rPr>
-              <w:t>Client</w:t>
+              <w:t>Comm Audio Player Design</w:t>
             </w:r>
             <w:r>
               <w:rPr>
@@ -436,7 +445,7 @@
                 <w:noProof/>
                 <w:webHidden/>
               </w:rPr>
-              <w:instrText xml:space="preserve"> PAGEREF _Toc351285529 \h </w:instrText>
+              <w:instrText xml:space="preserve"> PAGEREF _Toc351316893 \h </w:instrText>
             </w:r>
             <w:r>
               <w:rPr>
@@ -479,12 +488,222 @@
               <w:lang w:eastAsia="en-US"/>
             </w:rPr>
           </w:pPr>
-          <w:hyperlink w:anchor="_Toc351285530" w:history="1">
+          <w:hyperlink w:anchor="_Toc351316894" w:history="1">
             <w:r>
               <w:rPr>
                 <w:rStyle w:val="Hyperlink"/>
                 <w:noProof/>
               </w:rPr>
+              <w:t>Technologies/Libraries used</w:t>
+            </w:r>
+            <w:r>
+              <w:rPr>
+                <w:noProof/>
+                <w:webHidden/>
+              </w:rPr>
+              <w:tab/>
+            </w:r>
+            <w:r>
+              <w:rPr>
+                <w:noProof/>
+                <w:webHidden/>
+              </w:rPr>
+              <w:fldChar w:fldCharType="begin"/>
+            </w:r>
+            <w:r>
+              <w:rPr>
+                <w:noProof/>
+                <w:webHidden/>
+              </w:rPr>
+              <w:instrText xml:space="preserve"> PAGEREF _Toc351316894 \h </w:instrText>
+            </w:r>
+            <w:r>
+              <w:rPr>
+                <w:noProof/>
+                <w:webHidden/>
+              </w:rPr>
+            </w:r>
+            <w:r>
+              <w:rPr>
+                <w:noProof/>
+                <w:webHidden/>
+              </w:rPr>
+              <w:fldChar w:fldCharType="separate"/>
+            </w:r>
+            <w:r>
+              <w:rPr>
+                <w:noProof/>
+                <w:webHidden/>
+              </w:rPr>
+              <w:t>3</w:t>
+            </w:r>
+            <w:r>
+              <w:rPr>
+                <w:noProof/>
+                <w:webHidden/>
+              </w:rPr>
+              <w:fldChar w:fldCharType="end"/>
+            </w:r>
+          </w:hyperlink>
+        </w:p>
+        <w:p>
+          <w:pPr>
+            <w:pStyle w:val="TOC2"/>
+            <w:tabs>
+              <w:tab w:val="right" w:leader="dot" w:pos="9350"/>
+            </w:tabs>
+            <w:rPr>
+              <w:noProof/>
+              <w:sz w:val="22"/>
+              <w:lang w:eastAsia="en-US"/>
+            </w:rPr>
+          </w:pPr>
+          <w:hyperlink w:anchor="_Toc351316895" w:history="1">
+            <w:r>
+              <w:rPr>
+                <w:rStyle w:val="Hyperlink"/>
+                <w:noProof/>
+              </w:rPr>
+              <w:t>How requests work</w:t>
+            </w:r>
+            <w:r>
+              <w:rPr>
+                <w:noProof/>
+                <w:webHidden/>
+              </w:rPr>
+              <w:tab/>
+            </w:r>
+            <w:r>
+              <w:rPr>
+                <w:noProof/>
+                <w:webHidden/>
+              </w:rPr>
+              <w:fldChar w:fldCharType="begin"/>
+            </w:r>
+            <w:r>
+              <w:rPr>
+                <w:noProof/>
+                <w:webHidden/>
+              </w:rPr>
+              <w:instrText xml:space="preserve"> PAGEREF _Toc351316895 \h </w:instrText>
+            </w:r>
+            <w:r>
+              <w:rPr>
+                <w:noProof/>
+                <w:webHidden/>
+              </w:rPr>
+            </w:r>
+            <w:r>
+              <w:rPr>
+                <w:noProof/>
+                <w:webHidden/>
+              </w:rPr>
+              <w:fldChar w:fldCharType="separate"/>
+            </w:r>
+            <w:r>
+              <w:rPr>
+                <w:noProof/>
+                <w:webHidden/>
+              </w:rPr>
+              <w:t>3</w:t>
+            </w:r>
+            <w:r>
+              <w:rPr>
+                <w:noProof/>
+                <w:webHidden/>
+              </w:rPr>
+              <w:fldChar w:fldCharType="end"/>
+            </w:r>
+          </w:hyperlink>
+        </w:p>
+        <w:p>
+          <w:pPr>
+            <w:pStyle w:val="TOC1"/>
+            <w:tabs>
+              <w:tab w:val="right" w:leader="dot" w:pos="9350"/>
+            </w:tabs>
+            <w:rPr>
+              <w:noProof/>
+              <w:sz w:val="22"/>
+              <w:lang w:eastAsia="en-US"/>
+            </w:rPr>
+          </w:pPr>
+          <w:hyperlink w:anchor="_Toc351316896" w:history="1">
+            <w:r>
+              <w:rPr>
+                <w:rStyle w:val="Hyperlink"/>
+                <w:noProof/>
+              </w:rPr>
+              <w:t>Client</w:t>
+            </w:r>
+            <w:r>
+              <w:rPr>
+                <w:noProof/>
+                <w:webHidden/>
+              </w:rPr>
+              <w:tab/>
+            </w:r>
+            <w:r>
+              <w:rPr>
+                <w:noProof/>
+                <w:webHidden/>
+              </w:rPr>
+              <w:fldChar w:fldCharType="begin"/>
+            </w:r>
+            <w:r>
+              <w:rPr>
+                <w:noProof/>
+                <w:webHidden/>
+              </w:rPr>
+              <w:instrText xml:space="preserve"> PAGEREF _Toc351316896 \h </w:instrText>
+            </w:r>
+            <w:r>
+              <w:rPr>
+                <w:noProof/>
+                <w:webHidden/>
+              </w:rPr>
+            </w:r>
+            <w:r>
+              <w:rPr>
+                <w:noProof/>
+                <w:webHidden/>
+              </w:rPr>
+              <w:fldChar w:fldCharType="separate"/>
+            </w:r>
+            <w:r>
+              <w:rPr>
+                <w:noProof/>
+                <w:webHidden/>
+              </w:rPr>
+              <w:t>4</w:t>
+            </w:r>
+            <w:r>
+              <w:rPr>
+                <w:noProof/>
+                <w:webHidden/>
+              </w:rPr>
+              <w:fldChar w:fldCharType="end"/>
+            </w:r>
+          </w:hyperlink>
+        </w:p>
+        <w:p>
+          <w:pPr>
+            <w:pStyle w:val="TOC2"/>
+            <w:tabs>
+              <w:tab w:val="right" w:leader="dot" w:pos="9350"/>
+            </w:tabs>
+            <w:rPr>
+              <w:noProof/>
+              <w:sz w:val="22"/>
+              <w:lang w:eastAsia="en-US"/>
+            </w:rPr>
+          </w:pPr>
+          <w:hyperlink w:anchor="_Toc351316897" w:history="1">
+            <w:r>
+              <w:rPr>
+                <w:rStyle w:val="Hyperlink"/>
+                <w:noProof/>
+              </w:rPr>
               <w:t>Overview</w:t>
             </w:r>
             <w:r>
@@ -506,7 +725,7 @@
                 <w:noProof/>
                 <w:webHidden/>
               </w:rPr>
-              <w:instrText xml:space="preserve"> PAGEREF _Toc351285530 \h </w:instrText>
+              <w:instrText xml:space="preserve"> PAGEREF _Toc351316897 \h </w:instrText>
             </w:r>
             <w:r>
               <w:rPr>
@@ -526,7 +745,7 @@
                 <w:noProof/>
                 <w:webHidden/>
               </w:rPr>
-              <w:t>3</w:t>
+              <w:t>4</w:t>
             </w:r>
             <w:r>
               <w:rPr>
@@ -549,7 +768,7 @@
               <w:lang w:eastAsia="en-US"/>
             </w:rPr>
           </w:pPr>
-          <w:hyperlink w:anchor="_Toc351285531" w:history="1">
+          <w:hyperlink w:anchor="_Toc351316898" w:history="1">
             <w:r>
               <w:rPr>
                 <w:rStyle w:val="Hyperlink"/>
@@ -576,7 +795,7 @@
                 <w:noProof/>
                 <w:webHidden/>
               </w:rPr>
-              <w:instrText xml:space="preserve"> PAGEREF _Toc351285531 \h </w:instrText>
+              <w:instrText xml:space="preserve"> PAGEREF _Toc351316898 \h </w:instrText>
             </w:r>
             <w:r>
               <w:rPr>
@@ -596,7 +815,7 @@
                 <w:noProof/>
                 <w:webHidden/>
               </w:rPr>
-              <w:t>3</w:t>
+              <w:t>4</w:t>
             </w:r>
             <w:r>
               <w:rPr>
@@ -619,7 +838,7 @@
               <w:lang w:eastAsia="en-US"/>
             </w:rPr>
           </w:pPr>
-          <w:hyperlink w:anchor="_Toc351285532" w:history="1">
+          <w:hyperlink w:anchor="_Toc351316899" w:history="1">
             <w:r>
               <w:rPr>
                 <w:rStyle w:val="Hyperlink"/>
@@ -646,7 +865,7 @@
                 <w:noProof/>
                 <w:webHidden/>
               </w:rPr>
-              <w:instrText xml:space="preserve"> PAGEREF _Toc351285532 \h </w:instrText>
+              <w:instrText xml:space="preserve"> PAGEREF _Toc351316899 \h </w:instrText>
             </w:r>
             <w:r>
               <w:rPr>
@@ -666,7 +885,7 @@
                 <w:noProof/>
                 <w:webHidden/>
               </w:rPr>
-              <w:t>4</w:t>
+              <w:t>5</w:t>
             </w:r>
             <w:r>
               <w:rPr>
@@ -689,7 +908,7 @@
               <w:lang w:eastAsia="en-US"/>
             </w:rPr>
           </w:pPr>
-          <w:hyperlink w:anchor="_Toc351285533" w:history="1">
+          <w:hyperlink w:anchor="_Toc351316900" w:history="1">
             <w:r>
               <w:rPr>
                 <w:rStyle w:val="Hyperlink"/>
@@ -716,7 +935,7 @@
                 <w:noProof/>
                 <w:webHidden/>
               </w:rPr>
-              <w:instrText xml:space="preserve"> PAGEREF _Toc351285533 \h </w:instrText>
+              <w:instrText xml:space="preserve"> PAGEREF _Toc351316900 \h </w:instrText>
             </w:r>
             <w:r>
               <w:rPr>
@@ -736,7 +955,7 @@
                 <w:noProof/>
                 <w:webHidden/>
               </w:rPr>
-              <w:t>5</w:t>
+              <w:t>6</w:t>
             </w:r>
             <w:r>
               <w:rPr>
@@ -759,7 +978,7 @@
               <w:lang w:eastAsia="en-US"/>
             </w:rPr>
           </w:pPr>
-          <w:hyperlink w:anchor="_Toc351285534" w:history="1">
+          <w:hyperlink w:anchor="_Toc351316901" w:history="1">
             <w:r>
               <w:rPr>
                 <w:rStyle w:val="Hyperlink"/>
@@ -786,7 +1005,7 @@
                 <w:noProof/>
                 <w:webHidden/>
               </w:rPr>
-              <w:instrText xml:space="preserve"> PAGEREF _Toc351285534 \h </w:instrText>
+              <w:instrText xml:space="preserve"> PAGEREF _Toc351316901 \h </w:instrText>
             </w:r>
             <w:r>
               <w:rPr>
@@ -806,7 +1025,7 @@
                 <w:noProof/>
                 <w:webHidden/>
               </w:rPr>
-              <w:t>5</w:t>
+              <w:t>6</w:t>
             </w:r>
             <w:r>
               <w:rPr>
@@ -829,7 +1048,7 @@
               <w:lang w:eastAsia="en-US"/>
             </w:rPr>
           </w:pPr>
-          <w:hyperlink w:anchor="_Toc351285535" w:history="1">
+          <w:hyperlink w:anchor="_Toc351316902" w:history="1">
             <w:r>
               <w:rPr>
                 <w:rStyle w:val="Hyperlink"/>
@@ -856,7 +1075,7 @@
                 <w:noProof/>
                 <w:webHidden/>
               </w:rPr>
-              <w:instrText xml:space="preserve"> PAGEREF _Toc351285535 \h </w:instrText>
+              <w:instrText xml:space="preserve"> PAGEREF _Toc351316902 \h </w:instrText>
             </w:r>
             <w:r>
               <w:rPr>
@@ -876,7 +1095,7 @@
                 <w:noProof/>
                 <w:webHidden/>
               </w:rPr>
-              <w:t>6</w:t>
+              <w:t>7</w:t>
             </w:r>
             <w:r>
               <w:rPr>
@@ -899,7 +1118,7 @@
               <w:lang w:eastAsia="en-US"/>
             </w:rPr>
           </w:pPr>
-          <w:hyperlink w:anchor="_Toc351285536" w:history="1">
+          <w:hyperlink w:anchor="_Toc351316903" w:history="1">
             <w:r>
               <w:rPr>
                 <w:rStyle w:val="Hyperlink"/>
@@ -926,7 +1145,7 @@
                 <w:noProof/>
                 <w:webHidden/>
               </w:rPr>
-              <w:instrText xml:space="preserve"> PAGEREF _Toc351285536 \h </w:instrText>
+              <w:instrText xml:space="preserve"> PAGEREF _Toc351316903 \h </w:instrText>
             </w:r>
             <w:r>
               <w:rPr>
@@ -946,7 +1165,7 @@
                 <w:noProof/>
                 <w:webHidden/>
               </w:rPr>
-              <w:t>6</w:t>
+              <w:t>7</w:t>
             </w:r>
             <w:r>
               <w:rPr>
@@ -969,7 +1188,7 @@
               <w:lang w:eastAsia="en-US"/>
             </w:rPr>
           </w:pPr>
-          <w:hyperlink w:anchor="_Toc351285537" w:history="1">
+          <w:hyperlink w:anchor="_Toc351316904" w:history="1">
             <w:r>
               <w:rPr>
                 <w:rStyle w:val="Hyperlink"/>
@@ -996,7 +1215,7 @@
                 <w:noProof/>
                 <w:webHidden/>
               </w:rPr>
-              <w:instrText xml:space="preserve"> PAGEREF _Toc351285537 \h </w:instrText>
+              <w:instrText xml:space="preserve"> PAGEREF _Toc351316904 \h </w:instrText>
             </w:r>
             <w:r>
               <w:rPr>
@@ -1016,7 +1235,7 @@
                 <w:noProof/>
                 <w:webHidden/>
               </w:rPr>
-              <w:t>7</w:t>
+              <w:t>8</w:t>
             </w:r>
             <w:r>
               <w:rPr>
@@ -1039,7 +1258,7 @@
               <w:lang w:eastAsia="en-US"/>
             </w:rPr>
           </w:pPr>
-          <w:hyperlink w:anchor="_Toc351285538" w:history="1">
+          <w:hyperlink w:anchor="_Toc351316905" w:history="1">
             <w:r>
               <w:rPr>
                 <w:rStyle w:val="Hyperlink"/>
@@ -1066,7 +1285,7 @@
                 <w:noProof/>
                 <w:webHidden/>
               </w:rPr>
-              <w:instrText xml:space="preserve"> PAGEREF _Toc351285538 \h </w:instrText>
+              <w:instrText xml:space="preserve"> PAGEREF _Toc351316905 \h </w:instrText>
             </w:r>
             <w:r>
               <w:rPr>
@@ -1086,7 +1305,7 @@
                 <w:noProof/>
                 <w:webHidden/>
               </w:rPr>
-              <w:t>7</w:t>
+              <w:t>8</w:t>
             </w:r>
             <w:r>
               <w:rPr>
@@ -1109,7 +1328,7 @@
               <w:lang w:eastAsia="en-US"/>
             </w:rPr>
           </w:pPr>
-          <w:hyperlink w:anchor="_Toc351285539" w:history="1">
+          <w:hyperlink w:anchor="_Toc351316906" w:history="1">
             <w:r>
               <w:rPr>
                 <w:rStyle w:val="Hyperlink"/>
@@ -1136,7 +1355,7 @@
                 <w:noProof/>
                 <w:webHidden/>
               </w:rPr>
-              <w:instrText xml:space="preserve"> PAGEREF _Toc351285539 \h </w:instrText>
+              <w:instrText xml:space="preserve"> PAGEREF _Toc351316906 \h </w:instrText>
             </w:r>
             <w:r>
               <w:rPr>
@@ -1156,7 +1375,7 @@
                 <w:noProof/>
                 <w:webHidden/>
               </w:rPr>
-              <w:t>7</w:t>
+              <w:t>8</w:t>
             </w:r>
             <w:r>
               <w:rPr>
@@ -1179,7 +1398,7 @@
               <w:lang w:eastAsia="en-US"/>
             </w:rPr>
           </w:pPr>
-          <w:hyperlink w:anchor="_Toc351285540" w:history="1">
+          <w:hyperlink w:anchor="_Toc351316907" w:history="1">
             <w:r>
               <w:rPr>
                 <w:rStyle w:val="Hyperlink"/>
@@ -1206,7 +1425,7 @@
                 <w:noProof/>
                 <w:webHidden/>
               </w:rPr>
-              <w:instrText xml:space="preserve"> PAGEREF _Toc351285540 \h </w:instrText>
+              <w:instrText xml:space="preserve"> PAGEREF _Toc351316907 \h </w:instrText>
             </w:r>
             <w:r>
               <w:rPr>
@@ -1226,7 +1445,7 @@
                 <w:noProof/>
                 <w:webHidden/>
               </w:rPr>
-              <w:t>8</w:t>
+              <w:t>9</w:t>
             </w:r>
             <w:r>
               <w:rPr>
@@ -1249,7 +1468,7 @@
               <w:lang w:eastAsia="en-US"/>
             </w:rPr>
           </w:pPr>
-          <w:hyperlink w:anchor="_Toc351285541" w:history="1">
+          <w:hyperlink w:anchor="_Toc351316908" w:history="1">
             <w:r>
               <w:rPr>
                 <w:rStyle w:val="Hyperlink"/>
@@ -1276,7 +1495,7 @@
                 <w:noProof/>
                 <w:webHidden/>
               </w:rPr>
-              <w:instrText xml:space="preserve"> PAGEREF _Toc351285541 \h </w:instrText>
+              <w:instrText xml:space="preserve"> PAGEREF _Toc351316908 \h </w:instrText>
             </w:r>
             <w:r>
               <w:rPr>
@@ -1296,7 +1515,7 @@
                 <w:noProof/>
                 <w:webHidden/>
               </w:rPr>
-              <w:t>8</w:t>
+              <w:t>9</w:t>
             </w:r>
             <w:r>
               <w:rPr>
@@ -1319,7 +1538,7 @@
               <w:lang w:eastAsia="en-US"/>
             </w:rPr>
           </w:pPr>
-          <w:hyperlink w:anchor="_Toc351285542" w:history="1">
+          <w:hyperlink w:anchor="_Toc351316909" w:history="1">
             <w:r>
               <w:rPr>
                 <w:rStyle w:val="Hyperlink"/>
@@ -1346,7 +1565,7 @@
                 <w:noProof/>
                 <w:webHidden/>
               </w:rPr>
-              <w:instrText xml:space="preserve"> PAGEREF _Toc351285542 \h </w:instrText>
+              <w:instrText xml:space="preserve"> PAGEREF _Toc351316909 \h </w:instrText>
             </w:r>
             <w:r>
               <w:rPr>
@@ -1366,7 +1585,7 @@
                 <w:noProof/>
                 <w:webHidden/>
               </w:rPr>
-              <w:t>8</w:t>
+              <w:t>9</w:t>
             </w:r>
             <w:r>
               <w:rPr>
@@ -1389,7 +1608,7 @@
               <w:lang w:eastAsia="en-US"/>
             </w:rPr>
           </w:pPr>
-          <w:hyperlink w:anchor="_Toc351285543" w:history="1">
+          <w:hyperlink w:anchor="_Toc351316910" w:history="1">
             <w:r>
               <w:rPr>
                 <w:rStyle w:val="Hyperlink"/>
@@ -1416,7 +1635,7 @@
                 <w:noProof/>
                 <w:webHidden/>
               </w:rPr>
-              <w:instrText xml:space="preserve"> PAGEREF _Toc351285543 \h </w:instrText>
+              <w:instrText xml:space="preserve"> PAGEREF _Toc351316910 \h </w:instrText>
             </w:r>
             <w:r>
               <w:rPr>
@@ -1436,7 +1655,7 @@
                 <w:noProof/>
                 <w:webHidden/>
               </w:rPr>
-              <w:t>9</w:t>
+              <w:t>10</w:t>
             </w:r>
             <w:r>
               <w:rPr>
@@ -1459,7 +1678,7 @@
               <w:lang w:eastAsia="en-US"/>
             </w:rPr>
           </w:pPr>
-          <w:hyperlink w:anchor="_Toc351285544" w:history="1">
+          <w:hyperlink w:anchor="_Toc351316911" w:history="1">
             <w:r>
               <w:rPr>
                 <w:rStyle w:val="Hyperlink"/>
@@ -1486,7 +1705,7 @@
                 <w:noProof/>
                 <w:webHidden/>
               </w:rPr>
-              <w:instrText xml:space="preserve"> PAGEREF _Toc351285544 \h </w:instrText>
+              <w:instrText xml:space="preserve"> PAGEREF _Toc351316911 \h </w:instrText>
             </w:r>
             <w:r>
               <w:rPr>
@@ -1506,7 +1725,7 @@
                 <w:noProof/>
                 <w:webHidden/>
               </w:rPr>
-              <w:t>9</w:t>
+              <w:t>10</w:t>
             </w:r>
             <w:r>
               <w:rPr>
@@ -1529,7 +1748,7 @@
               <w:lang w:eastAsia="en-US"/>
             </w:rPr>
           </w:pPr>
-          <w:hyperlink w:anchor="_Toc351285545" w:history="1">
+          <w:hyperlink w:anchor="_Toc351316912" w:history="1">
             <w:r>
               <w:rPr>
                 <w:rStyle w:val="Hyperlink"/>
@@ -1556,7 +1775,7 @@
                 <w:noProof/>
                 <w:webHidden/>
               </w:rPr>
-              <w:instrText xml:space="preserve"> PAGEREF _Toc351285545 \h </w:instrText>
+              <w:instrText xml:space="preserve"> PAGEREF _Toc351316912 \h </w:instrText>
             </w:r>
             <w:r>
               <w:rPr>
@@ -1576,7 +1795,7 @@
                 <w:noProof/>
                 <w:webHidden/>
               </w:rPr>
-              <w:t>9</w:t>
+              <w:t>10</w:t>
             </w:r>
             <w:r>
               <w:rPr>
@@ -1599,7 +1818,7 @@
               <w:lang w:eastAsia="en-US"/>
             </w:rPr>
           </w:pPr>
-          <w:hyperlink w:anchor="_Toc351285546" w:history="1">
+          <w:hyperlink w:anchor="_Toc351316913" w:history="1">
             <w:r>
               <w:rPr>
                 <w:rStyle w:val="Hyperlink"/>
@@ -1626,7 +1845,7 @@
                 <w:noProof/>
                 <w:webHidden/>
               </w:rPr>
-              <w:instrText xml:space="preserve"> PAGEREF _Toc351285546 \h </w:instrText>
+              <w:instrText xml:space="preserve"> PAGEREF _Toc351316913 \h </w:instrText>
             </w:r>
             <w:r>
               <w:rPr>
@@ -1646,7 +1865,7 @@
                 <w:noProof/>
                 <w:webHidden/>
               </w:rPr>
-              <w:t>10</w:t>
+              <w:t>11</w:t>
             </w:r>
             <w:r>
               <w:rPr>
@@ -1669,7 +1888,7 @@
               <w:lang w:eastAsia="en-US"/>
             </w:rPr>
           </w:pPr>
-          <w:hyperlink w:anchor="_Toc351285547" w:history="1">
+          <w:hyperlink w:anchor="_Toc351316914" w:history="1">
             <w:r>
               <w:rPr>
                 <w:rStyle w:val="Hyperlink"/>
@@ -1696,7 +1915,7 @@
                 <w:noProof/>
                 <w:webHidden/>
               </w:rPr>
-              <w:instrText xml:space="preserve"> PAGEREF _Toc351285547 \h </w:instrText>
+              <w:instrText xml:space="preserve"> PAGEREF _Toc351316914 \h </w:instrText>
             </w:r>
             <w:r>
               <w:rPr>
@@ -1716,7 +1935,7 @@
                 <w:noProof/>
                 <w:webHidden/>
               </w:rPr>
-              <w:t>11</w:t>
+              <w:t>12</w:t>
             </w:r>
             <w:r>
               <w:rPr>
@@ -1739,7 +1958,7 @@
               <w:lang w:eastAsia="en-US"/>
             </w:rPr>
           </w:pPr>
-          <w:hyperlink w:anchor="_Toc351285548" w:history="1">
+          <w:hyperlink w:anchor="_Toc351316915" w:history="1">
             <w:r>
               <w:rPr>
                 <w:rStyle w:val="Hyperlink"/>
@@ -1766,7 +1985,7 @@
                 <w:noProof/>
                 <w:webHidden/>
               </w:rPr>
-              <w:instrText xml:space="preserve"> PAGEREF _Toc351285548 \h </w:instrText>
+              <w:instrText xml:space="preserve"> PAGEREF _Toc351316915 \h </w:instrText>
             </w:r>
             <w:r>
               <w:rPr>
@@ -1786,7 +2005,7 @@
                 <w:noProof/>
                 <w:webHidden/>
               </w:rPr>
-              <w:t>11</w:t>
+              <w:t>12</w:t>
             </w:r>
             <w:r>
               <w:rPr>
@@ -1809,7 +2028,7 @@
               <w:lang w:eastAsia="en-US"/>
             </w:rPr>
           </w:pPr>
-          <w:hyperlink w:anchor="_Toc351285549" w:history="1">
+          <w:hyperlink w:anchor="_Toc351316916" w:history="1">
             <w:r>
               <w:rPr>
                 <w:rStyle w:val="Hyperlink"/>
@@ -1836,7 +2055,7 @@
                 <w:noProof/>
                 <w:webHidden/>
               </w:rPr>
-              <w:instrText xml:space="preserve"> PAGEREF _Toc351285549 \h </w:instrText>
+              <w:instrText xml:space="preserve"> PAGEREF _Toc351316916 \h </w:instrText>
             </w:r>
             <w:r>
               <w:rPr>
@@ -1856,7 +2075,7 @@
                 <w:noProof/>
                 <w:webHidden/>
               </w:rPr>
-              <w:t>11</w:t>
+              <w:t>12</w:t>
             </w:r>
             <w:r>
               <w:rPr>
@@ -1879,13 +2098,13 @@
               <w:lang w:eastAsia="en-US"/>
             </w:rPr>
           </w:pPr>
-          <w:hyperlink w:anchor="_Toc351285550" w:history="1">
+          <w:hyperlink w:anchor="_Toc351316917" w:history="1">
             <w:r>
               <w:rPr>
                 <w:rStyle w:val="Hyperlink"/>
                 <w:noProof/>
               </w:rPr>
-              <w:t>Upload Request</w:t>
+              <w:t>Overall Server Pseudocode</w:t>
             </w:r>
             <w:r>
               <w:rPr>
@@ -1906,7 +2125,7 @@
                 <w:noProof/>
                 <w:webHidden/>
               </w:rPr>
-              <w:instrText xml:space="preserve"> PAGEREF _Toc351285550 \h </w:instrText>
+              <w:instrText xml:space="preserve"> PAGEREF _Toc351316917 \h </w:instrText>
             </w:r>
             <w:r>
               <w:rPr>
@@ -1926,7 +2145,7 @@
                 <w:noProof/>
                 <w:webHidden/>
               </w:rPr>
-              <w:t>12</w:t>
+              <w:t>13</w:t>
             </w:r>
             <w:r>
               <w:rPr>
@@ -1949,13 +2168,13 @@
               <w:lang w:eastAsia="en-US"/>
             </w:rPr>
           </w:pPr>
-          <w:hyperlink w:anchor="_Toc351285551" w:history="1">
+          <w:hyperlink w:anchor="_Toc351316918" w:history="1">
             <w:r>
               <w:rPr>
                 <w:rStyle w:val="Hyperlink"/>
                 <w:noProof/>
               </w:rPr>
-              <w:t>Download Request</w:t>
+              <w:t>Handle Upload Request</w:t>
             </w:r>
             <w:r>
               <w:rPr>
@@ -1976,7 +2195,7 @@
                 <w:noProof/>
                 <w:webHidden/>
               </w:rPr>
-              <w:instrText xml:space="preserve"> PAGEREF _Toc351285551 \h </w:instrText>
+              <w:instrText xml:space="preserve"> PAGEREF _Toc351316918 \h </w:instrText>
             </w:r>
             <w:r>
               <w:rPr>
@@ -2019,13 +2238,13 @@
               <w:lang w:eastAsia="en-US"/>
             </w:rPr>
           </w:pPr>
-          <w:hyperlink w:anchor="_Toc351285552" w:history="1">
+          <w:hyperlink w:anchor="_Toc351316919" w:history="1">
             <w:r>
               <w:rPr>
                 <w:rStyle w:val="Hyperlink"/>
                 <w:noProof/>
               </w:rPr>
-              <w:t>Stream Request</w:t>
+              <w:t>Handle Upload Requests Pseudocode</w:t>
             </w:r>
             <w:r>
               <w:rPr>
@@ -2046,7 +2265,7 @@
                 <w:noProof/>
                 <w:webHidden/>
               </w:rPr>
-              <w:instrText xml:space="preserve"> PAGEREF _Toc351285552 \h </w:instrText>
+              <w:instrText xml:space="preserve"> PAGEREF _Toc351316919 \h </w:instrText>
             </w:r>
             <w:r>
               <w:rPr>
@@ -2089,13 +2308,13 @@
               <w:lang w:eastAsia="en-US"/>
             </w:rPr>
           </w:pPr>
-          <w:hyperlink w:anchor="_Toc351285553" w:history="1">
+          <w:hyperlink w:anchor="_Toc351316920" w:history="1">
             <w:r>
               <w:rPr>
                 <w:rStyle w:val="Hyperlink"/>
                 <w:noProof/>
               </w:rPr>
-              <w:t>2-way Microphone Chat</w:t>
+              <w:t>Download Request</w:t>
             </w:r>
             <w:r>
               <w:rPr>
@@ -2116,7 +2335,7 @@
                 <w:noProof/>
                 <w:webHidden/>
               </w:rPr>
-              <w:instrText xml:space="preserve"> PAGEREF _Toc351285553 \h </w:instrText>
+              <w:instrText xml:space="preserve"> PAGEREF _Toc351316920 \h </w:instrText>
             </w:r>
             <w:r>
               <w:rPr>
@@ -2136,7 +2355,7 @@
                 <w:noProof/>
                 <w:webHidden/>
               </w:rPr>
-              <w:t>15</w:t>
+              <w:t>14</w:t>
             </w:r>
             <w:r>
               <w:rPr>
@@ -2159,12 +2378,152 @@
               <w:lang w:eastAsia="en-US"/>
             </w:rPr>
           </w:pPr>
-          <w:hyperlink w:anchor="_Toc351285554" w:history="1">
+          <w:hyperlink w:anchor="_Toc351316921" w:history="1">
             <w:r>
               <w:rPr>
                 <w:rStyle w:val="Hyperlink"/>
                 <w:noProof/>
               </w:rPr>
+              <w:t>Stream Request</w:t>
+            </w:r>
+            <w:r>
+              <w:rPr>
+                <w:noProof/>
+                <w:webHidden/>
+              </w:rPr>
+              <w:tab/>
+            </w:r>
+            <w:r>
+              <w:rPr>
+                <w:noProof/>
+                <w:webHidden/>
+              </w:rPr>
+              <w:fldChar w:fldCharType="begin"/>
+            </w:r>
+            <w:r>
+              <w:rPr>
+                <w:noProof/>
+                <w:webHidden/>
+              </w:rPr>
+              <w:instrText xml:space="preserve"> PAGEREF _Toc351316921 \h </w:instrText>
+            </w:r>
+            <w:r>
+              <w:rPr>
+                <w:noProof/>
+                <w:webHidden/>
+              </w:rPr>
+            </w:r>
+            <w:r>
+              <w:rPr>
+                <w:noProof/>
+                <w:webHidden/>
+              </w:rPr>
+              <w:fldChar w:fldCharType="separate"/>
+            </w:r>
+            <w:r>
+              <w:rPr>
+                <w:noProof/>
+                <w:webHidden/>
+              </w:rPr>
+              <w:t>15</w:t>
+            </w:r>
+            <w:r>
+              <w:rPr>
+                <w:noProof/>
+                <w:webHidden/>
+              </w:rPr>
+              <w:fldChar w:fldCharType="end"/>
+            </w:r>
+          </w:hyperlink>
+        </w:p>
+        <w:p>
+          <w:pPr>
+            <w:pStyle w:val="TOC3"/>
+            <w:tabs>
+              <w:tab w:val="right" w:leader="dot" w:pos="9350"/>
+            </w:tabs>
+            <w:rPr>
+              <w:noProof/>
+              <w:sz w:val="22"/>
+              <w:lang w:eastAsia="en-US"/>
+            </w:rPr>
+          </w:pPr>
+          <w:hyperlink w:anchor="_Toc351316922" w:history="1">
+            <w:r>
+              <w:rPr>
+                <w:rStyle w:val="Hyperlink"/>
+                <w:noProof/>
+              </w:rPr>
+              <w:t>2-way Microphone Chat</w:t>
+            </w:r>
+            <w:r>
+              <w:rPr>
+                <w:noProof/>
+                <w:webHidden/>
+              </w:rPr>
+              <w:tab/>
+            </w:r>
+            <w:r>
+              <w:rPr>
+                <w:noProof/>
+                <w:webHidden/>
+              </w:rPr>
+              <w:fldChar w:fldCharType="begin"/>
+            </w:r>
+            <w:r>
+              <w:rPr>
+                <w:noProof/>
+                <w:webHidden/>
+              </w:rPr>
+              <w:instrText xml:space="preserve"> PAGEREF _Toc351316922 \h </w:instrText>
+            </w:r>
+            <w:r>
+              <w:rPr>
+                <w:noProof/>
+                <w:webHidden/>
+              </w:rPr>
+            </w:r>
+            <w:r>
+              <w:rPr>
+                <w:noProof/>
+                <w:webHidden/>
+              </w:rPr>
+              <w:fldChar w:fldCharType="separate"/>
+            </w:r>
+            <w:r>
+              <w:rPr>
+                <w:noProof/>
+                <w:webHidden/>
+              </w:rPr>
+              <w:t>16</w:t>
+            </w:r>
+            <w:r>
+              <w:rPr>
+                <w:noProof/>
+                <w:webHidden/>
+              </w:rPr>
+              <w:fldChar w:fldCharType="end"/>
+            </w:r>
+          </w:hyperlink>
+        </w:p>
+        <w:p>
+          <w:pPr>
+            <w:pStyle w:val="TOC3"/>
+            <w:tabs>
+              <w:tab w:val="right" w:leader="dot" w:pos="9350"/>
+            </w:tabs>
+            <w:rPr>
+              <w:noProof/>
+              <w:sz w:val="22"/>
+              <w:lang w:eastAsia="en-US"/>
+            </w:rPr>
+          </w:pPr>
+          <w:hyperlink w:anchor="_Toc351316923" w:history="1">
+            <w:r>
+              <w:rPr>
+                <w:rStyle w:val="Hyperlink"/>
+                <w:noProof/>
+              </w:rPr>
               <w:t>UI</w:t>
             </w:r>
             <w:r>
@@ -2186,7 +2545,7 @@
                 <w:noProof/>
                 <w:webHidden/>
               </w:rPr>
-              <w:instrText xml:space="preserve"> PAGEREF _Toc351285554 \h </w:instrText>
+              <w:instrText xml:space="preserve"> PAGEREF _Toc351316923 \h </w:instrText>
             </w:r>
             <w:r>
               <w:rPr>
@@ -2206,7 +2565,7 @@
                 <w:noProof/>
                 <w:webHidden/>
               </w:rPr>
-              <w:t>16</w:t>
+              <w:t>17</w:t>
             </w:r>
             <w:r>
               <w:rPr>
@@ -2229,51 +2588,508 @@
     </w:sdt>
     <w:p>
       <w:pPr>
-        <w:spacing w:after="200" w:line="276" w:lineRule="auto"/>
+        <w:pStyle w:val="Heading1"/>
+      </w:pPr>
+      <w:r>
+        <w:br w:type="page"/>
+      </w:r>
+      <w:bookmarkStart w:id="0" w:name="_Toc351316893"/>
+      <w:r>
+        <w:lastRenderedPageBreak/>
+        <w:t>Comm Audio Player Design</w:t>
+      </w:r>
+      <w:bookmarkEnd w:id="0"/>
+    </w:p>
+    <w:p>
+      <w:r>
+        <w:t xml:space="preserve">Comm Audio Player </w:t>
+      </w:r>
+      <w:r>
+        <w:t xml:space="preserve">is a streaming audio player, capable of playing audio streams from a network server, establishing a 2-way microphone chat, downloading and uploading a song on the server and listening to a multicast channel. </w:t>
+      </w:r>
+    </w:p>
+    <w:p/>
+    <w:p>
+      <w:r>
+        <w:t xml:space="preserve">Comm Audio Player </w:t>
+      </w:r>
+      <w:r>
+        <w:t xml:space="preserve">consists of a server and a client, and at startup, the user can choose to launch </w:t>
+      </w:r>
+      <w:r>
+        <w:t>Comm Audio Player as one or the other</w:t>
+      </w:r>
+      <w:r>
+        <w:t>.</w:t>
+      </w:r>
+      <w:r>
+        <w:t xml:space="preserve"> </w:t>
+      </w:r>
+      <w:r>
+        <w:t>As a client, the user can specify whether they want to stream a song, upload or download a song from the server, start a 2-way microphone chat, or listen to a multicast channel.</w:t>
+      </w:r>
+      <w:r>
+        <w:t xml:space="preserve"> The server, assuming it is established before, is able to listen for new clients, while handling requests from multiple clients.</w:t>
+      </w:r>
+      <w:r>
+        <w:t xml:space="preserve"> </w:t>
+      </w:r>
+    </w:p>
+    <w:p>
+      <w:pPr>
+        <w:pStyle w:val="Heading2"/>
+      </w:pPr>
+      <w:bookmarkStart w:id="1" w:name="_Toc351316894"/>
+      <w:r>
+        <w:t>Requests</w:t>
+      </w:r>
+    </w:p>
+    <w:p>
+      <w:r>
+        <w:t xml:space="preserve">Each request </w:t>
+      </w:r>
+      <w:r>
+        <w:t xml:space="preserve">is a </w:t>
+      </w:r>
+      <w:r>
+        <w:t xml:space="preserve">packet that is sent by the client to </w:t>
+      </w:r>
+      <w:r>
+        <w:t xml:space="preserve">the </w:t>
+      </w:r>
+      <w:r>
+        <w:t>server. A request packet will always consist of the following:</w:t>
+      </w:r>
+    </w:p>
+    <w:p>
+      <w:r>
+        <w:tab/>
+        <w:t xml:space="preserve">[header | </w:t>
+      </w:r>
+      <w:r>
+        <w:t xml:space="preserve">(optional: </w:t>
+      </w:r>
+      <w:r>
+        <w:t>data</w:t>
+      </w:r>
+      <w:r>
+        <w:t>)</w:t>
+      </w:r>
+      <w:r>
+        <w:t>]</w:t>
+      </w:r>
+    </w:p>
+    <w:p>
+      <w:r>
+        <w:t xml:space="preserve">A </w:t>
+      </w:r>
+      <w:r>
         <w:rPr>
-          <w:rFonts w:asciiTheme="majorHAnsi" w:eastAsiaTheme="majorEastAsia" w:hAnsiTheme="majorHAnsi" w:cstheme="majorBidi"/>
+          <w:i/>
+        </w:rPr>
+        <w:t>header</w:t>
+      </w:r>
+      <w:r>
+        <w:t xml:space="preserve"> is a struct that contains a </w:t>
+      </w:r>
+      <w:r>
+        <w:rPr>
+          <w:i/>
+        </w:rPr>
+        <w:t xml:space="preserve">size </w:t>
+      </w:r>
+      <w:r>
+        <w:t xml:space="preserve">and a </w:t>
+      </w:r>
+      <w:r>
+        <w:rPr>
+          <w:i/>
+        </w:rPr>
+        <w:t>type</w:t>
+      </w:r>
+      <w:r>
+        <w:t xml:space="preserve">.  </w:t>
+      </w:r>
+    </w:p>
+    <w:p>
+      <w:r>
+        <w:rPr>
+          <w:i/>
+        </w:rPr>
+        <w:t xml:space="preserve">Data </w:t>
+      </w:r>
+      <w:r>
+        <w:t>is d</w:t>
+      </w:r>
+      <w:r>
+        <w:t>ependent on the type of request</w:t>
+      </w:r>
+      <w:r>
+        <w:t xml:space="preserve"> and</w:t>
+      </w:r>
+      <w:r>
+        <w:t xml:space="preserve"> may be optional on some requests</w:t>
+      </w:r>
+      <w:r>
+        <w:t>.</w:t>
+      </w:r>
+    </w:p>
+    <w:p>
+      <w:pPr>
+        <w:pStyle w:val="Heading3"/>
+      </w:pPr>
+      <w:r>
+        <w:t>Upload Request</w:t>
+      </w:r>
+      <w:r>
+        <w:t xml:space="preserve"> type</w:t>
+      </w:r>
+    </w:p>
+    <w:p>
+      <w:r>
+        <w:t>[ header | filename ]</w:t>
+      </w:r>
+    </w:p>
+    <w:p>
+      <w:pPr>
+        <w:rPr>
+          <w:i/>
+        </w:rPr>
+      </w:pPr>
+      <w:r>
+        <w:rPr>
+          <w:i/>
+        </w:rPr>
+        <w:t>Header type: REQUL</w:t>
+      </w:r>
+    </w:p>
+    <w:p>
+      <w:r>
+        <w:rPr>
+          <w:i/>
+        </w:rPr>
+        <w:t>Header size: filename</w:t>
+      </w:r>
+      <w:r>
+        <w:t xml:space="preserve"> length</w:t>
+      </w:r>
+    </w:p>
+    <w:p>
+      <w:r>
+        <w:rPr>
+          <w:i/>
+        </w:rPr>
+        <w:t>Filename</w:t>
+      </w:r>
+      <w:r>
+        <w:t xml:space="preserve"> is a string that will be used by the server to name the file being uploaded</w:t>
+      </w:r>
+    </w:p>
+    <w:p>
+      <w:pPr>
+        <w:rPr>
           <w:b/>
-          <w:bCs/>
-          <w:color w:val="365F91" w:themeColor="accent1" w:themeShade="BF"/>
-          <w:sz w:val="28"/>
-          <w:szCs w:val="28"/>
         </w:rPr>
       </w:pPr>
-      <w:r>
-        <w:br w:type="page"/>
+    </w:p>
+    <w:p>
+      <w:r>
+        <w:rPr>
+          <w:b/>
+        </w:rPr>
+        <w:t>Note</w:t>
+      </w:r>
+      <w:r>
+        <w:t xml:space="preserve">: the server will reply, if the upload request is granted, with the exact same packet. If the request is rejected, the server will reply with the same packet but the </w:t>
+      </w:r>
+      <w:r>
+        <w:rPr>
+          <w:i/>
+        </w:rPr>
+        <w:t>filename</w:t>
+      </w:r>
+      <w:r>
+        <w:t xml:space="preserve"> will be an empty string. </w:t>
+      </w:r>
+    </w:p>
+    <w:p>
+      <w:pPr>
+        <w:pStyle w:val="Heading3"/>
+      </w:pPr>
+      <w:r>
+        <w:t>Download Request</w:t>
+      </w:r>
+      <w:r>
+        <w:t xml:space="preserve"> type</w:t>
+      </w:r>
+    </w:p>
+    <w:p>
+      <w:r>
+        <w:t>[ header | filename]</w:t>
+      </w:r>
+    </w:p>
+    <w:p>
+      <w:pPr>
+        <w:rPr>
+          <w:i/>
+        </w:rPr>
+      </w:pPr>
+      <w:r>
+        <w:rPr>
+          <w:i/>
+        </w:rPr>
+        <w:t>Header type: REQDL</w:t>
+      </w:r>
+    </w:p>
+    <w:p>
+      <w:r>
+        <w:rPr>
+          <w:i/>
+        </w:rPr>
+        <w:t xml:space="preserve">Header size: </w:t>
+      </w:r>
+      <w:r>
+        <w:rPr>
+          <w:i/>
+        </w:rPr>
+        <w:t>filename</w:t>
+      </w:r>
+      <w:r>
+        <w:t xml:space="preserve"> length</w:t>
+      </w:r>
+    </w:p>
+    <w:p>
+      <w:r>
+        <w:rPr>
+          <w:i/>
+        </w:rPr>
+        <w:t xml:space="preserve">Filename </w:t>
+      </w:r>
+      <w:r>
+        <w:t xml:space="preserve">is a string name of a song that must exist on the server. </w:t>
+      </w:r>
+    </w:p>
+    <w:p>
+      <w:pPr>
+        <w:pStyle w:val="Heading3"/>
+      </w:pPr>
+      <w:r>
+        <w:t>Stream Request type</w:t>
+      </w:r>
+    </w:p>
+    <w:p>
+      <w:r>
+        <w:t xml:space="preserve">[ header | </w:t>
+      </w:r>
+      <w:r>
+        <w:t>filename index</w:t>
+      </w:r>
+      <w:r>
+        <w:t>]</w:t>
+      </w:r>
+    </w:p>
+    <w:p>
+      <w:pPr>
+        <w:rPr>
+          <w:i/>
+        </w:rPr>
+      </w:pPr>
+      <w:r>
+        <w:rPr>
+          <w:i/>
+        </w:rPr>
+        <w:t>Header type: REQST</w:t>
+      </w:r>
+    </w:p>
+    <w:p>
+      <w:r>
+        <w:rPr>
+          <w:i/>
+        </w:rPr>
+        <w:t>Header size: sizeof(int)</w:t>
+      </w:r>
+    </w:p>
+    <w:p>
+      <w:r>
+        <w:rPr>
+          <w:i/>
+        </w:rPr>
+        <w:t xml:space="preserve">Filename Index: </w:t>
+      </w:r>
+      <w:r>
+        <w:t xml:space="preserve">The index of the song requested according to the </w:t>
+      </w:r>
+      <w:r>
+        <w:t>current song list.</w:t>
+      </w:r>
+    </w:p>
+    <w:p>
+      <w:pPr>
+        <w:pStyle w:val="Heading3"/>
+      </w:pPr>
+      <w:r>
+        <w:t>2-Way Microphone Request type</w:t>
+      </w:r>
+    </w:p>
+    <w:p>
+      <w:r>
+        <w:t>[ header ]</w:t>
+      </w:r>
+    </w:p>
+    <w:p>
+      <w:pPr>
+        <w:rPr>
+          <w:i/>
+        </w:rPr>
+      </w:pPr>
+      <w:r>
+        <w:rPr>
+          <w:i/>
+        </w:rPr>
+        <w:t>Header type: REQMIC</w:t>
+      </w:r>
+    </w:p>
+    <w:p>
+      <w:r>
+        <w:rPr>
+          <w:i/>
+        </w:rPr>
+        <w:t>Header size: 0</w:t>
+      </w:r>
+    </w:p>
+    <w:p>
+      <w:pPr>
+        <w:pStyle w:val="Heading3"/>
+      </w:pPr>
+      <w:r>
+        <w:lastRenderedPageBreak/>
+        <w:t>Multicast Request type</w:t>
+      </w:r>
+    </w:p>
+    <w:p>
+      <w:r>
+        <w:t>[ header ]</w:t>
+      </w:r>
+    </w:p>
+    <w:p>
+      <w:pPr>
+        <w:rPr>
+          <w:i/>
+        </w:rPr>
+      </w:pPr>
+      <w:r>
+        <w:rPr>
+          <w:i/>
+        </w:rPr>
+        <w:t>Header type: REQMC</w:t>
+      </w:r>
+    </w:p>
+    <w:p>
+      <w:pPr>
+        <w:rPr>
+          <w:i/>
+        </w:rPr>
+      </w:pPr>
+      <w:r>
+        <w:rPr>
+          <w:i/>
+        </w:rPr>
+        <w:t>Header size: 0</w:t>
+      </w:r>
+      <w:bookmarkStart w:id="2" w:name="_GoBack"/>
+      <w:bookmarkEnd w:id="2"/>
+    </w:p>
+    <w:p>
+      <w:pPr>
+        <w:pStyle w:val="Heading2"/>
+      </w:pPr>
+      <w:r>
+        <w:t>Technologies/Libraries used</w:t>
+      </w:r>
+      <w:bookmarkEnd w:id="1"/>
+    </w:p>
+    <w:p>
+      <w:pPr>
+        <w:pStyle w:val="ListParagraph"/>
+        <w:numPr>
+          <w:ilvl w:val="0"/>
+          <w:numId w:val="26"/>
+        </w:numPr>
+      </w:pPr>
+      <w:r>
+        <w:t>QT 5.0.1 framework for Windows</w:t>
+      </w:r>
+    </w:p>
+    <w:p>
+      <w:pPr>
+        <w:pStyle w:val="ListParagraph"/>
+        <w:numPr>
+          <w:ilvl w:val="1"/>
+          <w:numId w:val="26"/>
+        </w:numPr>
+      </w:pPr>
+      <w:r>
+        <w:t>Used for the front-end user interface</w:t>
+      </w:r>
+    </w:p>
+    <w:p>
+      <w:pPr>
+        <w:pStyle w:val="ListParagraph"/>
+        <w:numPr>
+          <w:ilvl w:val="0"/>
+          <w:numId w:val="26"/>
+        </w:numPr>
+      </w:pPr>
+      <w:r>
+        <w:t xml:space="preserve">Simple and Fast Multimedia Library (SFML) </w:t>
+      </w:r>
+      <w:r>
+        <w:t>2.0 Release Candidate</w:t>
+      </w:r>
+    </w:p>
+    <w:p>
+      <w:pPr>
+        <w:pStyle w:val="ListParagraph"/>
+        <w:numPr>
+          <w:ilvl w:val="1"/>
+          <w:numId w:val="26"/>
+        </w:numPr>
+      </w:pPr>
+      <w:r>
+        <w:t xml:space="preserve">Used for streaming and playing audio </w:t>
       </w:r>
     </w:p>
     <w:p>
       <w:pPr>
         <w:pStyle w:val="Heading1"/>
       </w:pPr>
-      <w:bookmarkStart w:id="0" w:name="_Toc351285529"/>
+      <w:bookmarkStart w:id="3" w:name="_Toc351316896"/>
       <w:r>
         <w:lastRenderedPageBreak/>
         <w:t>Client</w:t>
       </w:r>
-      <w:bookmarkEnd w:id="0"/>
+      <w:bookmarkEnd w:id="3"/>
     </w:p>
     <w:p>
       <w:pPr>
         <w:pStyle w:val="Heading2"/>
       </w:pPr>
-      <w:bookmarkStart w:id="1" w:name="_Toc351285530"/>
+      <w:bookmarkStart w:id="4" w:name="_Toc351316897"/>
       <w:r>
         <w:t>Overview</w:t>
       </w:r>
-      <w:bookmarkEnd w:id="1"/>
+      <w:bookmarkEnd w:id="4"/>
     </w:p>
     <w:p>
       <w:pPr>
         <w:pStyle w:val="Heading3"/>
         <w:ind w:firstLine="720"/>
       </w:pPr>
-      <w:bookmarkStart w:id="2" w:name="_Toc351285531"/>
+      <w:bookmarkStart w:id="5" w:name="_Toc351316898"/>
       <w:r>
         <w:t>Overall STD</w:t>
       </w:r>
-      <w:bookmarkEnd w:id="2"/>
+      <w:bookmarkEnd w:id="5"/>
     </w:p>
     <w:p>
       <w:pPr>
@@ -2300,10 +3116,10 @@
             <v:path o:extrusionok="f" gradientshapeok="t" o:connecttype="rect"/>
             <o:lock v:ext="edit" aspectratio="t"/>
           </v:shapetype>
-          <v:shape id="_x0000_i1025" type="#_x0000_t75" style="width:375pt;height:514.8pt" o:ole="">
+          <v:shape id="_x0000_i1025" type="#_x0000_t75" style="width:375pt;height:515.25pt" o:ole="">
             <v:imagedata r:id="rId10" o:title=""/>
           </v:shape>
-          <o:OLEObject Type="Embed" ProgID="Visio.Drawing.11" ShapeID="_x0000_i1025" DrawAspect="Content" ObjectID="_1425038351" r:id="rId11"/>
+          <o:OLEObject Type="Embed" ProgID="Visio.Drawing.11" ShapeID="_x0000_i1025" DrawAspect="Content" ObjectID="_1425061735" r:id="rId11"/>
         </w:object>
       </w:r>
     </w:p>
@@ -2313,20 +3129,15 @@
         <w:pStyle w:val="Heading3"/>
         <w:ind w:firstLine="720"/>
       </w:pPr>
-      <w:bookmarkStart w:id="3" w:name="_Toc351285532"/>
+      <w:bookmarkStart w:id="6" w:name="_Toc351316899"/>
       <w:r>
         <w:lastRenderedPageBreak/>
-        <w:t xml:space="preserve">Overall </w:t>
-      </w:r>
-      <w:proofErr w:type="spellStart"/>
-      <w:r>
-        <w:t>P</w:t>
+        <w:t>Overall P</w:t>
       </w:r>
       <w:r>
         <w:t>seudocode</w:t>
       </w:r>
-      <w:bookmarkEnd w:id="3"/>
-      <w:proofErr w:type="spellEnd"/>
+      <w:bookmarkEnd w:id="6"/>
     </w:p>
     <w:p>
       <w:pPr>
@@ -2563,7 +3374,7 @@
       <w:pPr>
         <w:pStyle w:val="Heading2"/>
       </w:pPr>
-      <w:bookmarkStart w:id="4" w:name="_Toc351285533"/>
+      <w:bookmarkStart w:id="7" w:name="_Toc351316900"/>
       <w:r>
         <w:lastRenderedPageBreak/>
         <w:t xml:space="preserve">File </w:t>
@@ -2574,7 +3385,7 @@
       <w:r>
         <w:t>Upload</w:t>
       </w:r>
-      <w:bookmarkEnd w:id="4"/>
+      <w:bookmarkEnd w:id="7"/>
     </w:p>
     <w:p>
       <w:pPr>
@@ -2583,11 +3394,11 @@
       <w:r>
         <w:tab/>
       </w:r>
-      <w:bookmarkStart w:id="5" w:name="_Toc351285534"/>
+      <w:bookmarkStart w:id="8" w:name="_Toc351316901"/>
       <w:r>
         <w:t>Download/Upload STD</w:t>
       </w:r>
-      <w:bookmarkEnd w:id="5"/>
+      <w:bookmarkEnd w:id="8"/>
     </w:p>
     <w:p>
       <w:pPr>
@@ -2595,10 +3406,10 @@
       </w:pPr>
       <w:r>
         <w:object w:dxaOrig="10442" w:dyaOrig="12004" w14:anchorId="347D4ED8">
-          <v:shape id="_x0000_i1026" type="#_x0000_t75" style="width:468pt;height:537.6pt" o:ole="">
+          <v:shape id="_x0000_i1026" type="#_x0000_t75" style="width:468pt;height:537.75pt" o:ole="">
             <v:imagedata r:id="rId12" o:title=""/>
           </v:shape>
-          <o:OLEObject Type="Embed" ProgID="Visio.Drawing.11" ShapeID="_x0000_i1026" DrawAspect="Content" ObjectID="_1425038352" r:id="rId13"/>
+          <o:OLEObject Type="Embed" ProgID="Visio.Drawing.11" ShapeID="_x0000_i1026" DrawAspect="Content" ObjectID="_1425061736" r:id="rId13"/>
         </w:object>
       </w:r>
     </w:p>
@@ -2613,20 +3424,15 @@
         <w:pStyle w:val="Heading3"/>
         <w:ind w:firstLine="720"/>
       </w:pPr>
-      <w:bookmarkStart w:id="6" w:name="_Toc351285535"/>
+      <w:bookmarkStart w:id="9" w:name="_Toc351316902"/>
       <w:r>
         <w:lastRenderedPageBreak/>
-        <w:t xml:space="preserve">Download </w:t>
-      </w:r>
-      <w:proofErr w:type="spellStart"/>
-      <w:r>
-        <w:t>P</w:t>
+        <w:t>Download P</w:t>
       </w:r>
       <w:r>
         <w:t>seudocode</w:t>
       </w:r>
-      <w:bookmarkEnd w:id="6"/>
-      <w:proofErr w:type="spellEnd"/>
+      <w:bookmarkEnd w:id="9"/>
     </w:p>
     <w:p>
       <w:pPr>
@@ -2797,19 +3603,14 @@
         <w:pStyle w:val="Heading3"/>
         <w:ind w:firstLine="720"/>
       </w:pPr>
-      <w:bookmarkStart w:id="7" w:name="_Toc351285536"/>
-      <w:r>
-        <w:t xml:space="preserve">Upload </w:t>
-      </w:r>
-      <w:proofErr w:type="spellStart"/>
-      <w:r>
-        <w:t>P</w:t>
+      <w:bookmarkStart w:id="10" w:name="_Toc351316903"/>
+      <w:r>
+        <w:t>Upload P</w:t>
       </w:r>
       <w:r>
         <w:t>seudocode</w:t>
       </w:r>
-      <w:bookmarkEnd w:id="7"/>
-      <w:proofErr w:type="spellEnd"/>
+      <w:bookmarkEnd w:id="10"/>
     </w:p>
     <w:p>
       <w:pPr>
@@ -2877,8 +3678,6 @@
       <w:r>
         <w:t>Header includes the following</w:t>
       </w:r>
-      <w:bookmarkStart w:id="8" w:name="_GoBack"/>
-      <w:bookmarkEnd w:id="8"/>
     </w:p>
     <w:p>
       <w:pPr>
@@ -2994,12 +3793,12 @@
       <w:pPr>
         <w:pStyle w:val="Heading2"/>
       </w:pPr>
-      <w:bookmarkStart w:id="9" w:name="_Toc351285537"/>
+      <w:bookmarkStart w:id="11" w:name="_Toc351316904"/>
       <w:r>
         <w:lastRenderedPageBreak/>
         <w:t>Streaming</w:t>
       </w:r>
-      <w:bookmarkEnd w:id="9"/>
+      <w:bookmarkEnd w:id="11"/>
     </w:p>
     <w:p>
       <w:pPr>
@@ -3008,11 +3807,11 @@
       <w:r>
         <w:tab/>
       </w:r>
-      <w:bookmarkStart w:id="10" w:name="_Toc351285538"/>
+      <w:bookmarkStart w:id="12" w:name="_Toc351316905"/>
       <w:r>
         <w:t>Streaming STD</w:t>
       </w:r>
-      <w:bookmarkEnd w:id="10"/>
+      <w:bookmarkEnd w:id="12"/>
     </w:p>
     <w:p>
       <w:pPr>
@@ -3020,10 +3819,10 @@
       </w:pPr>
       <w:r>
         <w:object w:dxaOrig="8765" w:dyaOrig="6041" w14:anchorId="7AFDEF64">
-          <v:shape id="_x0000_i1027" type="#_x0000_t75" style="width:438pt;height:302.4pt" o:ole="">
+          <v:shape id="_x0000_i1027" type="#_x0000_t75" style="width:438pt;height:302.25pt" o:ole="">
             <v:imagedata r:id="rId14" o:title=""/>
           </v:shape>
-          <o:OLEObject Type="Embed" ProgID="Visio.Drawing.11" ShapeID="_x0000_i1027" DrawAspect="Content" ObjectID="_1425038353" r:id="rId15"/>
+          <o:OLEObject Type="Embed" ProgID="Visio.Drawing.11" ShapeID="_x0000_i1027" DrawAspect="Content" ObjectID="_1425061737" r:id="rId15"/>
         </w:object>
       </w:r>
     </w:p>
@@ -3033,19 +3832,14 @@
         <w:pStyle w:val="Heading3"/>
         <w:ind w:firstLine="720"/>
       </w:pPr>
-      <w:bookmarkStart w:id="11" w:name="_Toc351285539"/>
-      <w:r>
-        <w:t xml:space="preserve">Streaming </w:t>
-      </w:r>
-      <w:proofErr w:type="spellStart"/>
-      <w:r>
-        <w:t>P</w:t>
+      <w:bookmarkStart w:id="13" w:name="_Toc351316906"/>
+      <w:r>
+        <w:t>Streaming P</w:t>
       </w:r>
       <w:r>
         <w:t>seudocode</w:t>
       </w:r>
-      <w:bookmarkEnd w:id="11"/>
-      <w:proofErr w:type="spellEnd"/>
+      <w:bookmarkEnd w:id="13"/>
     </w:p>
     <w:p>
       <w:pPr>
@@ -3089,7 +3883,13 @@
         </w:numPr>
       </w:pPr>
       <w:r>
-        <w:t>[ header | filename ]</w:t>
+        <w:t>[ header | filename</w:t>
+      </w:r>
+      <w:r>
+        <w:t xml:space="preserve"> index</w:t>
+      </w:r>
+      <w:r>
+        <w:t xml:space="preserve"> ]</w:t>
       </w:r>
     </w:p>
     <w:p>
@@ -3128,7 +3928,22 @@
         </w:numPr>
       </w:pPr>
       <w:r>
-        <w:t>Size: size of the filename string</w:t>
+        <w:t xml:space="preserve">Size: </w:t>
+      </w:r>
+      <w:r>
+        <w:t>sizeof(int)</w:t>
+      </w:r>
+    </w:p>
+    <w:p>
+      <w:pPr>
+        <w:pStyle w:val="ListParagraph"/>
+        <w:numPr>
+          <w:ilvl w:val="2"/>
+          <w:numId w:val="24"/>
+        </w:numPr>
+      </w:pPr>
+      <w:r>
+        <w:t>Filename index is the index of the song requested according to the current song list</w:t>
       </w:r>
     </w:p>
     <w:p>
@@ -3215,12 +4030,12 @@
       <w:pPr>
         <w:pStyle w:val="Heading2"/>
       </w:pPr>
-      <w:bookmarkStart w:id="12" w:name="_Toc351285540"/>
+      <w:bookmarkStart w:id="14" w:name="_Toc351316907"/>
       <w:r>
         <w:lastRenderedPageBreak/>
         <w:t>2-way Microphone Chat</w:t>
       </w:r>
-      <w:bookmarkEnd w:id="12"/>
+      <w:bookmarkEnd w:id="14"/>
     </w:p>
     <w:p>
       <w:pPr>
@@ -3229,11 +4044,11 @@
       <w:r>
         <w:tab/>
       </w:r>
-      <w:bookmarkStart w:id="13" w:name="_Toc351285541"/>
+      <w:bookmarkStart w:id="15" w:name="_Toc351316908"/>
       <w:r>
         <w:t>2-way microphone STD</w:t>
       </w:r>
-      <w:bookmarkEnd w:id="13"/>
+      <w:bookmarkEnd w:id="15"/>
     </w:p>
     <w:p>
       <w:pPr>
@@ -3241,10 +4056,10 @@
       </w:pPr>
       <w:r>
         <w:object w:dxaOrig="6858" w:dyaOrig="6237" w14:anchorId="49FD20BE">
-          <v:shape id="_x0000_i1028" type="#_x0000_t75" style="width:343.2pt;height:312pt" o:ole="">
+          <v:shape id="_x0000_i1028" type="#_x0000_t75" style="width:343.5pt;height:312pt" o:ole="">
             <v:imagedata r:id="rId16" o:title=""/>
           </v:shape>
-          <o:OLEObject Type="Embed" ProgID="Visio.Drawing.11" ShapeID="_x0000_i1028" DrawAspect="Content" ObjectID="_1425038354" r:id="rId17"/>
+          <o:OLEObject Type="Embed" ProgID="Visio.Drawing.11" ShapeID="_x0000_i1028" DrawAspect="Content" ObjectID="_1425061738" r:id="rId17"/>
         </w:object>
       </w:r>
     </w:p>
@@ -3256,19 +4071,14 @@
       <w:r>
         <w:tab/>
       </w:r>
-      <w:bookmarkStart w:id="14" w:name="_Toc351285542"/>
-      <w:r>
-        <w:t xml:space="preserve">2-way microphone </w:t>
-      </w:r>
-      <w:proofErr w:type="spellStart"/>
-      <w:r>
-        <w:t>P</w:t>
+      <w:bookmarkStart w:id="16" w:name="_Toc351316909"/>
+      <w:r>
+        <w:t>2-way microphone P</w:t>
       </w:r>
       <w:r>
         <w:t>seudocode</w:t>
       </w:r>
-      <w:bookmarkEnd w:id="14"/>
-      <w:proofErr w:type="spellEnd"/>
+      <w:bookmarkEnd w:id="16"/>
     </w:p>
     <w:p>
       <w:pPr>
@@ -3337,12 +4147,12 @@
       <w:pPr>
         <w:pStyle w:val="Heading2"/>
       </w:pPr>
-      <w:bookmarkStart w:id="15" w:name="_Toc351285543"/>
+      <w:bookmarkStart w:id="17" w:name="_Toc351316910"/>
       <w:r>
         <w:lastRenderedPageBreak/>
         <w:t>Multicasting</w:t>
       </w:r>
-      <w:bookmarkEnd w:id="15"/>
+      <w:bookmarkEnd w:id="17"/>
     </w:p>
     <w:p>
       <w:pPr>
@@ -3351,19 +4161,19 @@
       <w:r>
         <w:tab/>
       </w:r>
-      <w:bookmarkStart w:id="16" w:name="_Toc351285544"/>
+      <w:bookmarkStart w:id="18" w:name="_Toc351316911"/>
       <w:r>
         <w:t>Multicast STD</w:t>
       </w:r>
-      <w:bookmarkEnd w:id="16"/>
+      <w:bookmarkEnd w:id="18"/>
     </w:p>
     <w:p>
       <w:r>
         <w:object w:dxaOrig="8846" w:dyaOrig="7189" w14:anchorId="46E07E10">
-          <v:shape id="_x0000_i1029" type="#_x0000_t75" style="width:442.2pt;height:358.8pt" o:ole="">
+          <v:shape id="_x0000_i1029" type="#_x0000_t75" style="width:442.5pt;height:358.5pt" o:ole="">
             <v:imagedata r:id="rId18" o:title=""/>
           </v:shape>
-          <o:OLEObject Type="Embed" ProgID="Visio.Drawing.11" ShapeID="_x0000_i1029" DrawAspect="Content" ObjectID="_1425038355" r:id="rId19"/>
+          <o:OLEObject Type="Embed" ProgID="Visio.Drawing.11" ShapeID="_x0000_i1029" DrawAspect="Content" ObjectID="_1425061739" r:id="rId19"/>
         </w:object>
       </w:r>
     </w:p>
@@ -3375,19 +4185,14 @@
       <w:r>
         <w:tab/>
       </w:r>
-      <w:bookmarkStart w:id="17" w:name="_Toc351285545"/>
-      <w:r>
-        <w:t xml:space="preserve">Multicast </w:t>
-      </w:r>
-      <w:proofErr w:type="spellStart"/>
-      <w:r>
-        <w:t>P</w:t>
+      <w:bookmarkStart w:id="19" w:name="_Toc351316912"/>
+      <w:r>
+        <w:t>Multicast P</w:t>
       </w:r>
       <w:r>
         <w:t>seudocode</w:t>
       </w:r>
-      <w:bookmarkEnd w:id="17"/>
-      <w:proofErr w:type="spellEnd"/>
+      <w:bookmarkEnd w:id="19"/>
     </w:p>
     <w:p>
       <w:pPr>
@@ -3435,20 +4240,20 @@
       <w:pPr>
         <w:pStyle w:val="Heading3"/>
       </w:pPr>
-      <w:bookmarkStart w:id="18" w:name="_Toc351285546"/>
+      <w:bookmarkStart w:id="20" w:name="_Toc351316913"/>
       <w:r>
         <w:lastRenderedPageBreak/>
         <w:t>UI</w:t>
       </w:r>
-      <w:bookmarkEnd w:id="18"/>
+      <w:bookmarkEnd w:id="20"/>
     </w:p>
     <w:p>
       <w:r>
         <w:object w:dxaOrig="10290" w:dyaOrig="6834" w14:anchorId="6FCD61F0">
-          <v:shape id="_x0000_i1030" type="#_x0000_t75" style="width:467.4pt;height:310.8pt" o:ole="">
+          <v:shape id="_x0000_i1030" type="#_x0000_t75" style="width:467.25pt;height:311.25pt" o:ole="">
             <v:imagedata r:id="rId20" o:title=""/>
           </v:shape>
-          <o:OLEObject Type="Embed" ProgID="Visio.Drawing.11" ShapeID="_x0000_i1030" DrawAspect="Content" ObjectID="_1425038356" r:id="rId21"/>
+          <o:OLEObject Type="Embed" ProgID="Visio.Drawing.11" ShapeID="_x0000_i1030" DrawAspect="Content" ObjectID="_1425061740" r:id="rId21"/>
         </w:object>
       </w:r>
       <w:r>
@@ -3462,18 +4267,18 @@
           <w:rStyle w:val="Heading1Char"/>
         </w:rPr>
       </w:pPr>
-      <w:bookmarkStart w:id="19" w:name="_Toc351285547"/>
+      <w:bookmarkStart w:id="21" w:name="_Toc351316914"/>
       <w:r>
         <w:lastRenderedPageBreak/>
         <w:t>Server</w:t>
       </w:r>
-      <w:bookmarkEnd w:id="19"/>
+      <w:bookmarkEnd w:id="21"/>
     </w:p>
     <w:p>
       <w:pPr>
         <w:pStyle w:val="Heading2"/>
       </w:pPr>
-      <w:bookmarkStart w:id="20" w:name="_Toc351285548"/>
+      <w:bookmarkStart w:id="22" w:name="_Toc351316915"/>
       <w:r>
         <w:rPr>
           <w:rStyle w:val="Heading1Char"/>
@@ -3485,17 +4290,17 @@
         </w:rPr>
         <w:t>State Transition Diagrams</w:t>
       </w:r>
-      <w:bookmarkEnd w:id="20"/>
+      <w:bookmarkEnd w:id="22"/>
     </w:p>
     <w:p>
       <w:pPr>
         <w:pStyle w:val="Heading3"/>
       </w:pPr>
-      <w:bookmarkStart w:id="21" w:name="_Toc351285549"/>
+      <w:bookmarkStart w:id="23" w:name="_Toc351316916"/>
       <w:r>
         <w:t>Overview</w:t>
       </w:r>
-      <w:bookmarkEnd w:id="21"/>
+      <w:bookmarkEnd w:id="23"/>
     </w:p>
     <w:p>
       <w:pPr>
@@ -3503,24 +4308,74 @@
       </w:pPr>
       <w:r>
         <w:object w:dxaOrig="7473" w:dyaOrig="12787" w14:anchorId="17713D9A">
-          <v:shape id="_x0000_i1031" type="#_x0000_t75" style="width:313.2pt;height:536.4pt" o:ole="">
+          <v:shape id="_x0000_i1031" type="#_x0000_t75" style="width:312.75pt;height:536.25pt" o:ole="">
             <v:imagedata r:id="rId22" o:title=""/>
           </v:shape>
-          <o:OLEObject Type="Embed" ProgID="Visio.Drawing.11" ShapeID="_x0000_i1031" DrawAspect="Content" ObjectID="_1425038357" r:id="rId23"/>
+          <o:OLEObject Type="Embed" ProgID="Visio.Drawing.11" ShapeID="_x0000_i1031" DrawAspect="Content" ObjectID="_1425061741" r:id="rId23"/>
         </w:object>
       </w:r>
     </w:p>
+    <w:p>
+      <w:pPr>
+        <w:spacing w:after="200" w:line="276" w:lineRule="auto"/>
+      </w:pPr>
+      <w:r>
+        <w:br w:type="page"/>
+      </w:r>
+    </w:p>
+    <w:p>
+      <w:pPr>
+        <w:pStyle w:val="Heading3"/>
+      </w:pPr>
+      <w:bookmarkStart w:id="24" w:name="_Toc351316917"/>
+      <w:r>
+        <w:lastRenderedPageBreak/>
+        <w:t>Overall Server Pseudocode</w:t>
+      </w:r>
+      <w:bookmarkEnd w:id="24"/>
+    </w:p>
+    <w:p>
+      <w:pPr>
+        <w:pStyle w:val="Heading4"/>
+      </w:pPr>
+      <w:r>
+        <w:t>BuildSongList:</w:t>
+      </w:r>
+    </w:p>
+    <w:p>
+      <w:pPr>
+        <w:pStyle w:val="ListParagraph"/>
+        <w:numPr>
+          <w:ilvl w:val="0"/>
+          <w:numId w:val="24"/>
+        </w:numPr>
+      </w:pPr>
+      <w:r>
+        <w:t>Scan “music” folder</w:t>
+      </w:r>
+    </w:p>
+    <w:p>
+      <w:pPr>
+        <w:pStyle w:val="ListParagraph"/>
+        <w:numPr>
+          <w:ilvl w:val="0"/>
+          <w:numId w:val="24"/>
+        </w:numPr>
+      </w:pPr>
+    </w:p>
     <w:p/>
     <w:p>
       <w:pPr>
         <w:pStyle w:val="Heading3"/>
       </w:pPr>
-      <w:bookmarkStart w:id="22" w:name="_Toc351285550"/>
-      <w:r>
-        <w:lastRenderedPageBreak/>
+      <w:bookmarkStart w:id="25" w:name="_Toc351316918"/>
+      <w:r>
+        <w:t xml:space="preserve">Handle </w:t>
+      </w:r>
+      <w:r>
         <w:t>Upload Request</w:t>
       </w:r>
-      <w:bookmarkEnd w:id="22"/>
+      <w:bookmarkEnd w:id="25"/>
     </w:p>
     <w:p>
       <w:pPr>
@@ -3528,24 +4383,51 @@
       </w:pPr>
       <w:r>
         <w:object w:dxaOrig="6304" w:dyaOrig="10581" w14:anchorId="3E9D975B">
-          <v:shape id="_x0000_i1032" type="#_x0000_t75" style="width:315pt;height:529.8pt" o:ole="">
+          <v:shape id="_x0000_i1032" type="#_x0000_t75" style="width:315pt;height:529.5pt" o:ole="">
             <v:imagedata r:id="rId24" o:title=""/>
           </v:shape>
-          <o:OLEObject Type="Embed" ProgID="Visio.Drawing.11" ShapeID="_x0000_i1032" DrawAspect="Content" ObjectID="_1425038358" r:id="rId25"/>
+          <o:OLEObject Type="Embed" ProgID="Visio.Drawing.11" ShapeID="_x0000_i1032" DrawAspect="Content" ObjectID="_1425061742" r:id="rId25"/>
         </w:object>
       </w:r>
     </w:p>
+    <w:p>
+      <w:pPr>
+        <w:pStyle w:val="Heading3"/>
+      </w:pPr>
+      <w:bookmarkStart w:id="26" w:name="_Toc351316919"/>
+      <w:r>
+        <w:lastRenderedPageBreak/>
+        <w:t>Handle Upload Requests Pseudocode</w:t>
+      </w:r>
+      <w:bookmarkEnd w:id="26"/>
+    </w:p>
+    <w:p>
+      <w:pPr>
+        <w:pStyle w:val="Heading4"/>
+      </w:pPr>
+      <w:r>
+        <w:t>Receive Mode</w:t>
+      </w:r>
+    </w:p>
+    <w:p>
+      <w:pPr>
+        <w:pStyle w:val="ListParagraph"/>
+        <w:numPr>
+          <w:ilvl w:val="0"/>
+          <w:numId w:val="24"/>
+        </w:numPr>
+      </w:pPr>
+    </w:p>
     <w:p/>
     <w:p>
       <w:pPr>
         <w:pStyle w:val="Heading3"/>
       </w:pPr>
-      <w:bookmarkStart w:id="23" w:name="_Toc351285551"/>
-      <w:r>
-        <w:lastRenderedPageBreak/>
+      <w:bookmarkStart w:id="27" w:name="_Toc351316920"/>
+      <w:r>
         <w:t>Download Request</w:t>
       </w:r>
-      <w:bookmarkEnd w:id="23"/>
+      <w:bookmarkEnd w:id="27"/>
     </w:p>
     <w:p>
       <w:pPr>
@@ -3553,10 +4435,10 @@
       </w:pPr>
       <w:r>
         <w:object w:dxaOrig="7516" w:dyaOrig="7774" w14:anchorId="33608826">
-          <v:shape id="_x0000_i1033" type="#_x0000_t75" style="width:376.2pt;height:388.8pt" o:ole="">
+          <v:shape id="_x0000_i1033" type="#_x0000_t75" style="width:376.5pt;height:388.5pt" o:ole="">
             <v:imagedata r:id="rId26" o:title=""/>
           </v:shape>
-          <o:OLEObject Type="Embed" ProgID="Visio.Drawing.11" ShapeID="_x0000_i1033" DrawAspect="Content" ObjectID="_1425038359" r:id="rId27"/>
+          <o:OLEObject Type="Embed" ProgID="Visio.Drawing.11" ShapeID="_x0000_i1033" DrawAspect="Content" ObjectID="_1425061743" r:id="rId27"/>
         </w:object>
       </w:r>
     </w:p>
@@ -3565,12 +4447,12 @@
       <w:pPr>
         <w:pStyle w:val="Heading3"/>
       </w:pPr>
-      <w:bookmarkStart w:id="24" w:name="_Toc351285552"/>
+      <w:bookmarkStart w:id="28" w:name="_Toc351316921"/>
       <w:r>
         <w:lastRenderedPageBreak/>
         <w:t>Stream Request</w:t>
       </w:r>
-      <w:bookmarkEnd w:id="24"/>
+      <w:bookmarkEnd w:id="28"/>
     </w:p>
     <w:p>
       <w:pPr>
@@ -3578,10 +4460,10 @@
       </w:pPr>
       <w:r>
         <w:object w:dxaOrig="7763" w:dyaOrig="5682" w14:anchorId="00CDD9D9">
-          <v:shape id="_x0000_i1034" type="#_x0000_t75" style="width:387.6pt;height:283.8pt" o:ole="">
+          <v:shape id="_x0000_i1034" type="#_x0000_t75" style="width:387.75pt;height:283.5pt" o:ole="">
             <v:imagedata r:id="rId28" o:title=""/>
           </v:shape>
-          <o:OLEObject Type="Embed" ProgID="Visio.Drawing.11" ShapeID="_x0000_i1034" DrawAspect="Content" ObjectID="_1425038360" r:id="rId29"/>
+          <o:OLEObject Type="Embed" ProgID="Visio.Drawing.11" ShapeID="_x0000_i1034" DrawAspect="Content" ObjectID="_1425061744" r:id="rId29"/>
         </w:object>
       </w:r>
     </w:p>
@@ -3590,12 +4472,12 @@
       <w:pPr>
         <w:pStyle w:val="Heading3"/>
       </w:pPr>
-      <w:bookmarkStart w:id="25" w:name="_Toc351285553"/>
+      <w:bookmarkStart w:id="29" w:name="_Toc351316922"/>
       <w:r>
         <w:lastRenderedPageBreak/>
         <w:t>2-way Microphone Chat</w:t>
       </w:r>
-      <w:bookmarkEnd w:id="25"/>
+      <w:bookmarkEnd w:id="29"/>
     </w:p>
     <w:p>
       <w:pPr>
@@ -3603,10 +4485,10 @@
       </w:pPr>
       <w:r>
         <w:object w:dxaOrig="8516" w:dyaOrig="11442" w14:anchorId="62EA15FB">
-          <v:shape id="_x0000_i1035" type="#_x0000_t75" style="width:426pt;height:571.8pt" o:ole="">
+          <v:shape id="_x0000_i1035" type="#_x0000_t75" style="width:426pt;height:571.5pt" o:ole="">
             <v:imagedata r:id="rId30" o:title=""/>
           </v:shape>
-          <o:OLEObject Type="Embed" ProgID="Visio.Drawing.11" ShapeID="_x0000_i1035" DrawAspect="Content" ObjectID="_1425038361" r:id="rId31"/>
+          <o:OLEObject Type="Embed" ProgID="Visio.Drawing.11" ShapeID="_x0000_i1035" DrawAspect="Content" ObjectID="_1425061745" r:id="rId31"/>
         </w:object>
       </w:r>
     </w:p>
@@ -3615,12 +4497,12 @@
       <w:pPr>
         <w:pStyle w:val="Heading3"/>
       </w:pPr>
-      <w:bookmarkStart w:id="26" w:name="_Toc351285554"/>
+      <w:bookmarkStart w:id="30" w:name="_Toc351316923"/>
       <w:r>
         <w:lastRenderedPageBreak/>
         <w:t>UI</w:t>
       </w:r>
-      <w:bookmarkEnd w:id="26"/>
+      <w:bookmarkEnd w:id="30"/>
     </w:p>
     <w:p>
       <w:r>
@@ -3628,7 +4510,7 @@
           <v:shape id="_x0000_i1036" type="#_x0000_t75" style="width:468pt;height:300pt" o:ole="">
             <v:imagedata r:id="rId32" o:title=""/>
           </v:shape>
-          <o:OLEObject Type="Embed" ProgID="Visio.Drawing.11" ShapeID="_x0000_i1036" DrawAspect="Content" ObjectID="_1425038362" r:id="rId33"/>
+          <o:OLEObject Type="Embed" ProgID="Visio.Drawing.11" ShapeID="_x0000_i1036" DrawAspect="Content" ObjectID="_1425061746" r:id="rId33"/>
         </w:object>
       </w:r>
     </w:p>
@@ -3711,7 +4593,7 @@
             <w:rFonts w:cstheme="minorHAnsi"/>
             <w:noProof/>
           </w:rPr>
-          <w:t>10</w:t>
+          <w:t>4</w:t>
         </w:r>
         <w:r>
           <w:rPr>
@@ -5962,6 +6844,118 @@
     </w:lvl>
   </w:abstractNum>
   <w:abstractNum w:abstractNumId="24">
+    <w:nsid w:val="7D1D1423"/>
+    <w:multiLevelType w:val="hybridMultilevel"/>
+    <w:tmpl w:val="E132F7D6"/>
+    <w:lvl w:ilvl="0" w:tplc="4440C8B2">
+      <w:numFmt w:val="bullet"/>
+      <w:lvlText w:val="-"/>
+      <w:lvlJc w:val="left"/>
+      <w:pPr>
+        <w:ind w:left="720" w:hanging="360"/>
+      </w:pPr>
+      <w:rPr>
+        <w:rFonts w:ascii="Calibri" w:eastAsiaTheme="minorEastAsia" w:hAnsi="Calibri" w:cstheme="minorBidi" w:hint="default"/>
+      </w:rPr>
+    </w:lvl>
+    <w:lvl w:ilvl="1" w:tplc="04090003">
+      <w:start w:val="1"/>
+      <w:numFmt w:val="bullet"/>
+      <w:lvlText w:val="o"/>
+      <w:lvlJc w:val="left"/>
+      <w:pPr>
+        <w:ind w:left="1440" w:hanging="360"/>
+      </w:pPr>
+      <w:rPr>
+        <w:rFonts w:ascii="Courier New" w:hAnsi="Courier New" w:cs="Courier New" w:hint="default"/>
+      </w:rPr>
+    </w:lvl>
+    <w:lvl w:ilvl="2" w:tplc="04090005" w:tentative="1">
+      <w:start w:val="1"/>
+      <w:numFmt w:val="bullet"/>
+      <w:lvlText w:val=""/>
+      <w:lvlJc w:val="left"/>
+      <w:pPr>
+        <w:ind w:left="2160" w:hanging="360"/>
+      </w:pPr>
+      <w:rPr>
+        <w:rFonts w:ascii="Wingdings" w:hAnsi="Wingdings" w:hint="default"/>
+      </w:rPr>
+    </w:lvl>
+    <w:lvl w:ilvl="3" w:tplc="04090001" w:tentative="1">
+      <w:start w:val="1"/>
+      <w:numFmt w:val="bullet"/>
+      <w:lvlText w:val=""/>
+      <w:lvlJc w:val="left"/>
+      <w:pPr>
+        <w:ind w:left="2880" w:hanging="360"/>
+      </w:pPr>
+      <w:rPr>
+        <w:rFonts w:ascii="Symbol" w:hAnsi="Symbol" w:hint="default"/>
+      </w:rPr>
+    </w:lvl>
+    <w:lvl w:ilvl="4" w:tplc="04090003" w:tentative="1">
+      <w:start w:val="1"/>
+      <w:numFmt w:val="bullet"/>
+      <w:lvlText w:val="o"/>
+      <w:lvlJc w:val="left"/>
+      <w:pPr>
+        <w:ind w:left="3600" w:hanging="360"/>
+      </w:pPr>
+      <w:rPr>
+        <w:rFonts w:ascii="Courier New" w:hAnsi="Courier New" w:cs="Courier New" w:hint="default"/>
+      </w:rPr>
+    </w:lvl>
+    <w:lvl w:ilvl="5" w:tplc="04090005" w:tentative="1">
+      <w:start w:val="1"/>
+      <w:numFmt w:val="bullet"/>
+      <w:lvlText w:val=""/>
+      <w:lvlJc w:val="left"/>
+      <w:pPr>
+        <w:ind w:left="4320" w:hanging="360"/>
+      </w:pPr>
+      <w:rPr>
+        <w:rFonts w:ascii="Wingdings" w:hAnsi="Wingdings" w:hint="default"/>
+      </w:rPr>
+    </w:lvl>
+    <w:lvl w:ilvl="6" w:tplc="04090001" w:tentative="1">
+      <w:start w:val="1"/>
+      <w:numFmt w:val="bullet"/>
+      <w:lvlText w:val=""/>
+      <w:lvlJc w:val="left"/>
+      <w:pPr>
+        <w:ind w:left="5040" w:hanging="360"/>
+      </w:pPr>
+      <w:rPr>
+        <w:rFonts w:ascii="Symbol" w:hAnsi="Symbol" w:hint="default"/>
+      </w:rPr>
+    </w:lvl>
+    <w:lvl w:ilvl="7" w:tplc="04090003" w:tentative="1">
+      <w:start w:val="1"/>
+      <w:numFmt w:val="bullet"/>
+      <w:lvlText w:val="o"/>
+      <w:lvlJc w:val="left"/>
+      <w:pPr>
+        <w:ind w:left="5760" w:hanging="360"/>
+      </w:pPr>
+      <w:rPr>
+        <w:rFonts w:ascii="Courier New" w:hAnsi="Courier New" w:cs="Courier New" w:hint="default"/>
+      </w:rPr>
+    </w:lvl>
+    <w:lvl w:ilvl="8" w:tplc="04090005" w:tentative="1">
+      <w:start w:val="1"/>
+      <w:numFmt w:val="bullet"/>
+      <w:lvlText w:val=""/>
+      <w:lvlJc w:val="left"/>
+      <w:pPr>
+        <w:ind w:left="6480" w:hanging="360"/>
+      </w:pPr>
+      <w:rPr>
+        <w:rFonts w:ascii="Wingdings" w:hAnsi="Wingdings" w:hint="default"/>
+      </w:rPr>
+    </w:lvl>
+  </w:abstractNum>
+  <w:abstractNum w:abstractNumId="25">
     <w:nsid w:val="7F5C2F26"/>
     <w:multiLevelType w:val="hybridMultilevel"/>
     <w:tmpl w:val="94F892EE"/>
@@ -6141,13 +7135,16 @@
     <w:abstractNumId w:val="17"/>
   </w:num>
   <w:num w:numId="23">
-    <w:abstractNumId w:val="24"/>
+    <w:abstractNumId w:val="25"/>
   </w:num>
   <w:num w:numId="24">
     <w:abstractNumId w:val="10"/>
   </w:num>
   <w:num w:numId="25">
     <w:abstractNumId w:val="1"/>
+  </w:num>
+  <w:num w:numId="26">
+    <w:abstractNumId w:val="24"/>
   </w:num>
 </w:numbering>
 </file>
@@ -7437,7 +8434,7 @@
 </file>
 
 <file path=customXml/itemProps2.xml><?xml version="1.0" encoding="utf-8"?>
-<ds:datastoreItem xmlns:ds="http://schemas.openxmlformats.org/officeDocument/2006/customXml" ds:itemID="{A282A73F-7B66-436E-A9FE-38132AF52A0A}">
+<ds:datastoreItem xmlns:ds="http://schemas.openxmlformats.org/officeDocument/2006/customXml" ds:itemID="{98B049C8-00E5-439A-9A52-988403AC3D2C}">
   <ds:schemaRefs>
     <ds:schemaRef ds:uri="http://schemas.openxmlformats.org/officeDocument/2006/bibliography"/>
   </ds:schemaRefs>

</xml_diff>

<commit_message>
almost done the design
</commit_message>
<xml_diff>
--- a/design/Design_v1.3.docx
+++ b/design/Design_v1.3.docx
@@ -68,7 +68,6 @@
                 <w:dataBinding w:prefixMappings="xmlns:ns0='http://schemas.openxmlformats.org/package/2006/metadata/core-properties' xmlns:ns1='http://purl.org/dc/elements/1.1/'" w:xpath="/ns0:coreProperties[1]/ns1:title[1]" w:storeItemID="{6C3C8BC8-F283-45AE-878A-BAB7291924A1}"/>
                 <w:text/>
               </w:sdtPr>
-              <w:sdtEndPr/>
               <w:sdtContent>
                 <w:tc>
                   <w:tcPr>
@@ -95,6 +94,14 @@
                         <w:szCs w:val="80"/>
                       </w:rPr>
                       <w:t>Comm Audio Player</w:t>
+                    </w:r>
+                    <w:r>
+                      <w:rPr>
+                        <w:rFonts w:asciiTheme="majorHAnsi" w:eastAsiaTheme="majorEastAsia" w:hAnsiTheme="majorHAnsi" w:cstheme="majorBidi"/>
+                        <w:sz w:val="80"/>
+                        <w:szCs w:val="80"/>
+                      </w:rPr>
+                      <w:t xml:space="preserve"> Design</w:t>
                     </w:r>
                   </w:p>
                 </w:tc>
@@ -130,31 +137,7 @@
                     <w:sz w:val="44"/>
                     <w:szCs w:val="44"/>
                   </w:rPr>
-                  <w:t xml:space="preserve">COMP </w:t>
-                </w:r>
-                <w:r>
-                  <w:rPr>
-                    <w:rFonts w:asciiTheme="majorHAnsi" w:eastAsiaTheme="majorEastAsia" w:hAnsiTheme="majorHAnsi" w:cstheme="majorBidi"/>
-                    <w:sz w:val="44"/>
-                    <w:szCs w:val="44"/>
-                  </w:rPr>
-                  <w:t>498</w:t>
-                </w:r>
-                <w:r>
-                  <w:rPr>
-                    <w:rFonts w:asciiTheme="majorHAnsi" w:eastAsiaTheme="majorEastAsia" w:hAnsiTheme="majorHAnsi" w:cstheme="majorBidi"/>
-                    <w:sz w:val="44"/>
-                    <w:szCs w:val="44"/>
-                  </w:rPr>
-                  <w:t>5</w:t>
-                </w:r>
-                <w:r>
-                  <w:rPr>
-                    <w:rFonts w:asciiTheme="majorHAnsi" w:eastAsiaTheme="majorEastAsia" w:hAnsiTheme="majorHAnsi" w:cstheme="majorBidi"/>
-                    <w:sz w:val="44"/>
-                    <w:szCs w:val="44"/>
-                  </w:rPr>
-                  <w:t xml:space="preserve"> Final Assignment</w:t>
+                  <w:t>Version 1.3</w:t>
                 </w:r>
               </w:p>
             </w:tc>
@@ -418,7 +401,7 @@
             </w:rPr>
             <w:fldChar w:fldCharType="separate"/>
           </w:r>
-          <w:hyperlink w:anchor="_Toc351316893" w:history="1">
+          <w:hyperlink w:anchor="_Toc351320086" w:history="1">
             <w:r>
               <w:rPr>
                 <w:rStyle w:val="Hyperlink"/>
@@ -445,7 +428,7 @@
                 <w:noProof/>
                 <w:webHidden/>
               </w:rPr>
-              <w:instrText xml:space="preserve"> PAGEREF _Toc351316893 \h </w:instrText>
+              <w:instrText xml:space="preserve"> PAGEREF _Toc351320086 \h </w:instrText>
             </w:r>
             <w:r>
               <w:rPr>
@@ -465,7 +448,7 @@
                 <w:noProof/>
                 <w:webHidden/>
               </w:rPr>
-              <w:t>3</w:t>
+              <w:t>4</w:t>
             </w:r>
             <w:r>
               <w:rPr>
@@ -488,13 +471,13 @@
               <w:lang w:eastAsia="en-US"/>
             </w:rPr>
           </w:pPr>
-          <w:hyperlink w:anchor="_Toc351316894" w:history="1">
+          <w:hyperlink w:anchor="_Toc351320087" w:history="1">
             <w:r>
               <w:rPr>
                 <w:rStyle w:val="Hyperlink"/>
                 <w:noProof/>
               </w:rPr>
-              <w:t>Technologies/Libraries used</w:t>
+              <w:t>Requests</w:t>
             </w:r>
             <w:r>
               <w:rPr>
@@ -515,7 +498,7 @@
                 <w:noProof/>
                 <w:webHidden/>
               </w:rPr>
-              <w:instrText xml:space="preserve"> PAGEREF _Toc351316894 \h </w:instrText>
+              <w:instrText xml:space="preserve"> PAGEREF _Toc351320087 \h </w:instrText>
             </w:r>
             <w:r>
               <w:rPr>
@@ -535,7 +518,357 @@
                 <w:noProof/>
                 <w:webHidden/>
               </w:rPr>
-              <w:t>3</w:t>
+              <w:t>4</w:t>
+            </w:r>
+            <w:r>
+              <w:rPr>
+                <w:noProof/>
+                <w:webHidden/>
+              </w:rPr>
+              <w:fldChar w:fldCharType="end"/>
+            </w:r>
+          </w:hyperlink>
+        </w:p>
+        <w:p>
+          <w:pPr>
+            <w:pStyle w:val="TOC3"/>
+            <w:tabs>
+              <w:tab w:val="right" w:leader="dot" w:pos="9350"/>
+            </w:tabs>
+            <w:rPr>
+              <w:noProof/>
+              <w:sz w:val="22"/>
+              <w:lang w:eastAsia="en-US"/>
+            </w:rPr>
+          </w:pPr>
+          <w:hyperlink w:anchor="_Toc351320088" w:history="1">
+            <w:r>
+              <w:rPr>
+                <w:rStyle w:val="Hyperlink"/>
+                <w:noProof/>
+              </w:rPr>
+              <w:t>Upload Request type</w:t>
+            </w:r>
+            <w:r>
+              <w:rPr>
+                <w:noProof/>
+                <w:webHidden/>
+              </w:rPr>
+              <w:tab/>
+            </w:r>
+            <w:r>
+              <w:rPr>
+                <w:noProof/>
+                <w:webHidden/>
+              </w:rPr>
+              <w:fldChar w:fldCharType="begin"/>
+            </w:r>
+            <w:r>
+              <w:rPr>
+                <w:noProof/>
+                <w:webHidden/>
+              </w:rPr>
+              <w:instrText xml:space="preserve"> PAGEREF _Toc351320088 \h </w:instrText>
+            </w:r>
+            <w:r>
+              <w:rPr>
+                <w:noProof/>
+                <w:webHidden/>
+              </w:rPr>
+            </w:r>
+            <w:r>
+              <w:rPr>
+                <w:noProof/>
+                <w:webHidden/>
+              </w:rPr>
+              <w:fldChar w:fldCharType="separate"/>
+            </w:r>
+            <w:r>
+              <w:rPr>
+                <w:noProof/>
+                <w:webHidden/>
+              </w:rPr>
+              <w:t>4</w:t>
+            </w:r>
+            <w:r>
+              <w:rPr>
+                <w:noProof/>
+                <w:webHidden/>
+              </w:rPr>
+              <w:fldChar w:fldCharType="end"/>
+            </w:r>
+          </w:hyperlink>
+        </w:p>
+        <w:p>
+          <w:pPr>
+            <w:pStyle w:val="TOC3"/>
+            <w:tabs>
+              <w:tab w:val="right" w:leader="dot" w:pos="9350"/>
+            </w:tabs>
+            <w:rPr>
+              <w:noProof/>
+              <w:sz w:val="22"/>
+              <w:lang w:eastAsia="en-US"/>
+            </w:rPr>
+          </w:pPr>
+          <w:hyperlink w:anchor="_Toc351320089" w:history="1">
+            <w:r>
+              <w:rPr>
+                <w:rStyle w:val="Hyperlink"/>
+                <w:noProof/>
+              </w:rPr>
+              <w:t>Download Request type</w:t>
+            </w:r>
+            <w:r>
+              <w:rPr>
+                <w:noProof/>
+                <w:webHidden/>
+              </w:rPr>
+              <w:tab/>
+            </w:r>
+            <w:r>
+              <w:rPr>
+                <w:noProof/>
+                <w:webHidden/>
+              </w:rPr>
+              <w:fldChar w:fldCharType="begin"/>
+            </w:r>
+            <w:r>
+              <w:rPr>
+                <w:noProof/>
+                <w:webHidden/>
+              </w:rPr>
+              <w:instrText xml:space="preserve"> PAGEREF _Toc351320089 \h </w:instrText>
+            </w:r>
+            <w:r>
+              <w:rPr>
+                <w:noProof/>
+                <w:webHidden/>
+              </w:rPr>
+            </w:r>
+            <w:r>
+              <w:rPr>
+                <w:noProof/>
+                <w:webHidden/>
+              </w:rPr>
+              <w:fldChar w:fldCharType="separate"/>
+            </w:r>
+            <w:r>
+              <w:rPr>
+                <w:noProof/>
+                <w:webHidden/>
+              </w:rPr>
+              <w:t>4</w:t>
+            </w:r>
+            <w:r>
+              <w:rPr>
+                <w:noProof/>
+                <w:webHidden/>
+              </w:rPr>
+              <w:fldChar w:fldCharType="end"/>
+            </w:r>
+          </w:hyperlink>
+        </w:p>
+        <w:p>
+          <w:pPr>
+            <w:pStyle w:val="TOC3"/>
+            <w:tabs>
+              <w:tab w:val="right" w:leader="dot" w:pos="9350"/>
+            </w:tabs>
+            <w:rPr>
+              <w:noProof/>
+              <w:sz w:val="22"/>
+              <w:lang w:eastAsia="en-US"/>
+            </w:rPr>
+          </w:pPr>
+          <w:hyperlink w:anchor="_Toc351320090" w:history="1">
+            <w:r>
+              <w:rPr>
+                <w:rStyle w:val="Hyperlink"/>
+                <w:noProof/>
+              </w:rPr>
+              <w:t>Stream Request type</w:t>
+            </w:r>
+            <w:r>
+              <w:rPr>
+                <w:noProof/>
+                <w:webHidden/>
+              </w:rPr>
+              <w:tab/>
+            </w:r>
+            <w:r>
+              <w:rPr>
+                <w:noProof/>
+                <w:webHidden/>
+              </w:rPr>
+              <w:fldChar w:fldCharType="begin"/>
+            </w:r>
+            <w:r>
+              <w:rPr>
+                <w:noProof/>
+                <w:webHidden/>
+              </w:rPr>
+              <w:instrText xml:space="preserve"> PAGEREF _Toc351320090 \h </w:instrText>
+            </w:r>
+            <w:r>
+              <w:rPr>
+                <w:noProof/>
+                <w:webHidden/>
+              </w:rPr>
+            </w:r>
+            <w:r>
+              <w:rPr>
+                <w:noProof/>
+                <w:webHidden/>
+              </w:rPr>
+              <w:fldChar w:fldCharType="separate"/>
+            </w:r>
+            <w:r>
+              <w:rPr>
+                <w:noProof/>
+                <w:webHidden/>
+              </w:rPr>
+              <w:t>4</w:t>
+            </w:r>
+            <w:r>
+              <w:rPr>
+                <w:noProof/>
+                <w:webHidden/>
+              </w:rPr>
+              <w:fldChar w:fldCharType="end"/>
+            </w:r>
+          </w:hyperlink>
+        </w:p>
+        <w:p>
+          <w:pPr>
+            <w:pStyle w:val="TOC3"/>
+            <w:tabs>
+              <w:tab w:val="right" w:leader="dot" w:pos="9350"/>
+            </w:tabs>
+            <w:rPr>
+              <w:noProof/>
+              <w:sz w:val="22"/>
+              <w:lang w:eastAsia="en-US"/>
+            </w:rPr>
+          </w:pPr>
+          <w:hyperlink w:anchor="_Toc351320091" w:history="1">
+            <w:r>
+              <w:rPr>
+                <w:rStyle w:val="Hyperlink"/>
+                <w:noProof/>
+              </w:rPr>
+              <w:t>2-Way Microphone Request type</w:t>
+            </w:r>
+            <w:r>
+              <w:rPr>
+                <w:noProof/>
+                <w:webHidden/>
+              </w:rPr>
+              <w:tab/>
+            </w:r>
+            <w:r>
+              <w:rPr>
+                <w:noProof/>
+                <w:webHidden/>
+              </w:rPr>
+              <w:fldChar w:fldCharType="begin"/>
+            </w:r>
+            <w:r>
+              <w:rPr>
+                <w:noProof/>
+                <w:webHidden/>
+              </w:rPr>
+              <w:instrText xml:space="preserve"> PAGEREF _Toc351320091 \h </w:instrText>
+            </w:r>
+            <w:r>
+              <w:rPr>
+                <w:noProof/>
+                <w:webHidden/>
+              </w:rPr>
+            </w:r>
+            <w:r>
+              <w:rPr>
+                <w:noProof/>
+                <w:webHidden/>
+              </w:rPr>
+              <w:fldChar w:fldCharType="separate"/>
+            </w:r>
+            <w:r>
+              <w:rPr>
+                <w:noProof/>
+                <w:webHidden/>
+              </w:rPr>
+              <w:t>4</w:t>
+            </w:r>
+            <w:r>
+              <w:rPr>
+                <w:noProof/>
+                <w:webHidden/>
+              </w:rPr>
+              <w:fldChar w:fldCharType="end"/>
+            </w:r>
+          </w:hyperlink>
+        </w:p>
+        <w:p>
+          <w:pPr>
+            <w:pStyle w:val="TOC3"/>
+            <w:tabs>
+              <w:tab w:val="right" w:leader="dot" w:pos="9350"/>
+            </w:tabs>
+            <w:rPr>
+              <w:noProof/>
+              <w:sz w:val="22"/>
+              <w:lang w:eastAsia="en-US"/>
+            </w:rPr>
+          </w:pPr>
+          <w:hyperlink w:anchor="_Toc351320092" w:history="1">
+            <w:r>
+              <w:rPr>
+                <w:rStyle w:val="Hyperlink"/>
+                <w:noProof/>
+              </w:rPr>
+              <w:t>Multicast Request type</w:t>
+            </w:r>
+            <w:r>
+              <w:rPr>
+                <w:noProof/>
+                <w:webHidden/>
+              </w:rPr>
+              <w:tab/>
+            </w:r>
+            <w:r>
+              <w:rPr>
+                <w:noProof/>
+                <w:webHidden/>
+              </w:rPr>
+              <w:fldChar w:fldCharType="begin"/>
+            </w:r>
+            <w:r>
+              <w:rPr>
+                <w:noProof/>
+                <w:webHidden/>
+              </w:rPr>
+              <w:instrText xml:space="preserve"> PAGEREF _Toc351320092 \h </w:instrText>
+            </w:r>
+            <w:r>
+              <w:rPr>
+                <w:noProof/>
+                <w:webHidden/>
+              </w:rPr>
+            </w:r>
+            <w:r>
+              <w:rPr>
+                <w:noProof/>
+                <w:webHidden/>
+              </w:rPr>
+              <w:fldChar w:fldCharType="separate"/>
+            </w:r>
+            <w:r>
+              <w:rPr>
+                <w:noProof/>
+                <w:webHidden/>
+              </w:rPr>
+              <w:t>5</w:t>
             </w:r>
             <w:r>
               <w:rPr>
@@ -558,13 +891,13 @@
               <w:lang w:eastAsia="en-US"/>
             </w:rPr>
           </w:pPr>
-          <w:hyperlink w:anchor="_Toc351316895" w:history="1">
+          <w:hyperlink w:anchor="_Toc351320093" w:history="1">
             <w:r>
               <w:rPr>
                 <w:rStyle w:val="Hyperlink"/>
                 <w:noProof/>
               </w:rPr>
-              <w:t>How requests work</w:t>
+              <w:t>Technologies/Libraries used</w:t>
             </w:r>
             <w:r>
               <w:rPr>
@@ -585,7 +918,7 @@
                 <w:noProof/>
                 <w:webHidden/>
               </w:rPr>
-              <w:instrText xml:space="preserve"> PAGEREF _Toc351316895 \h </w:instrText>
+              <w:instrText xml:space="preserve"> PAGEREF _Toc351320093 \h </w:instrText>
             </w:r>
             <w:r>
               <w:rPr>
@@ -605,7 +938,7 @@
                 <w:noProof/>
                 <w:webHidden/>
               </w:rPr>
-              <w:t>3</w:t>
+              <w:t>5</w:t>
             </w:r>
             <w:r>
               <w:rPr>
@@ -628,7 +961,7 @@
               <w:lang w:eastAsia="en-US"/>
             </w:rPr>
           </w:pPr>
-          <w:hyperlink w:anchor="_Toc351316896" w:history="1">
+          <w:hyperlink w:anchor="_Toc351320094" w:history="1">
             <w:r>
               <w:rPr>
                 <w:rStyle w:val="Hyperlink"/>
@@ -655,7 +988,7 @@
                 <w:noProof/>
                 <w:webHidden/>
               </w:rPr>
-              <w:instrText xml:space="preserve"> PAGEREF _Toc351316896 \h </w:instrText>
+              <w:instrText xml:space="preserve"> PAGEREF _Toc351320094 \h </w:instrText>
             </w:r>
             <w:r>
               <w:rPr>
@@ -675,7 +1008,7 @@
                 <w:noProof/>
                 <w:webHidden/>
               </w:rPr>
-              <w:t>4</w:t>
+              <w:t>6</w:t>
             </w:r>
             <w:r>
               <w:rPr>
@@ -698,7 +1031,7 @@
               <w:lang w:eastAsia="en-US"/>
             </w:rPr>
           </w:pPr>
-          <w:hyperlink w:anchor="_Toc351316897" w:history="1">
+          <w:hyperlink w:anchor="_Toc351320095" w:history="1">
             <w:r>
               <w:rPr>
                 <w:rStyle w:val="Hyperlink"/>
@@ -725,7 +1058,7 @@
                 <w:noProof/>
                 <w:webHidden/>
               </w:rPr>
-              <w:instrText xml:space="preserve"> PAGEREF _Toc351316897 \h </w:instrText>
+              <w:instrText xml:space="preserve"> PAGEREF _Toc351320095 \h </w:instrText>
             </w:r>
             <w:r>
               <w:rPr>
@@ -745,7 +1078,7 @@
                 <w:noProof/>
                 <w:webHidden/>
               </w:rPr>
-              <w:t>4</w:t>
+              <w:t>6</w:t>
             </w:r>
             <w:r>
               <w:rPr>
@@ -768,7 +1101,7 @@
               <w:lang w:eastAsia="en-US"/>
             </w:rPr>
           </w:pPr>
-          <w:hyperlink w:anchor="_Toc351316898" w:history="1">
+          <w:hyperlink w:anchor="_Toc351320096" w:history="1">
             <w:r>
               <w:rPr>
                 <w:rStyle w:val="Hyperlink"/>
@@ -795,7 +1128,7 @@
                 <w:noProof/>
                 <w:webHidden/>
               </w:rPr>
-              <w:instrText xml:space="preserve"> PAGEREF _Toc351316898 \h </w:instrText>
+              <w:instrText xml:space="preserve"> PAGEREF _Toc351320096 \h </w:instrText>
             </w:r>
             <w:r>
               <w:rPr>
@@ -815,7 +1148,7 @@
                 <w:noProof/>
                 <w:webHidden/>
               </w:rPr>
-              <w:t>4</w:t>
+              <w:t>6</w:t>
             </w:r>
             <w:r>
               <w:rPr>
@@ -838,7 +1171,7 @@
               <w:lang w:eastAsia="en-US"/>
             </w:rPr>
           </w:pPr>
-          <w:hyperlink w:anchor="_Toc351316899" w:history="1">
+          <w:hyperlink w:anchor="_Toc351320097" w:history="1">
             <w:r>
               <w:rPr>
                 <w:rStyle w:val="Hyperlink"/>
@@ -865,7 +1198,7 @@
                 <w:noProof/>
                 <w:webHidden/>
               </w:rPr>
-              <w:instrText xml:space="preserve"> PAGEREF _Toc351316899 \h </w:instrText>
+              <w:instrText xml:space="preserve"> PAGEREF _Toc351320097 \h </w:instrText>
             </w:r>
             <w:r>
               <w:rPr>
@@ -885,7 +1218,7 @@
                 <w:noProof/>
                 <w:webHidden/>
               </w:rPr>
-              <w:t>5</w:t>
+              <w:t>7</w:t>
             </w:r>
             <w:r>
               <w:rPr>
@@ -908,7 +1241,7 @@
               <w:lang w:eastAsia="en-US"/>
             </w:rPr>
           </w:pPr>
-          <w:hyperlink w:anchor="_Toc351316900" w:history="1">
+          <w:hyperlink w:anchor="_Toc351320098" w:history="1">
             <w:r>
               <w:rPr>
                 <w:rStyle w:val="Hyperlink"/>
@@ -935,7 +1268,7 @@
                 <w:noProof/>
                 <w:webHidden/>
               </w:rPr>
-              <w:instrText xml:space="preserve"> PAGEREF _Toc351316900 \h </w:instrText>
+              <w:instrText xml:space="preserve"> PAGEREF _Toc351320098 \h </w:instrText>
             </w:r>
             <w:r>
               <w:rPr>
@@ -955,7 +1288,7 @@
                 <w:noProof/>
                 <w:webHidden/>
               </w:rPr>
-              <w:t>6</w:t>
+              <w:t>8</w:t>
             </w:r>
             <w:r>
               <w:rPr>
@@ -978,7 +1311,7 @@
               <w:lang w:eastAsia="en-US"/>
             </w:rPr>
           </w:pPr>
-          <w:hyperlink w:anchor="_Toc351316901" w:history="1">
+          <w:hyperlink w:anchor="_Toc351320099" w:history="1">
             <w:r>
               <w:rPr>
                 <w:rStyle w:val="Hyperlink"/>
@@ -1005,7 +1338,7 @@
                 <w:noProof/>
                 <w:webHidden/>
               </w:rPr>
-              <w:instrText xml:space="preserve"> PAGEREF _Toc351316901 \h </w:instrText>
+              <w:instrText xml:space="preserve"> PAGEREF _Toc351320099 \h </w:instrText>
             </w:r>
             <w:r>
               <w:rPr>
@@ -1025,7 +1358,7 @@
                 <w:noProof/>
                 <w:webHidden/>
               </w:rPr>
-              <w:t>6</w:t>
+              <w:t>8</w:t>
             </w:r>
             <w:r>
               <w:rPr>
@@ -1048,7 +1381,7 @@
               <w:lang w:eastAsia="en-US"/>
             </w:rPr>
           </w:pPr>
-          <w:hyperlink w:anchor="_Toc351316902" w:history="1">
+          <w:hyperlink w:anchor="_Toc351320100" w:history="1">
             <w:r>
               <w:rPr>
                 <w:rStyle w:val="Hyperlink"/>
@@ -1075,7 +1408,7 @@
                 <w:noProof/>
                 <w:webHidden/>
               </w:rPr>
-              <w:instrText xml:space="preserve"> PAGEREF _Toc351316902 \h </w:instrText>
+              <w:instrText xml:space="preserve"> PAGEREF _Toc351320100 \h </w:instrText>
             </w:r>
             <w:r>
               <w:rPr>
@@ -1095,7 +1428,7 @@
                 <w:noProof/>
                 <w:webHidden/>
               </w:rPr>
-              <w:t>7</w:t>
+              <w:t>9</w:t>
             </w:r>
             <w:r>
               <w:rPr>
@@ -1118,7 +1451,7 @@
               <w:lang w:eastAsia="en-US"/>
             </w:rPr>
           </w:pPr>
-          <w:hyperlink w:anchor="_Toc351316903" w:history="1">
+          <w:hyperlink w:anchor="_Toc351320101" w:history="1">
             <w:r>
               <w:rPr>
                 <w:rStyle w:val="Hyperlink"/>
@@ -1145,7 +1478,7 @@
                 <w:noProof/>
                 <w:webHidden/>
               </w:rPr>
-              <w:instrText xml:space="preserve"> PAGEREF _Toc351316903 \h </w:instrText>
+              <w:instrText xml:space="preserve"> PAGEREF _Toc351320101 \h </w:instrText>
             </w:r>
             <w:r>
               <w:rPr>
@@ -1165,7 +1498,7 @@
                 <w:noProof/>
                 <w:webHidden/>
               </w:rPr>
-              <w:t>7</w:t>
+              <w:t>9</w:t>
             </w:r>
             <w:r>
               <w:rPr>
@@ -1188,7 +1521,7 @@
               <w:lang w:eastAsia="en-US"/>
             </w:rPr>
           </w:pPr>
-          <w:hyperlink w:anchor="_Toc351316904" w:history="1">
+          <w:hyperlink w:anchor="_Toc351320102" w:history="1">
             <w:r>
               <w:rPr>
                 <w:rStyle w:val="Hyperlink"/>
@@ -1215,7 +1548,7 @@
                 <w:noProof/>
                 <w:webHidden/>
               </w:rPr>
-              <w:instrText xml:space="preserve"> PAGEREF _Toc351316904 \h </w:instrText>
+              <w:instrText xml:space="preserve"> PAGEREF _Toc351320102 \h </w:instrText>
             </w:r>
             <w:r>
               <w:rPr>
@@ -1235,7 +1568,7 @@
                 <w:noProof/>
                 <w:webHidden/>
               </w:rPr>
-              <w:t>8</w:t>
+              <w:t>10</w:t>
             </w:r>
             <w:r>
               <w:rPr>
@@ -1258,7 +1591,7 @@
               <w:lang w:eastAsia="en-US"/>
             </w:rPr>
           </w:pPr>
-          <w:hyperlink w:anchor="_Toc351316905" w:history="1">
+          <w:hyperlink w:anchor="_Toc351320103" w:history="1">
             <w:r>
               <w:rPr>
                 <w:rStyle w:val="Hyperlink"/>
@@ -1285,7 +1618,7 @@
                 <w:noProof/>
                 <w:webHidden/>
               </w:rPr>
-              <w:instrText xml:space="preserve"> PAGEREF _Toc351316905 \h </w:instrText>
+              <w:instrText xml:space="preserve"> PAGEREF _Toc351320103 \h </w:instrText>
             </w:r>
             <w:r>
               <w:rPr>
@@ -1305,7 +1638,7 @@
                 <w:noProof/>
                 <w:webHidden/>
               </w:rPr>
-              <w:t>8</w:t>
+              <w:t>10</w:t>
             </w:r>
             <w:r>
               <w:rPr>
@@ -1328,7 +1661,7 @@
               <w:lang w:eastAsia="en-US"/>
             </w:rPr>
           </w:pPr>
-          <w:hyperlink w:anchor="_Toc351316906" w:history="1">
+          <w:hyperlink w:anchor="_Toc351320104" w:history="1">
             <w:r>
               <w:rPr>
                 <w:rStyle w:val="Hyperlink"/>
@@ -1355,7 +1688,7 @@
                 <w:noProof/>
                 <w:webHidden/>
               </w:rPr>
-              <w:instrText xml:space="preserve"> PAGEREF _Toc351316906 \h </w:instrText>
+              <w:instrText xml:space="preserve"> PAGEREF _Toc351320104 \h </w:instrText>
             </w:r>
             <w:r>
               <w:rPr>
@@ -1375,7 +1708,7 @@
                 <w:noProof/>
                 <w:webHidden/>
               </w:rPr>
-              <w:t>8</w:t>
+              <w:t>10</w:t>
             </w:r>
             <w:r>
               <w:rPr>
@@ -1398,7 +1731,7 @@
               <w:lang w:eastAsia="en-US"/>
             </w:rPr>
           </w:pPr>
-          <w:hyperlink w:anchor="_Toc351316907" w:history="1">
+          <w:hyperlink w:anchor="_Toc351320105" w:history="1">
             <w:r>
               <w:rPr>
                 <w:rStyle w:val="Hyperlink"/>
@@ -1425,7 +1758,7 @@
                 <w:noProof/>
                 <w:webHidden/>
               </w:rPr>
-              <w:instrText xml:space="preserve"> PAGEREF _Toc351316907 \h </w:instrText>
+              <w:instrText xml:space="preserve"> PAGEREF _Toc351320105 \h </w:instrText>
             </w:r>
             <w:r>
               <w:rPr>
@@ -1445,7 +1778,7 @@
                 <w:noProof/>
                 <w:webHidden/>
               </w:rPr>
-              <w:t>9</w:t>
+              <w:t>11</w:t>
             </w:r>
             <w:r>
               <w:rPr>
@@ -1468,7 +1801,7 @@
               <w:lang w:eastAsia="en-US"/>
             </w:rPr>
           </w:pPr>
-          <w:hyperlink w:anchor="_Toc351316908" w:history="1">
+          <w:hyperlink w:anchor="_Toc351320106" w:history="1">
             <w:r>
               <w:rPr>
                 <w:rStyle w:val="Hyperlink"/>
@@ -1495,7 +1828,7 @@
                 <w:noProof/>
                 <w:webHidden/>
               </w:rPr>
-              <w:instrText xml:space="preserve"> PAGEREF _Toc351316908 \h </w:instrText>
+              <w:instrText xml:space="preserve"> PAGEREF _Toc351320106 \h </w:instrText>
             </w:r>
             <w:r>
               <w:rPr>
@@ -1515,7 +1848,7 @@
                 <w:noProof/>
                 <w:webHidden/>
               </w:rPr>
-              <w:t>9</w:t>
+              <w:t>11</w:t>
             </w:r>
             <w:r>
               <w:rPr>
@@ -1538,7 +1871,7 @@
               <w:lang w:eastAsia="en-US"/>
             </w:rPr>
           </w:pPr>
-          <w:hyperlink w:anchor="_Toc351316909" w:history="1">
+          <w:hyperlink w:anchor="_Toc351320107" w:history="1">
             <w:r>
               <w:rPr>
                 <w:rStyle w:val="Hyperlink"/>
@@ -1565,7 +1898,7 @@
                 <w:noProof/>
                 <w:webHidden/>
               </w:rPr>
-              <w:instrText xml:space="preserve"> PAGEREF _Toc351316909 \h </w:instrText>
+              <w:instrText xml:space="preserve"> PAGEREF _Toc351320107 \h </w:instrText>
             </w:r>
             <w:r>
               <w:rPr>
@@ -1585,7 +1918,7 @@
                 <w:noProof/>
                 <w:webHidden/>
               </w:rPr>
-              <w:t>9</w:t>
+              <w:t>11</w:t>
             </w:r>
             <w:r>
               <w:rPr>
@@ -1608,7 +1941,7 @@
               <w:lang w:eastAsia="en-US"/>
             </w:rPr>
           </w:pPr>
-          <w:hyperlink w:anchor="_Toc351316910" w:history="1">
+          <w:hyperlink w:anchor="_Toc351320108" w:history="1">
             <w:r>
               <w:rPr>
                 <w:rStyle w:val="Hyperlink"/>
@@ -1635,7 +1968,7 @@
                 <w:noProof/>
                 <w:webHidden/>
               </w:rPr>
-              <w:instrText xml:space="preserve"> PAGEREF _Toc351316910 \h </w:instrText>
+              <w:instrText xml:space="preserve"> PAGEREF _Toc351320108 \h </w:instrText>
             </w:r>
             <w:r>
               <w:rPr>
@@ -1655,7 +1988,7 @@
                 <w:noProof/>
                 <w:webHidden/>
               </w:rPr>
-              <w:t>10</w:t>
+              <w:t>12</w:t>
             </w:r>
             <w:r>
               <w:rPr>
@@ -1678,7 +2011,7 @@
               <w:lang w:eastAsia="en-US"/>
             </w:rPr>
           </w:pPr>
-          <w:hyperlink w:anchor="_Toc351316911" w:history="1">
+          <w:hyperlink w:anchor="_Toc351320109" w:history="1">
             <w:r>
               <w:rPr>
                 <w:rStyle w:val="Hyperlink"/>
@@ -1705,7 +2038,7 @@
                 <w:noProof/>
                 <w:webHidden/>
               </w:rPr>
-              <w:instrText xml:space="preserve"> PAGEREF _Toc351316911 \h </w:instrText>
+              <w:instrText xml:space="preserve"> PAGEREF _Toc351320109 \h </w:instrText>
             </w:r>
             <w:r>
               <w:rPr>
@@ -1725,7 +2058,7 @@
                 <w:noProof/>
                 <w:webHidden/>
               </w:rPr>
-              <w:t>10</w:t>
+              <w:t>12</w:t>
             </w:r>
             <w:r>
               <w:rPr>
@@ -1748,7 +2081,7 @@
               <w:lang w:eastAsia="en-US"/>
             </w:rPr>
           </w:pPr>
-          <w:hyperlink w:anchor="_Toc351316912" w:history="1">
+          <w:hyperlink w:anchor="_Toc351320110" w:history="1">
             <w:r>
               <w:rPr>
                 <w:rStyle w:val="Hyperlink"/>
@@ -1775,7 +2108,7 @@
                 <w:noProof/>
                 <w:webHidden/>
               </w:rPr>
-              <w:instrText xml:space="preserve"> PAGEREF _Toc351316912 \h </w:instrText>
+              <w:instrText xml:space="preserve"> PAGEREF _Toc351320110 \h </w:instrText>
             </w:r>
             <w:r>
               <w:rPr>
@@ -1795,7 +2128,7 @@
                 <w:noProof/>
                 <w:webHidden/>
               </w:rPr>
-              <w:t>10</w:t>
+              <w:t>12</w:t>
             </w:r>
             <w:r>
               <w:rPr>
@@ -1818,7 +2151,7 @@
               <w:lang w:eastAsia="en-US"/>
             </w:rPr>
           </w:pPr>
-          <w:hyperlink w:anchor="_Toc351316913" w:history="1">
+          <w:hyperlink w:anchor="_Toc351320111" w:history="1">
             <w:r>
               <w:rPr>
                 <w:rStyle w:val="Hyperlink"/>
@@ -1845,7 +2178,7 @@
                 <w:noProof/>
                 <w:webHidden/>
               </w:rPr>
-              <w:instrText xml:space="preserve"> PAGEREF _Toc351316913 \h </w:instrText>
+              <w:instrText xml:space="preserve"> PAGEREF _Toc351320111 \h </w:instrText>
             </w:r>
             <w:r>
               <w:rPr>
@@ -1865,7 +2198,7 @@
                 <w:noProof/>
                 <w:webHidden/>
               </w:rPr>
-              <w:t>11</w:t>
+              <w:t>13</w:t>
             </w:r>
             <w:r>
               <w:rPr>
@@ -1888,7 +2221,7 @@
               <w:lang w:eastAsia="en-US"/>
             </w:rPr>
           </w:pPr>
-          <w:hyperlink w:anchor="_Toc351316914" w:history="1">
+          <w:hyperlink w:anchor="_Toc351320112" w:history="1">
             <w:r>
               <w:rPr>
                 <w:rStyle w:val="Hyperlink"/>
@@ -1915,7 +2248,7 @@
                 <w:noProof/>
                 <w:webHidden/>
               </w:rPr>
-              <w:instrText xml:space="preserve"> PAGEREF _Toc351316914 \h </w:instrText>
+              <w:instrText xml:space="preserve"> PAGEREF _Toc351320112 \h </w:instrText>
             </w:r>
             <w:r>
               <w:rPr>
@@ -1935,7 +2268,7 @@
                 <w:noProof/>
                 <w:webHidden/>
               </w:rPr>
-              <w:t>12</w:t>
+              <w:t>14</w:t>
             </w:r>
             <w:r>
               <w:rPr>
@@ -1958,7 +2291,7 @@
               <w:lang w:eastAsia="en-US"/>
             </w:rPr>
           </w:pPr>
-          <w:hyperlink w:anchor="_Toc351316915" w:history="1">
+          <w:hyperlink w:anchor="_Toc351320113" w:history="1">
             <w:r>
               <w:rPr>
                 <w:rStyle w:val="Hyperlink"/>
@@ -1985,7 +2318,7 @@
                 <w:noProof/>
                 <w:webHidden/>
               </w:rPr>
-              <w:instrText xml:space="preserve"> PAGEREF _Toc351316915 \h </w:instrText>
+              <w:instrText xml:space="preserve"> PAGEREF _Toc351320113 \h </w:instrText>
             </w:r>
             <w:r>
               <w:rPr>
@@ -2005,7 +2338,7 @@
                 <w:noProof/>
                 <w:webHidden/>
               </w:rPr>
-              <w:t>12</w:t>
+              <w:t>14</w:t>
             </w:r>
             <w:r>
               <w:rPr>
@@ -2028,7 +2361,7 @@
               <w:lang w:eastAsia="en-US"/>
             </w:rPr>
           </w:pPr>
-          <w:hyperlink w:anchor="_Toc351316916" w:history="1">
+          <w:hyperlink w:anchor="_Toc351320114" w:history="1">
             <w:r>
               <w:rPr>
                 <w:rStyle w:val="Hyperlink"/>
@@ -2055,7 +2388,7 @@
                 <w:noProof/>
                 <w:webHidden/>
               </w:rPr>
-              <w:instrText xml:space="preserve"> PAGEREF _Toc351316916 \h </w:instrText>
+              <w:instrText xml:space="preserve"> PAGEREF _Toc351320114 \h </w:instrText>
             </w:r>
             <w:r>
               <w:rPr>
@@ -2075,7 +2408,7 @@
                 <w:noProof/>
                 <w:webHidden/>
               </w:rPr>
-              <w:t>12</w:t>
+              <w:t>14</w:t>
             </w:r>
             <w:r>
               <w:rPr>
@@ -2098,7 +2431,7 @@
               <w:lang w:eastAsia="en-US"/>
             </w:rPr>
           </w:pPr>
-          <w:hyperlink w:anchor="_Toc351316917" w:history="1">
+          <w:hyperlink w:anchor="_Toc351320115" w:history="1">
             <w:r>
               <w:rPr>
                 <w:rStyle w:val="Hyperlink"/>
@@ -2125,7 +2458,7 @@
                 <w:noProof/>
                 <w:webHidden/>
               </w:rPr>
-              <w:instrText xml:space="preserve"> PAGEREF _Toc351316917 \h </w:instrText>
+              <w:instrText xml:space="preserve"> PAGEREF _Toc351320115 \h </w:instrText>
             </w:r>
             <w:r>
               <w:rPr>
@@ -2145,7 +2478,7 @@
                 <w:noProof/>
                 <w:webHidden/>
               </w:rPr>
-              <w:t>13</w:t>
+              <w:t>15</w:t>
             </w:r>
             <w:r>
               <w:rPr>
@@ -2168,13 +2501,13 @@
               <w:lang w:eastAsia="en-US"/>
             </w:rPr>
           </w:pPr>
-          <w:hyperlink w:anchor="_Toc351316918" w:history="1">
+          <w:hyperlink w:anchor="_Toc351320116" w:history="1">
             <w:r>
               <w:rPr>
                 <w:rStyle w:val="Hyperlink"/>
                 <w:noProof/>
               </w:rPr>
-              <w:t>Handle Upload Request</w:t>
+              <w:t>TCPListen:</w:t>
             </w:r>
             <w:r>
               <w:rPr>
@@ -2195,7 +2528,7 @@
                 <w:noProof/>
                 <w:webHidden/>
               </w:rPr>
-              <w:instrText xml:space="preserve"> PAGEREF _Toc351316918 \h </w:instrText>
+              <w:instrText xml:space="preserve"> PAGEREF _Toc351320116 \h </w:instrText>
             </w:r>
             <w:r>
               <w:rPr>
@@ -2215,7 +2548,7 @@
                 <w:noProof/>
                 <w:webHidden/>
               </w:rPr>
-              <w:t>13</w:t>
+              <w:t>15</w:t>
             </w:r>
             <w:r>
               <w:rPr>
@@ -2238,13 +2571,13 @@
               <w:lang w:eastAsia="en-US"/>
             </w:rPr>
           </w:pPr>
-          <w:hyperlink w:anchor="_Toc351316919" w:history="1">
+          <w:hyperlink w:anchor="_Toc351320117" w:history="1">
             <w:r>
               <w:rPr>
                 <w:rStyle w:val="Hyperlink"/>
                 <w:noProof/>
               </w:rPr>
-              <w:t>Handle Upload Requests Pseudocode</w:t>
+              <w:t>ListenForClientRequests:</w:t>
             </w:r>
             <w:r>
               <w:rPr>
@@ -2265,7 +2598,7 @@
                 <w:noProof/>
                 <w:webHidden/>
               </w:rPr>
-              <w:instrText xml:space="preserve"> PAGEREF _Toc351316919 \h </w:instrText>
+              <w:instrText xml:space="preserve"> PAGEREF _Toc351320117 \h </w:instrText>
             </w:r>
             <w:r>
               <w:rPr>
@@ -2285,7 +2618,7 @@
                 <w:noProof/>
                 <w:webHidden/>
               </w:rPr>
-              <w:t>14</w:t>
+              <w:t>15</w:t>
             </w:r>
             <w:r>
               <w:rPr>
@@ -2308,13 +2641,13 @@
               <w:lang w:eastAsia="en-US"/>
             </w:rPr>
           </w:pPr>
-          <w:hyperlink w:anchor="_Toc351316920" w:history="1">
+          <w:hyperlink w:anchor="_Toc351320118" w:history="1">
             <w:r>
               <w:rPr>
                 <w:rStyle w:val="Hyperlink"/>
                 <w:noProof/>
               </w:rPr>
-              <w:t>Download Request</w:t>
+              <w:t>Handle Upload Request</w:t>
             </w:r>
             <w:r>
               <w:rPr>
@@ -2335,7 +2668,7 @@
                 <w:noProof/>
                 <w:webHidden/>
               </w:rPr>
-              <w:instrText xml:space="preserve"> PAGEREF _Toc351316920 \h </w:instrText>
+              <w:instrText xml:space="preserve"> PAGEREF _Toc351320118 \h </w:instrText>
             </w:r>
             <w:r>
               <w:rPr>
@@ -2355,7 +2688,7 @@
                 <w:noProof/>
                 <w:webHidden/>
               </w:rPr>
-              <w:t>14</w:t>
+              <w:t>16</w:t>
             </w:r>
             <w:r>
               <w:rPr>
@@ -2378,13 +2711,13 @@
               <w:lang w:eastAsia="en-US"/>
             </w:rPr>
           </w:pPr>
-          <w:hyperlink w:anchor="_Toc351316921" w:history="1">
+          <w:hyperlink w:anchor="_Toc351320119" w:history="1">
             <w:r>
               <w:rPr>
                 <w:rStyle w:val="Hyperlink"/>
                 <w:noProof/>
               </w:rPr>
-              <w:t>Stream Request</w:t>
+              <w:t>Handle Upload Requests Pseudocode</w:t>
             </w:r>
             <w:r>
               <w:rPr>
@@ -2405,7 +2738,7 @@
                 <w:noProof/>
                 <w:webHidden/>
               </w:rPr>
-              <w:instrText xml:space="preserve"> PAGEREF _Toc351316921 \h </w:instrText>
+              <w:instrText xml:space="preserve"> PAGEREF _Toc351320119 \h </w:instrText>
             </w:r>
             <w:r>
               <w:rPr>
@@ -2425,7 +2758,7 @@
                 <w:noProof/>
                 <w:webHidden/>
               </w:rPr>
-              <w:t>15</w:t>
+              <w:t>16</w:t>
             </w:r>
             <w:r>
               <w:rPr>
@@ -2448,13 +2781,13 @@
               <w:lang w:eastAsia="en-US"/>
             </w:rPr>
           </w:pPr>
-          <w:hyperlink w:anchor="_Toc351316922" w:history="1">
+          <w:hyperlink w:anchor="_Toc351320120" w:history="1">
             <w:r>
               <w:rPr>
                 <w:rStyle w:val="Hyperlink"/>
                 <w:noProof/>
               </w:rPr>
-              <w:t>2-way Microphone Chat</w:t>
+              <w:t>Download Request</w:t>
             </w:r>
             <w:r>
               <w:rPr>
@@ -2475,7 +2808,7 @@
                 <w:noProof/>
                 <w:webHidden/>
               </w:rPr>
-              <w:instrText xml:space="preserve"> PAGEREF _Toc351316922 \h </w:instrText>
+              <w:instrText xml:space="preserve"> PAGEREF _Toc351320120 \h </w:instrText>
             </w:r>
             <w:r>
               <w:rPr>
@@ -2495,7 +2828,7 @@
                 <w:noProof/>
                 <w:webHidden/>
               </w:rPr>
-              <w:t>16</w:t>
+              <w:t>18</w:t>
             </w:r>
             <w:r>
               <w:rPr>
@@ -2518,12 +2851,152 @@
               <w:lang w:eastAsia="en-US"/>
             </w:rPr>
           </w:pPr>
-          <w:hyperlink w:anchor="_Toc351316923" w:history="1">
+          <w:hyperlink w:anchor="_Toc351320121" w:history="1">
             <w:r>
               <w:rPr>
                 <w:rStyle w:val="Hyperlink"/>
                 <w:noProof/>
               </w:rPr>
+              <w:t>Stream Request</w:t>
+            </w:r>
+            <w:r>
+              <w:rPr>
+                <w:noProof/>
+                <w:webHidden/>
+              </w:rPr>
+              <w:tab/>
+            </w:r>
+            <w:r>
+              <w:rPr>
+                <w:noProof/>
+                <w:webHidden/>
+              </w:rPr>
+              <w:fldChar w:fldCharType="begin"/>
+            </w:r>
+            <w:r>
+              <w:rPr>
+                <w:noProof/>
+                <w:webHidden/>
+              </w:rPr>
+              <w:instrText xml:space="preserve"> PAGEREF _Toc351320121 \h </w:instrText>
+            </w:r>
+            <w:r>
+              <w:rPr>
+                <w:noProof/>
+                <w:webHidden/>
+              </w:rPr>
+            </w:r>
+            <w:r>
+              <w:rPr>
+                <w:noProof/>
+                <w:webHidden/>
+              </w:rPr>
+              <w:fldChar w:fldCharType="separate"/>
+            </w:r>
+            <w:r>
+              <w:rPr>
+                <w:noProof/>
+                <w:webHidden/>
+              </w:rPr>
+              <w:t>19</w:t>
+            </w:r>
+            <w:r>
+              <w:rPr>
+                <w:noProof/>
+                <w:webHidden/>
+              </w:rPr>
+              <w:fldChar w:fldCharType="end"/>
+            </w:r>
+          </w:hyperlink>
+        </w:p>
+        <w:p>
+          <w:pPr>
+            <w:pStyle w:val="TOC3"/>
+            <w:tabs>
+              <w:tab w:val="right" w:leader="dot" w:pos="9350"/>
+            </w:tabs>
+            <w:rPr>
+              <w:noProof/>
+              <w:sz w:val="22"/>
+              <w:lang w:eastAsia="en-US"/>
+            </w:rPr>
+          </w:pPr>
+          <w:hyperlink w:anchor="_Toc351320122" w:history="1">
+            <w:r>
+              <w:rPr>
+                <w:rStyle w:val="Hyperlink"/>
+                <w:noProof/>
+              </w:rPr>
+              <w:t>2-way Microphone Chat</w:t>
+            </w:r>
+            <w:r>
+              <w:rPr>
+                <w:noProof/>
+                <w:webHidden/>
+              </w:rPr>
+              <w:tab/>
+            </w:r>
+            <w:r>
+              <w:rPr>
+                <w:noProof/>
+                <w:webHidden/>
+              </w:rPr>
+              <w:fldChar w:fldCharType="begin"/>
+            </w:r>
+            <w:r>
+              <w:rPr>
+                <w:noProof/>
+                <w:webHidden/>
+              </w:rPr>
+              <w:instrText xml:space="preserve"> PAGEREF _Toc351320122 \h </w:instrText>
+            </w:r>
+            <w:r>
+              <w:rPr>
+                <w:noProof/>
+                <w:webHidden/>
+              </w:rPr>
+            </w:r>
+            <w:r>
+              <w:rPr>
+                <w:noProof/>
+                <w:webHidden/>
+              </w:rPr>
+              <w:fldChar w:fldCharType="separate"/>
+            </w:r>
+            <w:r>
+              <w:rPr>
+                <w:noProof/>
+                <w:webHidden/>
+              </w:rPr>
+              <w:t>20</w:t>
+            </w:r>
+            <w:r>
+              <w:rPr>
+                <w:noProof/>
+                <w:webHidden/>
+              </w:rPr>
+              <w:fldChar w:fldCharType="end"/>
+            </w:r>
+          </w:hyperlink>
+        </w:p>
+        <w:p>
+          <w:pPr>
+            <w:pStyle w:val="TOC3"/>
+            <w:tabs>
+              <w:tab w:val="right" w:leader="dot" w:pos="9350"/>
+            </w:tabs>
+            <w:rPr>
+              <w:noProof/>
+              <w:sz w:val="22"/>
+              <w:lang w:eastAsia="en-US"/>
+            </w:rPr>
+          </w:pPr>
+          <w:hyperlink w:anchor="_Toc351320123" w:history="1">
+            <w:r>
+              <w:rPr>
+                <w:rStyle w:val="Hyperlink"/>
+                <w:noProof/>
+              </w:rPr>
               <w:t>UI</w:t>
             </w:r>
             <w:r>
@@ -2545,7 +3018,7 @@
                 <w:noProof/>
                 <w:webHidden/>
               </w:rPr>
-              <w:instrText xml:space="preserve"> PAGEREF _Toc351316923 \h </w:instrText>
+              <w:instrText xml:space="preserve"> PAGEREF _Toc351320123 \h </w:instrText>
             </w:r>
             <w:r>
               <w:rPr>
@@ -2565,7 +3038,7 @@
                 <w:noProof/>
                 <w:webHidden/>
               </w:rPr>
-              <w:t>17</w:t>
+              <w:t>21</w:t>
             </w:r>
             <w:r>
               <w:rPr>
@@ -2593,7 +3066,7 @@
       <w:r>
         <w:br w:type="page"/>
       </w:r>
-      <w:bookmarkStart w:id="0" w:name="_Toc351316893"/>
+      <w:bookmarkStart w:id="0" w:name="_Toc351320086"/>
       <w:r>
         <w:lastRenderedPageBreak/>
         <w:t>Comm Audio Player Design</w:t>
@@ -2639,10 +3112,11 @@
       <w:pPr>
         <w:pStyle w:val="Heading2"/>
       </w:pPr>
-      <w:bookmarkStart w:id="1" w:name="_Toc351316894"/>
+      <w:bookmarkStart w:id="1" w:name="_Toc351320087"/>
       <w:r>
         <w:t>Requests</w:t>
       </w:r>
+      <w:bookmarkEnd w:id="1"/>
     </w:p>
     <w:p>
       <w:r>
@@ -2738,12 +3212,14 @@
       <w:pPr>
         <w:pStyle w:val="Heading3"/>
       </w:pPr>
+      <w:bookmarkStart w:id="2" w:name="_Toc351320088"/>
       <w:r>
         <w:t>Upload Request</w:t>
       </w:r>
       <w:r>
         <w:t xml:space="preserve"> type</w:t>
       </w:r>
+      <w:bookmarkEnd w:id="2"/>
     </w:p>
     <w:p>
       <w:r>
@@ -2811,17 +3287,28 @@
       <w:r>
         <w:t xml:space="preserve"> will be an empty string. </w:t>
       </w:r>
+      <w:r>
+        <w:t>Reasons for an upload request to be rejected may include: client is currently downloading a file from the server</w:t>
+      </w:r>
+      <w:r>
+        <w:t>, song list is not yet current</w:t>
+      </w:r>
+      <w:r>
+        <w:t>.</w:t>
+      </w:r>
     </w:p>
     <w:p>
       <w:pPr>
         <w:pStyle w:val="Heading3"/>
       </w:pPr>
+      <w:bookmarkStart w:id="3" w:name="_Toc351320089"/>
       <w:r>
         <w:t>Download Request</w:t>
       </w:r>
       <w:r>
         <w:t xml:space="preserve"> type</w:t>
       </w:r>
+      <w:bookmarkEnd w:id="3"/>
     </w:p>
     <w:p>
       <w:r>
@@ -2873,9 +3360,11 @@
       <w:pPr>
         <w:pStyle w:val="Heading3"/>
       </w:pPr>
+      <w:bookmarkStart w:id="4" w:name="_Toc351320090"/>
       <w:r>
         <w:t>Stream Request type</w:t>
       </w:r>
+      <w:bookmarkEnd w:id="4"/>
     </w:p>
     <w:p>
       <w:r>
@@ -2927,9 +3416,11 @@
       <w:pPr>
         <w:pStyle w:val="Heading3"/>
       </w:pPr>
+      <w:bookmarkStart w:id="5" w:name="_Toc351320091"/>
       <w:r>
         <w:t>2-Way Microphone Request type</w:t>
       </w:r>
+      <w:bookmarkEnd w:id="5"/>
     </w:p>
     <w:p>
       <w:r>
@@ -2954,6 +3445,7 @@
         <w:rPr>
           <w:i/>
         </w:rPr>
+        <w:lastRenderedPageBreak/>
         <w:t>Header size: 0</w:t>
       </w:r>
     </w:p>
@@ -2961,10 +3453,11 @@
       <w:pPr>
         <w:pStyle w:val="Heading3"/>
       </w:pPr>
-      <w:r>
-        <w:lastRenderedPageBreak/>
+      <w:bookmarkStart w:id="6" w:name="_Toc351320092"/>
+      <w:r>
         <w:t>Multicast Request type</w:t>
       </w:r>
+      <w:bookmarkEnd w:id="6"/>
     </w:p>
     <w:p>
       <w:r>
@@ -2996,17 +3489,16 @@
         </w:rPr>
         <w:t>Header size: 0</w:t>
       </w:r>
-      <w:bookmarkStart w:id="2" w:name="_GoBack"/>
-      <w:bookmarkEnd w:id="2"/>
     </w:p>
     <w:p>
       <w:pPr>
         <w:pStyle w:val="Heading2"/>
       </w:pPr>
+      <w:bookmarkStart w:id="7" w:name="_Toc351320093"/>
       <w:r>
         <w:t>Technologies/Libraries used</w:t>
       </w:r>
-      <w:bookmarkEnd w:id="1"/>
+      <w:bookmarkEnd w:id="7"/>
     </w:p>
     <w:p>
       <w:pPr>
@@ -3063,33 +3555,33 @@
       <w:pPr>
         <w:pStyle w:val="Heading1"/>
       </w:pPr>
-      <w:bookmarkStart w:id="3" w:name="_Toc351316896"/>
+      <w:bookmarkStart w:id="8" w:name="_Toc351320094"/>
       <w:r>
         <w:lastRenderedPageBreak/>
         <w:t>Client</w:t>
       </w:r>
-      <w:bookmarkEnd w:id="3"/>
+      <w:bookmarkEnd w:id="8"/>
     </w:p>
     <w:p>
       <w:pPr>
         <w:pStyle w:val="Heading2"/>
       </w:pPr>
-      <w:bookmarkStart w:id="4" w:name="_Toc351316897"/>
+      <w:bookmarkStart w:id="9" w:name="_Toc351320095"/>
       <w:r>
         <w:t>Overview</w:t>
       </w:r>
-      <w:bookmarkEnd w:id="4"/>
+      <w:bookmarkEnd w:id="9"/>
     </w:p>
     <w:p>
       <w:pPr>
         <w:pStyle w:val="Heading3"/>
         <w:ind w:firstLine="720"/>
       </w:pPr>
-      <w:bookmarkStart w:id="5" w:name="_Toc351316898"/>
+      <w:bookmarkStart w:id="10" w:name="_Toc351320096"/>
       <w:r>
         <w:t>Overall STD</w:t>
       </w:r>
-      <w:bookmarkEnd w:id="5"/>
+      <w:bookmarkEnd w:id="10"/>
     </w:p>
     <w:p>
       <w:pPr>
@@ -3119,7 +3611,7 @@
           <v:shape id="_x0000_i1025" type="#_x0000_t75" style="width:375pt;height:515.25pt" o:ole="">
             <v:imagedata r:id="rId10" o:title=""/>
           </v:shape>
-          <o:OLEObject Type="Embed" ProgID="Visio.Drawing.11" ShapeID="_x0000_i1025" DrawAspect="Content" ObjectID="_1425061735" r:id="rId11"/>
+          <o:OLEObject Type="Embed" ProgID="Visio.Drawing.11" ShapeID="_x0000_i1025" DrawAspect="Content" ObjectID="_1425068594" r:id="rId11"/>
         </w:object>
       </w:r>
     </w:p>
@@ -3129,7 +3621,7 @@
         <w:pStyle w:val="Heading3"/>
         <w:ind w:firstLine="720"/>
       </w:pPr>
-      <w:bookmarkStart w:id="6" w:name="_Toc351316899"/>
+      <w:bookmarkStart w:id="11" w:name="_Toc351320097"/>
       <w:r>
         <w:lastRenderedPageBreak/>
         <w:t>Overall P</w:t>
@@ -3137,7 +3629,7 @@
       <w:r>
         <w:t>seudocode</w:t>
       </w:r>
-      <w:bookmarkEnd w:id="6"/>
+      <w:bookmarkEnd w:id="11"/>
     </w:p>
     <w:p>
       <w:pPr>
@@ -3374,7 +3866,7 @@
       <w:pPr>
         <w:pStyle w:val="Heading2"/>
       </w:pPr>
-      <w:bookmarkStart w:id="7" w:name="_Toc351316900"/>
+      <w:bookmarkStart w:id="12" w:name="_Toc351320098"/>
       <w:r>
         <w:lastRenderedPageBreak/>
         <w:t xml:space="preserve">File </w:t>
@@ -3385,7 +3877,7 @@
       <w:r>
         <w:t>Upload</w:t>
       </w:r>
-      <w:bookmarkEnd w:id="7"/>
+      <w:bookmarkEnd w:id="12"/>
     </w:p>
     <w:p>
       <w:pPr>
@@ -3394,11 +3886,11 @@
       <w:r>
         <w:tab/>
       </w:r>
-      <w:bookmarkStart w:id="8" w:name="_Toc351316901"/>
+      <w:bookmarkStart w:id="13" w:name="_Toc351320099"/>
       <w:r>
         <w:t>Download/Upload STD</w:t>
       </w:r>
-      <w:bookmarkEnd w:id="8"/>
+      <w:bookmarkEnd w:id="13"/>
     </w:p>
     <w:p>
       <w:pPr>
@@ -3409,7 +3901,7 @@
           <v:shape id="_x0000_i1026" type="#_x0000_t75" style="width:468pt;height:537.75pt" o:ole="">
             <v:imagedata r:id="rId12" o:title=""/>
           </v:shape>
-          <o:OLEObject Type="Embed" ProgID="Visio.Drawing.11" ShapeID="_x0000_i1026" DrawAspect="Content" ObjectID="_1425061736" r:id="rId13"/>
+          <o:OLEObject Type="Embed" ProgID="Visio.Drawing.11" ShapeID="_x0000_i1026" DrawAspect="Content" ObjectID="_1425068595" r:id="rId13"/>
         </w:object>
       </w:r>
     </w:p>
@@ -3424,7 +3916,7 @@
         <w:pStyle w:val="Heading3"/>
         <w:ind w:firstLine="720"/>
       </w:pPr>
-      <w:bookmarkStart w:id="9" w:name="_Toc351316902"/>
+      <w:bookmarkStart w:id="14" w:name="_Toc351320100"/>
       <w:r>
         <w:lastRenderedPageBreak/>
         <w:t>Download P</w:t>
@@ -3432,7 +3924,7 @@
       <w:r>
         <w:t>seudocode</w:t>
       </w:r>
-      <w:bookmarkEnd w:id="9"/>
+      <w:bookmarkEnd w:id="14"/>
     </w:p>
     <w:p>
       <w:pPr>
@@ -3603,14 +4095,14 @@
         <w:pStyle w:val="Heading3"/>
         <w:ind w:firstLine="720"/>
       </w:pPr>
-      <w:bookmarkStart w:id="10" w:name="_Toc351316903"/>
+      <w:bookmarkStart w:id="15" w:name="_Toc351320101"/>
       <w:r>
         <w:t>Upload P</w:t>
       </w:r>
       <w:r>
         <w:t>seudocode</w:t>
       </w:r>
-      <w:bookmarkEnd w:id="10"/>
+      <w:bookmarkEnd w:id="15"/>
     </w:p>
     <w:p>
       <w:pPr>
@@ -3793,12 +4285,12 @@
       <w:pPr>
         <w:pStyle w:val="Heading2"/>
       </w:pPr>
-      <w:bookmarkStart w:id="11" w:name="_Toc351316904"/>
+      <w:bookmarkStart w:id="16" w:name="_Toc351320102"/>
       <w:r>
         <w:lastRenderedPageBreak/>
         <w:t>Streaming</w:t>
       </w:r>
-      <w:bookmarkEnd w:id="11"/>
+      <w:bookmarkEnd w:id="16"/>
     </w:p>
     <w:p>
       <w:pPr>
@@ -3807,11 +4299,11 @@
       <w:r>
         <w:tab/>
       </w:r>
-      <w:bookmarkStart w:id="12" w:name="_Toc351316905"/>
+      <w:bookmarkStart w:id="17" w:name="_Toc351320103"/>
       <w:r>
         <w:t>Streaming STD</w:t>
       </w:r>
-      <w:bookmarkEnd w:id="12"/>
+      <w:bookmarkEnd w:id="17"/>
     </w:p>
     <w:p>
       <w:pPr>
@@ -3822,7 +4314,7 @@
           <v:shape id="_x0000_i1027" type="#_x0000_t75" style="width:438pt;height:302.25pt" o:ole="">
             <v:imagedata r:id="rId14" o:title=""/>
           </v:shape>
-          <o:OLEObject Type="Embed" ProgID="Visio.Drawing.11" ShapeID="_x0000_i1027" DrawAspect="Content" ObjectID="_1425061737" r:id="rId15"/>
+          <o:OLEObject Type="Embed" ProgID="Visio.Drawing.11" ShapeID="_x0000_i1027" DrawAspect="Content" ObjectID="_1425068596" r:id="rId15"/>
         </w:object>
       </w:r>
     </w:p>
@@ -3832,14 +4324,14 @@
         <w:pStyle w:val="Heading3"/>
         <w:ind w:firstLine="720"/>
       </w:pPr>
-      <w:bookmarkStart w:id="13" w:name="_Toc351316906"/>
+      <w:bookmarkStart w:id="18" w:name="_Toc351320104"/>
       <w:r>
         <w:t>Streaming P</w:t>
       </w:r>
       <w:r>
         <w:t>seudocode</w:t>
       </w:r>
-      <w:bookmarkEnd w:id="13"/>
+      <w:bookmarkEnd w:id="18"/>
     </w:p>
     <w:p>
       <w:pPr>
@@ -4030,12 +4522,12 @@
       <w:pPr>
         <w:pStyle w:val="Heading2"/>
       </w:pPr>
-      <w:bookmarkStart w:id="14" w:name="_Toc351316907"/>
+      <w:bookmarkStart w:id="19" w:name="_Toc351320105"/>
       <w:r>
         <w:lastRenderedPageBreak/>
         <w:t>2-way Microphone Chat</w:t>
       </w:r>
-      <w:bookmarkEnd w:id="14"/>
+      <w:bookmarkEnd w:id="19"/>
     </w:p>
     <w:p>
       <w:pPr>
@@ -4044,11 +4536,11 @@
       <w:r>
         <w:tab/>
       </w:r>
-      <w:bookmarkStart w:id="15" w:name="_Toc351316908"/>
+      <w:bookmarkStart w:id="20" w:name="_Toc351320106"/>
       <w:r>
         <w:t>2-way microphone STD</w:t>
       </w:r>
-      <w:bookmarkEnd w:id="15"/>
+      <w:bookmarkEnd w:id="20"/>
     </w:p>
     <w:p>
       <w:pPr>
@@ -4059,7 +4551,7 @@
           <v:shape id="_x0000_i1028" type="#_x0000_t75" style="width:343.5pt;height:312pt" o:ole="">
             <v:imagedata r:id="rId16" o:title=""/>
           </v:shape>
-          <o:OLEObject Type="Embed" ProgID="Visio.Drawing.11" ShapeID="_x0000_i1028" DrawAspect="Content" ObjectID="_1425061738" r:id="rId17"/>
+          <o:OLEObject Type="Embed" ProgID="Visio.Drawing.11" ShapeID="_x0000_i1028" DrawAspect="Content" ObjectID="_1425068597" r:id="rId17"/>
         </w:object>
       </w:r>
     </w:p>
@@ -4071,14 +4563,14 @@
       <w:r>
         <w:tab/>
       </w:r>
-      <w:bookmarkStart w:id="16" w:name="_Toc351316909"/>
+      <w:bookmarkStart w:id="21" w:name="_Toc351320107"/>
       <w:r>
         <w:t>2-way microphone P</w:t>
       </w:r>
       <w:r>
         <w:t>seudocode</w:t>
       </w:r>
-      <w:bookmarkEnd w:id="16"/>
+      <w:bookmarkEnd w:id="21"/>
     </w:p>
     <w:p>
       <w:pPr>
@@ -4147,12 +4639,12 @@
       <w:pPr>
         <w:pStyle w:val="Heading2"/>
       </w:pPr>
-      <w:bookmarkStart w:id="17" w:name="_Toc351316910"/>
+      <w:bookmarkStart w:id="22" w:name="_Toc351320108"/>
       <w:r>
         <w:lastRenderedPageBreak/>
         <w:t>Multicasting</w:t>
       </w:r>
-      <w:bookmarkEnd w:id="17"/>
+      <w:bookmarkEnd w:id="22"/>
     </w:p>
     <w:p>
       <w:pPr>
@@ -4161,11 +4653,11 @@
       <w:r>
         <w:tab/>
       </w:r>
-      <w:bookmarkStart w:id="18" w:name="_Toc351316911"/>
+      <w:bookmarkStart w:id="23" w:name="_Toc351320109"/>
       <w:r>
         <w:t>Multicast STD</w:t>
       </w:r>
-      <w:bookmarkEnd w:id="18"/>
+      <w:bookmarkEnd w:id="23"/>
     </w:p>
     <w:p>
       <w:r>
@@ -4173,7 +4665,7 @@
           <v:shape id="_x0000_i1029" type="#_x0000_t75" style="width:442.5pt;height:358.5pt" o:ole="">
             <v:imagedata r:id="rId18" o:title=""/>
           </v:shape>
-          <o:OLEObject Type="Embed" ProgID="Visio.Drawing.11" ShapeID="_x0000_i1029" DrawAspect="Content" ObjectID="_1425061739" r:id="rId19"/>
+          <o:OLEObject Type="Embed" ProgID="Visio.Drawing.11" ShapeID="_x0000_i1029" DrawAspect="Content" ObjectID="_1425068598" r:id="rId19"/>
         </w:object>
       </w:r>
     </w:p>
@@ -4185,14 +4677,14 @@
       <w:r>
         <w:tab/>
       </w:r>
-      <w:bookmarkStart w:id="19" w:name="_Toc351316912"/>
+      <w:bookmarkStart w:id="24" w:name="_Toc351320110"/>
       <w:r>
         <w:t>Multicast P</w:t>
       </w:r>
       <w:r>
         <w:t>seudocode</w:t>
       </w:r>
-      <w:bookmarkEnd w:id="19"/>
+      <w:bookmarkEnd w:id="24"/>
     </w:p>
     <w:p>
       <w:pPr>
@@ -4240,12 +4732,12 @@
       <w:pPr>
         <w:pStyle w:val="Heading3"/>
       </w:pPr>
-      <w:bookmarkStart w:id="20" w:name="_Toc351316913"/>
+      <w:bookmarkStart w:id="25" w:name="_Toc351320111"/>
       <w:r>
         <w:lastRenderedPageBreak/>
         <w:t>UI</w:t>
       </w:r>
-      <w:bookmarkEnd w:id="20"/>
+      <w:bookmarkEnd w:id="25"/>
     </w:p>
     <w:p>
       <w:r>
@@ -4253,7 +4745,7 @@
           <v:shape id="_x0000_i1030" type="#_x0000_t75" style="width:467.25pt;height:311.25pt" o:ole="">
             <v:imagedata r:id="rId20" o:title=""/>
           </v:shape>
-          <o:OLEObject Type="Embed" ProgID="Visio.Drawing.11" ShapeID="_x0000_i1030" DrawAspect="Content" ObjectID="_1425061740" r:id="rId21"/>
+          <o:OLEObject Type="Embed" ProgID="Visio.Drawing.11" ShapeID="_x0000_i1030" DrawAspect="Content" ObjectID="_1425068599" r:id="rId21"/>
         </w:object>
       </w:r>
       <w:r>
@@ -4267,18 +4759,18 @@
           <w:rStyle w:val="Heading1Char"/>
         </w:rPr>
       </w:pPr>
-      <w:bookmarkStart w:id="21" w:name="_Toc351316914"/>
+      <w:bookmarkStart w:id="26" w:name="_Toc351320112"/>
       <w:r>
         <w:lastRenderedPageBreak/>
         <w:t>Server</w:t>
       </w:r>
-      <w:bookmarkEnd w:id="21"/>
+      <w:bookmarkEnd w:id="26"/>
     </w:p>
     <w:p>
       <w:pPr>
         <w:pStyle w:val="Heading2"/>
       </w:pPr>
-      <w:bookmarkStart w:id="22" w:name="_Toc351316915"/>
+      <w:bookmarkStart w:id="27" w:name="_Toc351320113"/>
       <w:r>
         <w:rPr>
           <w:rStyle w:val="Heading1Char"/>
@@ -4290,17 +4782,17 @@
         </w:rPr>
         <w:t>State Transition Diagrams</w:t>
       </w:r>
-      <w:bookmarkEnd w:id="22"/>
+      <w:bookmarkEnd w:id="27"/>
     </w:p>
     <w:p>
       <w:pPr>
         <w:pStyle w:val="Heading3"/>
       </w:pPr>
-      <w:bookmarkStart w:id="23" w:name="_Toc351316916"/>
+      <w:bookmarkStart w:id="28" w:name="_Toc351320114"/>
       <w:r>
         <w:t>Overview</w:t>
       </w:r>
-      <w:bookmarkEnd w:id="23"/>
+      <w:bookmarkEnd w:id="28"/>
     </w:p>
     <w:p>
       <w:pPr>
@@ -4311,7 +4803,7 @@
           <v:shape id="_x0000_i1031" type="#_x0000_t75" style="width:312.75pt;height:536.25pt" o:ole="">
             <v:imagedata r:id="rId22" o:title=""/>
           </v:shape>
-          <o:OLEObject Type="Embed" ProgID="Visio.Drawing.11" ShapeID="_x0000_i1031" DrawAspect="Content" ObjectID="_1425061741" r:id="rId23"/>
+          <o:OLEObject Type="Embed" ProgID="Visio.Drawing.11" ShapeID="_x0000_i1031" DrawAspect="Content" ObjectID="_1425068600" r:id="rId23"/>
         </w:object>
       </w:r>
     </w:p>
@@ -4327,19 +4819,22 @@
       <w:pPr>
         <w:pStyle w:val="Heading3"/>
       </w:pPr>
-      <w:bookmarkStart w:id="24" w:name="_Toc351316917"/>
+      <w:bookmarkStart w:id="29" w:name="_Toc351320115"/>
       <w:r>
         <w:lastRenderedPageBreak/>
         <w:t>Overall Server Pseudocode</w:t>
       </w:r>
-      <w:bookmarkEnd w:id="24"/>
+      <w:bookmarkEnd w:id="29"/>
     </w:p>
     <w:p>
       <w:pPr>
         <w:pStyle w:val="Heading4"/>
       </w:pPr>
       <w:r>
-        <w:t>BuildSongList:</w:t>
+        <w:t>StartMulticast</w:t>
+      </w:r>
+      <w:r>
+        <w:t>:</w:t>
       </w:r>
     </w:p>
     <w:p>
@@ -4351,7 +4846,7 @@
         </w:numPr>
       </w:pPr>
       <w:r>
-        <w:t>Scan “music” folder</w:t>
+        <w:t>Get current song list</w:t>
       </w:r>
     </w:p>
     <w:p>
@@ -4362,51 +4857,8 @@
           <w:numId w:val="24"/>
         </w:numPr>
       </w:pPr>
-    </w:p>
-    <w:p/>
-    <w:p>
-      <w:pPr>
-        <w:pStyle w:val="Heading3"/>
-      </w:pPr>
-      <w:bookmarkStart w:id="25" w:name="_Toc351316918"/>
-      <w:r>
-        <w:t xml:space="preserve">Handle </w:t>
-      </w:r>
-      <w:r>
-        <w:t>Upload Request</w:t>
-      </w:r>
-      <w:bookmarkEnd w:id="25"/>
-    </w:p>
-    <w:p>
-      <w:pPr>
-        <w:jc w:val="center"/>
-      </w:pPr>
-      <w:r>
-        <w:object w:dxaOrig="6304" w:dyaOrig="10581" w14:anchorId="3E9D975B">
-          <v:shape id="_x0000_i1032" type="#_x0000_t75" style="width:315pt;height:529.5pt" o:ole="">
-            <v:imagedata r:id="rId24" o:title=""/>
-          </v:shape>
-          <o:OLEObject Type="Embed" ProgID="Visio.Drawing.11" ShapeID="_x0000_i1032" DrawAspect="Content" ObjectID="_1425061742" r:id="rId25"/>
-        </w:object>
-      </w:r>
-    </w:p>
-    <w:p>
-      <w:pPr>
-        <w:pStyle w:val="Heading3"/>
-      </w:pPr>
-      <w:bookmarkStart w:id="26" w:name="_Toc351316919"/>
-      <w:r>
-        <w:lastRenderedPageBreak/>
-        <w:t>Handle Upload Requests Pseudocode</w:t>
-      </w:r>
-      <w:bookmarkEnd w:id="26"/>
-    </w:p>
-    <w:p>
-      <w:pPr>
-        <w:pStyle w:val="Heading4"/>
-      </w:pPr>
-      <w:r>
-        <w:t>Receive Mode</w:t>
+      <w:r>
+        <w:t>Broadcast first song on the list</w:t>
       </w:r>
     </w:p>
     <w:p>
@@ -4417,17 +4869,558 @@
           <w:numId w:val="24"/>
         </w:numPr>
       </w:pPr>
+      <w:r>
+        <w:t>Continue to broadcast, looping the song list over and over</w:t>
+      </w:r>
+    </w:p>
+    <w:p>
+      <w:pPr>
+        <w:pStyle w:val="ListParagraph"/>
+        <w:numPr>
+          <w:ilvl w:val="0"/>
+          <w:numId w:val="24"/>
+        </w:numPr>
+      </w:pPr>
+      <w:r>
+        <w:t>If application is terminated:</w:t>
+      </w:r>
+    </w:p>
+    <w:p>
+      <w:pPr>
+        <w:pStyle w:val="ListParagraph"/>
+        <w:numPr>
+          <w:ilvl w:val="1"/>
+          <w:numId w:val="24"/>
+        </w:numPr>
+      </w:pPr>
+      <w:r>
+        <w:t>Call BroadcastTeardown()</w:t>
+      </w:r>
+    </w:p>
+    <w:p>
+      <w:pPr>
+        <w:pStyle w:val="ListParagraph"/>
+        <w:numPr>
+          <w:ilvl w:val="1"/>
+          <w:numId w:val="24"/>
+        </w:numPr>
+      </w:pPr>
+      <w:r>
+        <w:t>Exit</w:t>
+      </w:r>
+    </w:p>
+    <w:p>
+      <w:pPr>
+        <w:pStyle w:val="Heading4"/>
+      </w:pPr>
+      <w:r>
+        <w:t>BroadcastTeardown:</w:t>
+      </w:r>
+    </w:p>
+    <w:p>
+      <w:pPr>
+        <w:pStyle w:val="ListParagraph"/>
+        <w:numPr>
+          <w:ilvl w:val="0"/>
+          <w:numId w:val="24"/>
+        </w:numPr>
+      </w:pPr>
+      <w:r>
+        <w:t>Stop playing song</w:t>
+      </w:r>
+    </w:p>
+    <w:p>
+      <w:pPr>
+        <w:pStyle w:val="ListParagraph"/>
+        <w:numPr>
+          <w:ilvl w:val="0"/>
+          <w:numId w:val="24"/>
+        </w:numPr>
+      </w:pPr>
+      <w:r>
+        <w:t>Close broadcast socket</w:t>
+      </w:r>
+    </w:p>
+    <w:p>
+      <w:pPr>
+        <w:pStyle w:val="Heading4"/>
+      </w:pPr>
+      <w:r>
+        <w:t>BuildSongList:</w:t>
+      </w:r>
+    </w:p>
+    <w:p>
+      <w:pPr>
+        <w:pStyle w:val="ListParagraph"/>
+        <w:numPr>
+          <w:ilvl w:val="0"/>
+          <w:numId w:val="24"/>
+        </w:numPr>
+      </w:pPr>
+      <w:r>
+        <w:t>Scan “music” folder</w:t>
+      </w:r>
+    </w:p>
+    <w:p>
+      <w:pPr>
+        <w:pStyle w:val="ListParagraph"/>
+        <w:numPr>
+          <w:ilvl w:val="0"/>
+          <w:numId w:val="24"/>
+        </w:numPr>
+      </w:pPr>
+      <w:r>
+        <w:t>Create vector of song list</w:t>
+      </w:r>
+    </w:p>
+    <w:p>
+      <w:pPr>
+        <w:pStyle w:val="Heading3"/>
+      </w:pPr>
+      <w:bookmarkStart w:id="30" w:name="_Toc351320116"/>
+      <w:r>
+        <w:t>TCPListen:</w:t>
+      </w:r>
+      <w:bookmarkEnd w:id="30"/>
+    </w:p>
+    <w:p>
+      <w:pPr>
+        <w:pStyle w:val="ListParagraph"/>
+        <w:numPr>
+          <w:ilvl w:val="0"/>
+          <w:numId w:val="24"/>
+        </w:numPr>
+      </w:pPr>
+      <w:r>
+        <w:t>Listen for new client connections</w:t>
+      </w:r>
+    </w:p>
+    <w:p>
+      <w:pPr>
+        <w:pStyle w:val="ListParagraph"/>
+        <w:numPr>
+          <w:ilvl w:val="0"/>
+          <w:numId w:val="24"/>
+        </w:numPr>
+      </w:pPr>
+      <w:r>
+        <w:t>If a new client connects:</w:t>
+      </w:r>
+    </w:p>
+    <w:p>
+      <w:pPr>
+        <w:pStyle w:val="ListParagraph"/>
+        <w:numPr>
+          <w:ilvl w:val="1"/>
+          <w:numId w:val="24"/>
+        </w:numPr>
+      </w:pPr>
+      <w:r>
+        <w:t xml:space="preserve">Create </w:t>
+      </w:r>
+      <w:r>
+        <w:t xml:space="preserve">a new </w:t>
+      </w:r>
+      <w:r>
+        <w:t>thread</w:t>
+      </w:r>
+      <w:r>
+        <w:t>:</w:t>
+      </w:r>
+    </w:p>
+    <w:p>
+      <w:pPr>
+        <w:pStyle w:val="ListParagraph"/>
+        <w:numPr>
+          <w:ilvl w:val="2"/>
+          <w:numId w:val="24"/>
+        </w:numPr>
+      </w:pPr>
+      <w:r>
+        <w:t xml:space="preserve">Send </w:t>
+      </w:r>
+      <w:r>
+        <w:t xml:space="preserve">current </w:t>
+      </w:r>
+      <w:r>
+        <w:t>song list to client</w:t>
+      </w:r>
+    </w:p>
+    <w:p>
+      <w:pPr>
+        <w:pStyle w:val="ListParagraph"/>
+        <w:numPr>
+          <w:ilvl w:val="2"/>
+          <w:numId w:val="24"/>
+        </w:numPr>
+      </w:pPr>
+      <w:r>
+        <w:t>Call ListenForClientRequests()</w:t>
+      </w:r>
+    </w:p>
+    <w:p>
+      <w:pPr>
+        <w:pStyle w:val="Heading3"/>
+      </w:pPr>
+      <w:bookmarkStart w:id="31" w:name="_Toc351320117"/>
+      <w:r>
+        <w:t>ListenForClientRequests:</w:t>
+      </w:r>
+      <w:bookmarkEnd w:id="31"/>
+    </w:p>
+    <w:p>
+      <w:pPr>
+        <w:pStyle w:val="ListParagraph"/>
+        <w:numPr>
+          <w:ilvl w:val="0"/>
+          <w:numId w:val="24"/>
+        </w:numPr>
+      </w:pPr>
+      <w:r>
+        <w:t>While (true):</w:t>
+      </w:r>
+    </w:p>
+    <w:p>
+      <w:pPr>
+        <w:pStyle w:val="ListParagraph"/>
+        <w:numPr>
+          <w:ilvl w:val="1"/>
+          <w:numId w:val="24"/>
+        </w:numPr>
+      </w:pPr>
+      <w:r>
+        <w:t>If request is received:</w:t>
+      </w:r>
+    </w:p>
+    <w:p>
+      <w:pPr>
+        <w:pStyle w:val="ListParagraph"/>
+        <w:numPr>
+          <w:ilvl w:val="2"/>
+          <w:numId w:val="24"/>
+        </w:numPr>
+      </w:pPr>
+      <w:r>
+        <w:t>Call DecodeRequest()</w:t>
+      </w:r>
+    </w:p>
+    <w:p>
+      <w:pPr>
+        <w:pStyle w:val="Heading4"/>
+      </w:pPr>
+      <w:r>
+        <w:t>DecodeRequest:</w:t>
+      </w:r>
+    </w:p>
+    <w:p>
+      <w:pPr>
+        <w:pStyle w:val="ListParagraph"/>
+        <w:numPr>
+          <w:ilvl w:val="0"/>
+          <w:numId w:val="24"/>
+        </w:numPr>
+      </w:pPr>
+      <w:r>
+        <w:t>Check the header type of received packet</w:t>
+      </w:r>
+    </w:p>
+    <w:p>
+      <w:pPr>
+        <w:pStyle w:val="ListParagraph"/>
+        <w:numPr>
+          <w:ilvl w:val="1"/>
+          <w:numId w:val="24"/>
+        </w:numPr>
+      </w:pPr>
+      <w:r>
+        <w:t>If REQUL:</w:t>
+      </w:r>
+    </w:p>
+    <w:p>
+      <w:pPr>
+        <w:pStyle w:val="ListParagraph"/>
+        <w:numPr>
+          <w:ilvl w:val="2"/>
+          <w:numId w:val="24"/>
+        </w:numPr>
+      </w:pPr>
+      <w:r>
+        <w:t>If ApproveUpload is good</w:t>
+      </w:r>
+    </w:p>
+    <w:p>
+      <w:pPr>
+        <w:pStyle w:val="ListParagraph"/>
+        <w:numPr>
+          <w:ilvl w:val="3"/>
+          <w:numId w:val="24"/>
+        </w:numPr>
+      </w:pPr>
+      <w:r>
+        <w:t>Start ReceiveMode</w:t>
+      </w:r>
+    </w:p>
+    <w:p>
+      <w:pPr>
+        <w:pStyle w:val="ListParagraph"/>
+        <w:numPr>
+          <w:ilvl w:val="2"/>
+          <w:numId w:val="24"/>
+        </w:numPr>
+      </w:pPr>
+      <w:r>
+        <w:t>Else</w:t>
+      </w:r>
+    </w:p>
+    <w:p>
+      <w:pPr>
+        <w:pStyle w:val="ListParagraph"/>
+        <w:numPr>
+          <w:ilvl w:val="3"/>
+          <w:numId w:val="24"/>
+        </w:numPr>
+      </w:pPr>
+      <w:r>
+        <w:t>Send client with the packet: [header | “ ”]</w:t>
+      </w:r>
+      <w:r>
+        <w:t xml:space="preserve"> </w:t>
+      </w:r>
+    </w:p>
+    <w:p>
+      <w:pPr>
+        <w:pStyle w:val="ListParagraph"/>
+        <w:numPr>
+          <w:ilvl w:val="1"/>
+          <w:numId w:val="24"/>
+        </w:numPr>
+      </w:pPr>
+      <w:r>
+        <w:t>If REQDL:</w:t>
+      </w:r>
+    </w:p>
+    <w:p>
+      <w:pPr>
+        <w:pStyle w:val="ListParagraph"/>
+        <w:numPr>
+          <w:ilvl w:val="2"/>
+          <w:numId w:val="24"/>
+        </w:numPr>
+      </w:pPr>
+      <w:r>
+        <w:t xml:space="preserve">Send the song located at </w:t>
+      </w:r>
+      <w:r>
+        <w:rPr>
+          <w:i/>
+        </w:rPr>
+        <w:t>filename index</w:t>
+      </w:r>
+      <w:r>
+        <w:t xml:space="preserve"> in the song list vector</w:t>
+      </w:r>
+    </w:p>
+    <w:p>
+      <w:pPr>
+        <w:pStyle w:val="ListParagraph"/>
+        <w:numPr>
+          <w:ilvl w:val="1"/>
+          <w:numId w:val="24"/>
+        </w:numPr>
+      </w:pPr>
+      <w:r>
+        <w:t>If REQST:</w:t>
+      </w:r>
+    </w:p>
+    <w:p>
+      <w:pPr>
+        <w:pStyle w:val="ListParagraph"/>
+        <w:numPr>
+          <w:ilvl w:val="2"/>
+          <w:numId w:val="24"/>
+        </w:numPr>
+      </w:pPr>
+      <w:r>
+        <w:t xml:space="preserve">If current state is </w:t>
+      </w:r>
+      <w:r>
+        <w:rPr>
+          <w:i/>
+        </w:rPr>
+        <w:t>streaming</w:t>
+      </w:r>
+      <w:r>
+        <w:t>:</w:t>
+      </w:r>
+    </w:p>
+    <w:p>
+      <w:pPr>
+        <w:pStyle w:val="ListParagraph"/>
+        <w:numPr>
+          <w:ilvl w:val="3"/>
+          <w:numId w:val="24"/>
+        </w:numPr>
+      </w:pPr>
+      <w:r>
+        <w:t>End current stream</w:t>
+      </w:r>
+    </w:p>
+    <w:p>
+      <w:pPr>
+        <w:pStyle w:val="ListParagraph"/>
+        <w:numPr>
+          <w:ilvl w:val="2"/>
+          <w:numId w:val="24"/>
+        </w:numPr>
+      </w:pPr>
+      <w:r>
+        <w:t>Start streaming song</w:t>
+      </w:r>
+      <w:r>
+        <w:t xml:space="preserve"> located at </w:t>
+      </w:r>
+      <w:r>
+        <w:rPr>
+          <w:i/>
+        </w:rPr>
+        <w:t>filename index</w:t>
+      </w:r>
+      <w:r>
+        <w:t xml:space="preserve"> in the song list vector</w:t>
+      </w:r>
+    </w:p>
+    <w:p>
+      <w:pPr>
+        <w:pStyle w:val="ListParagraph"/>
+        <w:numPr>
+          <w:ilvl w:val="1"/>
+          <w:numId w:val="24"/>
+        </w:numPr>
+      </w:pPr>
+      <w:r>
+        <w:t>If REQMIC:</w:t>
+      </w:r>
+    </w:p>
+    <w:p>
+      <w:pPr>
+        <w:pStyle w:val="ListParagraph"/>
+        <w:numPr>
+          <w:ilvl w:val="1"/>
+          <w:numId w:val="24"/>
+        </w:numPr>
+      </w:pPr>
+      <w:r>
+        <w:t>If REQMC:</w:t>
+      </w:r>
     </w:p>
     <w:p/>
+    <w:p/>
     <w:p>
       <w:pPr>
         <w:pStyle w:val="Heading3"/>
       </w:pPr>
-      <w:bookmarkStart w:id="27" w:name="_Toc351316920"/>
+      <w:bookmarkStart w:id="32" w:name="_Toc351320118"/>
+      <w:r>
+        <w:t xml:space="preserve">Handle </w:t>
+      </w:r>
+      <w:r>
+        <w:t>Upload Request</w:t>
+      </w:r>
+      <w:bookmarkEnd w:id="32"/>
+    </w:p>
+    <w:p>
+      <w:pPr>
+        <w:jc w:val="center"/>
+      </w:pPr>
+      <w:r>
+        <w:object w:dxaOrig="6304" w:dyaOrig="10581" w14:anchorId="3E9D975B">
+          <v:shape id="_x0000_i1032" type="#_x0000_t75" style="width:315pt;height:529.5pt" o:ole="">
+            <v:imagedata r:id="rId24" o:title=""/>
+          </v:shape>
+          <o:OLEObject Type="Embed" ProgID="Visio.Drawing.11" ShapeID="_x0000_i1032" DrawAspect="Content" ObjectID="_1425068601" r:id="rId25"/>
+        </w:object>
+      </w:r>
+    </w:p>
+    <w:p>
+      <w:pPr>
+        <w:spacing w:after="200" w:line="276" w:lineRule="auto"/>
+        <w:rPr>
+          <w:rFonts w:asciiTheme="majorHAnsi" w:eastAsiaTheme="majorEastAsia" w:hAnsiTheme="majorHAnsi" w:cstheme="majorBidi"/>
+          <w:b/>
+          <w:bCs/>
+          <w:color w:val="4F81BD" w:themeColor="accent1"/>
+        </w:rPr>
+      </w:pPr>
+      <w:bookmarkStart w:id="33" w:name="_Toc351320119"/>
+      <w:r>
+        <w:br w:type="page"/>
+      </w:r>
+    </w:p>
+    <w:p>
+      <w:pPr>
+        <w:pStyle w:val="Heading3"/>
+      </w:pPr>
+      <w:r>
+        <w:lastRenderedPageBreak/>
+        <w:t>Handle Upload Requests Pseudocode</w:t>
+      </w:r>
+      <w:bookmarkEnd w:id="33"/>
+    </w:p>
+    <w:p>
+      <w:pPr>
+        <w:pStyle w:val="Heading4"/>
+      </w:pPr>
+      <w:r>
+        <w:t>ApproveUpload:</w:t>
+      </w:r>
+    </w:p>
+    <w:p>
+      <w:pPr>
+        <w:pStyle w:val="ListParagraph"/>
+        <w:numPr>
+          <w:ilvl w:val="0"/>
+          <w:numId w:val="24"/>
+        </w:numPr>
+      </w:pPr>
+    </w:p>
+    <w:p>
+      <w:pPr>
+        <w:pStyle w:val="Heading4"/>
+      </w:pPr>
+      <w:r>
+        <w:t>Receive Mode</w:t>
+      </w:r>
+    </w:p>
+    <w:p>
+      <w:pPr>
+        <w:pStyle w:val="ListParagraph"/>
+        <w:numPr>
+          <w:ilvl w:val="0"/>
+          <w:numId w:val="24"/>
+        </w:numPr>
+      </w:pPr>
+    </w:p>
+    <w:p>
+      <w:pPr>
+        <w:spacing w:after="200" w:line="276" w:lineRule="auto"/>
+      </w:pPr>
+      <w:r>
+        <w:br w:type="page"/>
+      </w:r>
+    </w:p>
+    <w:p>
+      <w:pPr>
+        <w:pStyle w:val="Heading3"/>
+      </w:pPr>
+      <w:bookmarkStart w:id="34" w:name="_Toc351320120"/>
+      <w:r>
+        <w:lastRenderedPageBreak/>
+        <w:t xml:space="preserve">Handle </w:t>
+      </w:r>
       <w:r>
         <w:t>Download Request</w:t>
       </w:r>
-      <w:bookmarkEnd w:id="27"/>
+      <w:bookmarkEnd w:id="34"/>
     </w:p>
     <w:p>
       <w:pPr>
@@ -4438,21 +5431,44 @@
           <v:shape id="_x0000_i1033" type="#_x0000_t75" style="width:376.5pt;height:388.5pt" o:ole="">
             <v:imagedata r:id="rId26" o:title=""/>
           </v:shape>
-          <o:OLEObject Type="Embed" ProgID="Visio.Drawing.11" ShapeID="_x0000_i1033" DrawAspect="Content" ObjectID="_1425061743" r:id="rId27"/>
+          <o:OLEObject Type="Embed" ProgID="Visio.Drawing.11" ShapeID="_x0000_i1033" DrawAspect="Content" ObjectID="_1425068602" r:id="rId27"/>
         </w:object>
       </w:r>
     </w:p>
+    <w:p>
+      <w:r>
+        <w:rPr>
+          <w:b/>
+        </w:rPr>
+        <w:t>Note:</w:t>
+      </w:r>
+      <w:r>
+        <w:t xml:space="preserve"> Pseudocode for handling</w:t>
+      </w:r>
+      <w:r>
+        <w:t xml:space="preserve"> download</w:t>
+      </w:r>
+      <w:r>
+        <w:t xml:space="preserve"> requests are in DecodeRequest pseudocode stated in the Server Overview. States are drawn here for clarity.</w:t>
+      </w:r>
+    </w:p>
     <w:p/>
     <w:p>
       <w:pPr>
         <w:pStyle w:val="Heading3"/>
       </w:pPr>
-      <w:bookmarkStart w:id="28" w:name="_Toc351316921"/>
+      <w:bookmarkStart w:id="35" w:name="_Toc351320121"/>
       <w:r>
         <w:lastRenderedPageBreak/>
-        <w:t>Stream Request</w:t>
-      </w:r>
-      <w:bookmarkEnd w:id="28"/>
+        <w:t xml:space="preserve">Handle </w:t>
+      </w:r>
+      <w:r>
+        <w:t>Stream Reques</w:t>
+      </w:r>
+      <w:bookmarkEnd w:id="35"/>
+      <w:r>
+        <w:t>t</w:t>
+      </w:r>
     </w:p>
     <w:p>
       <w:pPr>
@@ -4463,21 +5479,46 @@
           <v:shape id="_x0000_i1034" type="#_x0000_t75" style="width:387.75pt;height:283.5pt" o:ole="">
             <v:imagedata r:id="rId28" o:title=""/>
           </v:shape>
-          <o:OLEObject Type="Embed" ProgID="Visio.Drawing.11" ShapeID="_x0000_i1034" DrawAspect="Content" ObjectID="_1425061744" r:id="rId29"/>
+          <o:OLEObject Type="Embed" ProgID="Visio.Drawing.11" ShapeID="_x0000_i1034" DrawAspect="Content" ObjectID="_1425068603" r:id="rId29"/>
         </w:object>
       </w:r>
     </w:p>
-    <w:p/>
+    <w:p>
+      <w:r>
+        <w:rPr>
+          <w:b/>
+        </w:rPr>
+        <w:t>Note:</w:t>
+      </w:r>
+      <w:r>
+        <w:t xml:space="preserve"> Pseudocode for handling stream requests are in DecodeRequest pseudocode stated in the Server Overview</w:t>
+      </w:r>
+      <w:r>
+        <w:t xml:space="preserve">. States </w:t>
+      </w:r>
+      <w:r>
+        <w:t xml:space="preserve">are </w:t>
+      </w:r>
+      <w:r>
+        <w:t>drawn here for clarity.</w:t>
+      </w:r>
+    </w:p>
     <w:p>
       <w:pPr>
         <w:pStyle w:val="Heading3"/>
       </w:pPr>
-      <w:bookmarkStart w:id="29" w:name="_Toc351316922"/>
+      <w:bookmarkStart w:id="36" w:name="_Toc351320122"/>
       <w:r>
         <w:lastRenderedPageBreak/>
+        <w:t xml:space="preserve">Handle </w:t>
+      </w:r>
+      <w:r>
         <w:t>2-way Microphone Chat</w:t>
       </w:r>
-      <w:bookmarkEnd w:id="29"/>
+      <w:bookmarkEnd w:id="36"/>
+      <w:r>
+        <w:t xml:space="preserve"> Request</w:t>
+      </w:r>
     </w:p>
     <w:p>
       <w:pPr>
@@ -4488,21 +5529,43 @@
           <v:shape id="_x0000_i1035" type="#_x0000_t75" style="width:426pt;height:571.5pt" o:ole="">
             <v:imagedata r:id="rId30" o:title=""/>
           </v:shape>
-          <o:OLEObject Type="Embed" ProgID="Visio.Drawing.11" ShapeID="_x0000_i1035" DrawAspect="Content" ObjectID="_1425061745" r:id="rId31"/>
+          <o:OLEObject Type="Embed" ProgID="Visio.Drawing.11" ShapeID="_x0000_i1035" DrawAspect="Content" ObjectID="_1425068604" r:id="rId31"/>
         </w:object>
       </w:r>
     </w:p>
+    <w:p>
+      <w:r>
+        <w:rPr>
+          <w:b/>
+        </w:rPr>
+        <w:t>Note:</w:t>
+      </w:r>
+      <w:r>
+        <w:t xml:space="preserve"> Pseudocode for handling </w:t>
+      </w:r>
+      <w:r>
+        <w:t>2-way mic</w:t>
+      </w:r>
+      <w:r>
+        <w:t>rophone</w:t>
+      </w:r>
+      <w:bookmarkStart w:id="37" w:name="_GoBack"/>
+      <w:bookmarkEnd w:id="37"/>
+      <w:r>
+        <w:t xml:space="preserve"> requests are in DecodeRequest pseudocode stated in the Server Overview. States are drawn here for clarity.</w:t>
+      </w:r>
+    </w:p>
     <w:p/>
     <w:p>
       <w:pPr>
         <w:pStyle w:val="Heading3"/>
       </w:pPr>
-      <w:bookmarkStart w:id="30" w:name="_Toc351316923"/>
+      <w:bookmarkStart w:id="38" w:name="_Toc351320123"/>
       <w:r>
         <w:lastRenderedPageBreak/>
         <w:t>UI</w:t>
       </w:r>
-      <w:bookmarkEnd w:id="30"/>
+      <w:bookmarkEnd w:id="38"/>
     </w:p>
     <w:p>
       <w:r>
@@ -4510,7 +5573,7 @@
           <v:shape id="_x0000_i1036" type="#_x0000_t75" style="width:468pt;height:300pt" o:ole="">
             <v:imagedata r:id="rId32" o:title=""/>
           </v:shape>
-          <o:OLEObject Type="Embed" ProgID="Visio.Drawing.11" ShapeID="_x0000_i1036" DrawAspect="Content" ObjectID="_1425061746" r:id="rId33"/>
+          <o:OLEObject Type="Embed" ProgID="Visio.Drawing.11" ShapeID="_x0000_i1036" DrawAspect="Content" ObjectID="_1425068605" r:id="rId33"/>
         </w:object>
       </w:r>
     </w:p>
@@ -4560,7 +5623,6 @@
         <w:docPartUnique/>
       </w:docPartObj>
     </w:sdtPr>
-    <w:sdtEndPr/>
     <w:sdtContent>
       <w:p>
         <w:pPr>
@@ -4593,7 +5655,7 @@
             <w:rFonts w:cstheme="minorHAnsi"/>
             <w:noProof/>
           </w:rPr>
-          <w:t>4</w:t>
+          <w:t>20</w:t>
         </w:r>
         <w:r>
           <w:rPr>
@@ -8434,7 +9496,7 @@
 </file>
 
 <file path=customXml/itemProps2.xml><?xml version="1.0" encoding="utf-8"?>
-<ds:datastoreItem xmlns:ds="http://schemas.openxmlformats.org/officeDocument/2006/customXml" ds:itemID="{98B049C8-00E5-439A-9A52-988403AC3D2C}">
+<ds:datastoreItem xmlns:ds="http://schemas.openxmlformats.org/officeDocument/2006/customXml" ds:itemID="{93C098F7-BB51-4B1A-A364-1CAC21390C68}">
   <ds:schemaRefs>
     <ds:schemaRef ds:uri="http://schemas.openxmlformats.org/officeDocument/2006/bibliography"/>
   </ds:schemaRefs>

</xml_diff>

<commit_message>
V1.3 design done. Please double check
</commit_message>
<xml_diff>
--- a/design/Design_v1.3.docx
+++ b/design/Design_v1.3.docx
@@ -87,13 +87,23 @@
                         <w:szCs w:val="80"/>
                       </w:rPr>
                     </w:pPr>
+                    <w:proofErr w:type="spellStart"/>
                     <w:r>
                       <w:rPr>
                         <w:rFonts w:asciiTheme="majorHAnsi" w:eastAsiaTheme="majorEastAsia" w:hAnsiTheme="majorHAnsi" w:cstheme="majorBidi"/>
                         <w:sz w:val="80"/>
                         <w:szCs w:val="80"/>
                       </w:rPr>
-                      <w:t>Comm Audio Player</w:t>
+                      <w:t>Comm</w:t>
+                    </w:r>
+                    <w:proofErr w:type="spellEnd"/>
+                    <w:r>
+                      <w:rPr>
+                        <w:rFonts w:asciiTheme="majorHAnsi" w:eastAsiaTheme="majorEastAsia" w:hAnsiTheme="majorHAnsi" w:cstheme="majorBidi"/>
+                        <w:sz w:val="80"/>
+                        <w:szCs w:val="80"/>
+                      </w:rPr>
+                      <w:t xml:space="preserve"> Audio Player</w:t>
                     </w:r>
                     <w:r>
                       <w:rPr>
@@ -210,13 +220,41 @@
                     <w:bCs/>
                   </w:rPr>
                 </w:pPr>
+                <w:proofErr w:type="spellStart"/>
                 <w:r>
                   <w:rPr>
                     <w:rFonts w:cstheme="minorHAnsi"/>
                     <w:b/>
                     <w:bCs/>
                   </w:rPr>
-                  <w:t>Behnam Bastami (A00197752)</w:t>
+                  <w:t>Behnam</w:t>
+                </w:r>
+                <w:proofErr w:type="spellEnd"/>
+                <w:r>
+                  <w:rPr>
+                    <w:rFonts w:cstheme="minorHAnsi"/>
+                    <w:b/>
+                    <w:bCs/>
+                  </w:rPr>
+                  <w:t xml:space="preserve"> </w:t>
+                </w:r>
+                <w:proofErr w:type="spellStart"/>
+                <w:r>
+                  <w:rPr>
+                    <w:rFonts w:cstheme="minorHAnsi"/>
+                    <w:b/>
+                    <w:bCs/>
+                  </w:rPr>
+                  <w:t>Bastami</w:t>
+                </w:r>
+                <w:proofErr w:type="spellEnd"/>
+                <w:r>
+                  <w:rPr>
+                    <w:rFonts w:cstheme="minorHAnsi"/>
+                    <w:b/>
+                    <w:bCs/>
+                  </w:rPr>
+                  <w:t xml:space="preserve"> (A00197752)</w:t>
                 </w:r>
               </w:p>
               <w:p>
@@ -235,7 +273,25 @@
                     <w:b/>
                     <w:bCs/>
                   </w:rPr>
-                  <w:t>Ronald Bellido (A00694189)</w:t>
+                  <w:t xml:space="preserve">Ronald </w:t>
+                </w:r>
+                <w:proofErr w:type="spellStart"/>
+                <w:r>
+                  <w:rPr>
+                    <w:rFonts w:cstheme="minorHAnsi"/>
+                    <w:b/>
+                    <w:bCs/>
+                  </w:rPr>
+                  <w:t>Bellido</w:t>
+                </w:r>
+                <w:proofErr w:type="spellEnd"/>
+                <w:r>
+                  <w:rPr>
+                    <w:rFonts w:cstheme="minorHAnsi"/>
+                    <w:b/>
+                    <w:bCs/>
+                  </w:rPr>
+                  <w:t xml:space="preserve"> (A00694189)</w:t>
                 </w:r>
               </w:p>
               <w:p>
@@ -3067,15 +3123,25 @@
         <w:br w:type="page"/>
       </w:r>
       <w:bookmarkStart w:id="0" w:name="_Toc351320086"/>
+      <w:proofErr w:type="spellStart"/>
       <w:r>
         <w:lastRenderedPageBreak/>
-        <w:t>Comm Audio Player Design</w:t>
+        <w:t>Comm</w:t>
+      </w:r>
+      <w:proofErr w:type="spellEnd"/>
+      <w:r>
+        <w:t xml:space="preserve"> Audio Player Design</w:t>
       </w:r>
       <w:bookmarkEnd w:id="0"/>
     </w:p>
     <w:p>
-      <w:r>
-        <w:t xml:space="preserve">Comm Audio Player </w:t>
+      <w:proofErr w:type="spellStart"/>
+      <w:r>
+        <w:t>Comm</w:t>
+      </w:r>
+      <w:proofErr w:type="spellEnd"/>
+      <w:r>
+        <w:t xml:space="preserve"> Audio Player </w:t>
       </w:r>
       <w:r>
         <w:t xml:space="preserve">is a streaming audio player, capable of playing audio streams from a network server, establishing a 2-way microphone chat, downloading and uploading a song on the server and listening to a multicast channel. </w:t>
@@ -3083,14 +3149,24 @@
     </w:p>
     <w:p/>
     <w:p>
-      <w:r>
-        <w:t xml:space="preserve">Comm Audio Player </w:t>
+      <w:proofErr w:type="spellStart"/>
+      <w:r>
+        <w:t>Comm</w:t>
+      </w:r>
+      <w:proofErr w:type="spellEnd"/>
+      <w:r>
+        <w:t xml:space="preserve"> Audio Player </w:t>
       </w:r>
       <w:r>
         <w:t xml:space="preserve">consists of a server and a client, and at startup, the user can choose to launch </w:t>
       </w:r>
-      <w:r>
-        <w:t>Comm Audio Player as one or the other</w:t>
+      <w:proofErr w:type="spellStart"/>
+      <w:r>
+        <w:t>Comm</w:t>
+      </w:r>
+      <w:proofErr w:type="spellEnd"/>
+      <w:r>
+        <w:t xml:space="preserve"> Audio Player as one or the other</w:t>
       </w:r>
       <w:r>
         <w:t>.</w:t>
@@ -3138,7 +3214,15 @@
     <w:p>
       <w:r>
         <w:tab/>
-        <w:t xml:space="preserve">[header | </w:t>
+        <w:t>[</w:t>
+      </w:r>
+      <w:proofErr w:type="gramStart"/>
+      <w:r>
+        <w:t>header</w:t>
+      </w:r>
+      <w:proofErr w:type="gramEnd"/>
+      <w:r>
+        <w:t xml:space="preserve"> | </w:t>
       </w:r>
       <w:r>
         <w:t xml:space="preserve">(optional: </w:t>
@@ -3164,7 +3248,15 @@
         <w:t>header</w:t>
       </w:r>
       <w:r>
-        <w:t xml:space="preserve"> is a struct that contains a </w:t>
+        <w:t xml:space="preserve"> is a </w:t>
+      </w:r>
+      <w:proofErr w:type="spellStart"/>
+      <w:r>
+        <w:t>struct</w:t>
+      </w:r>
+      <w:proofErr w:type="spellEnd"/>
+      <w:r>
+        <w:t xml:space="preserve"> that contains a </w:t>
       </w:r>
       <w:r>
         <w:rPr>
@@ -3222,8 +3314,13 @@
       <w:bookmarkEnd w:id="2"/>
     </w:p>
     <w:p>
-      <w:r>
-        <w:t>[ header | filename ]</w:t>
+      <w:proofErr w:type="gramStart"/>
+      <w:r>
+        <w:t>[ header</w:t>
+      </w:r>
+      <w:proofErr w:type="gramEnd"/>
+      <w:r>
+        <w:t xml:space="preserve"> | filename ]</w:t>
       </w:r>
     </w:p>
     <w:p>
@@ -3288,10 +3385,18 @@
         <w:t xml:space="preserve"> will be an empty string. </w:t>
       </w:r>
       <w:r>
-        <w:t>Reasons for an upload request to be rejected may include: client is currently downloading a file from the server</w:t>
-      </w:r>
-      <w:r>
-        <w:t>, song list is not yet current</w:t>
+        <w:t xml:space="preserve">Reasons for an upload request to be rejected may include: client is currently downloading a file from the </w:t>
+      </w:r>
+      <w:proofErr w:type="gramStart"/>
+      <w:r>
+        <w:t>server</w:t>
+      </w:r>
+      <w:r>
+        <w:t>,</w:t>
+      </w:r>
+      <w:proofErr w:type="gramEnd"/>
+      <w:r>
+        <w:t xml:space="preserve"> song list is not yet current</w:t>
       </w:r>
       <w:r>
         <w:t>.</w:t>
@@ -3311,8 +3416,13 @@
       <w:bookmarkEnd w:id="3"/>
     </w:p>
     <w:p>
-      <w:r>
-        <w:t>[ header | filename]</w:t>
+      <w:proofErr w:type="gramStart"/>
+      <w:r>
+        <w:t>[ header</w:t>
+      </w:r>
+      <w:proofErr w:type="gramEnd"/>
+      <w:r>
+        <w:t xml:space="preserve"> | filename]</w:t>
       </w:r>
     </w:p>
     <w:p>
@@ -3367,8 +3477,13 @@
       <w:bookmarkEnd w:id="4"/>
     </w:p>
     <w:p>
-      <w:r>
-        <w:t xml:space="preserve">[ header | </w:t>
+      <w:proofErr w:type="gramStart"/>
+      <w:r>
+        <w:t>[ header</w:t>
+      </w:r>
+      <w:proofErr w:type="gramEnd"/>
+      <w:r>
+        <w:t xml:space="preserve"> | </w:t>
       </w:r>
       <w:r>
         <w:t>filename index</w:t>
@@ -3395,7 +3510,37 @@
         <w:rPr>
           <w:i/>
         </w:rPr>
-        <w:t>Header size: sizeof(int)</w:t>
+        <w:t xml:space="preserve">Header size: </w:t>
+      </w:r>
+      <w:proofErr w:type="spellStart"/>
+      <w:proofErr w:type="gramStart"/>
+      <w:r>
+        <w:rPr>
+          <w:i/>
+        </w:rPr>
+        <w:t>sizeof</w:t>
+      </w:r>
+      <w:proofErr w:type="spellEnd"/>
+      <w:r>
+        <w:rPr>
+          <w:i/>
+        </w:rPr>
+        <w:t>(</w:t>
+      </w:r>
+      <w:proofErr w:type="spellStart"/>
+      <w:proofErr w:type="gramEnd"/>
+      <w:r>
+        <w:rPr>
+          <w:i/>
+        </w:rPr>
+        <w:t>int</w:t>
+      </w:r>
+      <w:proofErr w:type="spellEnd"/>
+      <w:r>
+        <w:rPr>
+          <w:i/>
+        </w:rPr>
+        <w:t>)</w:t>
       </w:r>
     </w:p>
     <w:p>
@@ -3423,8 +3568,13 @@
       <w:bookmarkEnd w:id="5"/>
     </w:p>
     <w:p>
-      <w:r>
-        <w:t>[ header ]</w:t>
+      <w:proofErr w:type="gramStart"/>
+      <w:r>
+        <w:t>[ header</w:t>
+      </w:r>
+      <w:proofErr w:type="gramEnd"/>
+      <w:r>
+        <w:t xml:space="preserve"> ]</w:t>
       </w:r>
     </w:p>
     <w:p>
@@ -3460,8 +3610,13 @@
       <w:bookmarkEnd w:id="6"/>
     </w:p>
     <w:p>
-      <w:r>
-        <w:t>[ header ]</w:t>
+      <w:proofErr w:type="gramStart"/>
+      <w:r>
+        <w:t>[ header</w:t>
+      </w:r>
+      <w:proofErr w:type="gramEnd"/>
+      <w:r>
+        <w:t xml:space="preserve"> ]</w:t>
       </w:r>
     </w:p>
     <w:p>
@@ -3611,7 +3766,7 @@
           <v:shape id="_x0000_i1025" type="#_x0000_t75" style="width:375pt;height:515.25pt" o:ole="">
             <v:imagedata r:id="rId10" o:title=""/>
           </v:shape>
-          <o:OLEObject Type="Embed" ProgID="Visio.Drawing.11" ShapeID="_x0000_i1025" DrawAspect="Content" ObjectID="_1425068594" r:id="rId11"/>
+          <o:OLEObject Type="Embed" ProgID="Visio.Drawing.11" ShapeID="_x0000_i1025" DrawAspect="Content" ObjectID="_1425069338" r:id="rId11"/>
         </w:object>
       </w:r>
     </w:p>
@@ -3624,12 +3779,17 @@
       <w:bookmarkStart w:id="11" w:name="_Toc351320097"/>
       <w:r>
         <w:lastRenderedPageBreak/>
-        <w:t>Overall P</w:t>
+        <w:t xml:space="preserve">Overall </w:t>
+      </w:r>
+      <w:proofErr w:type="spellStart"/>
+      <w:r>
+        <w:t>P</w:t>
       </w:r>
       <w:r>
         <w:t>seudocode</w:t>
       </w:r>
       <w:bookmarkEnd w:id="11"/>
+      <w:proofErr w:type="spellEnd"/>
     </w:p>
     <w:p>
       <w:pPr>
@@ -3901,7 +4061,7 @@
           <v:shape id="_x0000_i1026" type="#_x0000_t75" style="width:468pt;height:537.75pt" o:ole="">
             <v:imagedata r:id="rId12" o:title=""/>
           </v:shape>
-          <o:OLEObject Type="Embed" ProgID="Visio.Drawing.11" ShapeID="_x0000_i1026" DrawAspect="Content" ObjectID="_1425068595" r:id="rId13"/>
+          <o:OLEObject Type="Embed" ProgID="Visio.Drawing.11" ShapeID="_x0000_i1026" DrawAspect="Content" ObjectID="_1425069339" r:id="rId13"/>
         </w:object>
       </w:r>
     </w:p>
@@ -3919,12 +4079,17 @@
       <w:bookmarkStart w:id="14" w:name="_Toc351320100"/>
       <w:r>
         <w:lastRenderedPageBreak/>
-        <w:t>Download P</w:t>
+        <w:t xml:space="preserve">Download </w:t>
+      </w:r>
+      <w:proofErr w:type="spellStart"/>
+      <w:r>
+        <w:t>P</w:t>
       </w:r>
       <w:r>
         <w:t>seudocode</w:t>
       </w:r>
       <w:bookmarkEnd w:id="14"/>
+      <w:proofErr w:type="spellEnd"/>
     </w:p>
     <w:p>
       <w:pPr>
@@ -4097,12 +4262,17 @@
       </w:pPr>
       <w:bookmarkStart w:id="15" w:name="_Toc351320101"/>
       <w:r>
-        <w:t>Upload P</w:t>
+        <w:t xml:space="preserve">Upload </w:t>
+      </w:r>
+      <w:proofErr w:type="spellStart"/>
+      <w:r>
+        <w:t>P</w:t>
       </w:r>
       <w:r>
         <w:t>seudocode</w:t>
       </w:r>
       <w:bookmarkEnd w:id="15"/>
+      <w:proofErr w:type="spellEnd"/>
     </w:p>
     <w:p>
       <w:pPr>
@@ -4314,7 +4484,7 @@
           <v:shape id="_x0000_i1027" type="#_x0000_t75" style="width:438pt;height:302.25pt" o:ole="">
             <v:imagedata r:id="rId14" o:title=""/>
           </v:shape>
-          <o:OLEObject Type="Embed" ProgID="Visio.Drawing.11" ShapeID="_x0000_i1027" DrawAspect="Content" ObjectID="_1425068596" r:id="rId15"/>
+          <o:OLEObject Type="Embed" ProgID="Visio.Drawing.11" ShapeID="_x0000_i1027" DrawAspect="Content" ObjectID="_1425069340" r:id="rId15"/>
         </w:object>
       </w:r>
     </w:p>
@@ -4326,12 +4496,17 @@
       </w:pPr>
       <w:bookmarkStart w:id="18" w:name="_Toc351320104"/>
       <w:r>
-        <w:t>Streaming P</w:t>
+        <w:t xml:space="preserve">Streaming </w:t>
+      </w:r>
+      <w:proofErr w:type="spellStart"/>
+      <w:r>
+        <w:t>P</w:t>
       </w:r>
       <w:r>
         <w:t>seudocode</w:t>
       </w:r>
       <w:bookmarkEnd w:id="18"/>
+      <w:proofErr w:type="spellEnd"/>
     </w:p>
     <w:p>
       <w:pPr>
@@ -4422,8 +4597,21 @@
       <w:r>
         <w:t xml:space="preserve">Size: </w:t>
       </w:r>
-      <w:r>
-        <w:t>sizeof(int)</w:t>
+      <w:proofErr w:type="spellStart"/>
+      <w:r>
+        <w:t>sizeof</w:t>
+      </w:r>
+      <w:proofErr w:type="spellEnd"/>
+      <w:r>
+        <w:t>(</w:t>
+      </w:r>
+      <w:proofErr w:type="spellStart"/>
+      <w:r>
+        <w:t>int</w:t>
+      </w:r>
+      <w:proofErr w:type="spellEnd"/>
+      <w:r>
+        <w:t>)</w:t>
       </w:r>
     </w:p>
     <w:p>
@@ -4551,7 +4739,7 @@
           <v:shape id="_x0000_i1028" type="#_x0000_t75" style="width:343.5pt;height:312pt" o:ole="">
             <v:imagedata r:id="rId16" o:title=""/>
           </v:shape>
-          <o:OLEObject Type="Embed" ProgID="Visio.Drawing.11" ShapeID="_x0000_i1028" DrawAspect="Content" ObjectID="_1425068597" r:id="rId17"/>
+          <o:OLEObject Type="Embed" ProgID="Visio.Drawing.11" ShapeID="_x0000_i1028" DrawAspect="Content" ObjectID="_1425069341" r:id="rId17"/>
         </w:object>
       </w:r>
     </w:p>
@@ -4565,12 +4753,17 @@
       </w:r>
       <w:bookmarkStart w:id="21" w:name="_Toc351320107"/>
       <w:r>
-        <w:t>2-way microphone P</w:t>
+        <w:t xml:space="preserve">2-way microphone </w:t>
+      </w:r>
+      <w:proofErr w:type="spellStart"/>
+      <w:r>
+        <w:t>P</w:t>
       </w:r>
       <w:r>
         <w:t>seudocode</w:t>
       </w:r>
       <w:bookmarkEnd w:id="21"/>
+      <w:proofErr w:type="spellEnd"/>
     </w:p>
     <w:p>
       <w:pPr>
@@ -4665,7 +4858,7 @@
           <v:shape id="_x0000_i1029" type="#_x0000_t75" style="width:442.5pt;height:358.5pt" o:ole="">
             <v:imagedata r:id="rId18" o:title=""/>
           </v:shape>
-          <o:OLEObject Type="Embed" ProgID="Visio.Drawing.11" ShapeID="_x0000_i1029" DrawAspect="Content" ObjectID="_1425068598" r:id="rId19"/>
+          <o:OLEObject Type="Embed" ProgID="Visio.Drawing.11" ShapeID="_x0000_i1029" DrawAspect="Content" ObjectID="_1425069342" r:id="rId19"/>
         </w:object>
       </w:r>
     </w:p>
@@ -4679,12 +4872,17 @@
       </w:r>
       <w:bookmarkStart w:id="24" w:name="_Toc351320110"/>
       <w:r>
-        <w:t>Multicast P</w:t>
+        <w:t xml:space="preserve">Multicast </w:t>
+      </w:r>
+      <w:proofErr w:type="spellStart"/>
+      <w:r>
+        <w:t>P</w:t>
       </w:r>
       <w:r>
         <w:t>seudocode</w:t>
       </w:r>
       <w:bookmarkEnd w:id="24"/>
+      <w:proofErr w:type="spellEnd"/>
     </w:p>
     <w:p>
       <w:pPr>
@@ -4745,7 +4943,7 @@
           <v:shape id="_x0000_i1030" type="#_x0000_t75" style="width:467.25pt;height:311.25pt" o:ole="">
             <v:imagedata r:id="rId20" o:title=""/>
           </v:shape>
-          <o:OLEObject Type="Embed" ProgID="Visio.Drawing.11" ShapeID="_x0000_i1030" DrawAspect="Content" ObjectID="_1425068599" r:id="rId21"/>
+          <o:OLEObject Type="Embed" ProgID="Visio.Drawing.11" ShapeID="_x0000_i1030" DrawAspect="Content" ObjectID="_1425069343" r:id="rId21"/>
         </w:object>
       </w:r>
       <w:r>
@@ -4803,7 +5001,7 @@
           <v:shape id="_x0000_i1031" type="#_x0000_t75" style="width:312.75pt;height:536.25pt" o:ole="">
             <v:imagedata r:id="rId22" o:title=""/>
           </v:shape>
-          <o:OLEObject Type="Embed" ProgID="Visio.Drawing.11" ShapeID="_x0000_i1031" DrawAspect="Content" ObjectID="_1425068600" r:id="rId23"/>
+          <o:OLEObject Type="Embed" ProgID="Visio.Drawing.11" ShapeID="_x0000_i1031" DrawAspect="Content" ObjectID="_1425069344" r:id="rId23"/>
         </w:object>
       </w:r>
     </w:p>
@@ -4822,17 +5020,24 @@
       <w:bookmarkStart w:id="29" w:name="_Toc351320115"/>
       <w:r>
         <w:lastRenderedPageBreak/>
-        <w:t>Overall Server Pseudocode</w:t>
+        <w:t xml:space="preserve">Overall Server </w:t>
+      </w:r>
+      <w:proofErr w:type="spellStart"/>
+      <w:r>
+        <w:t>Pseudocode</w:t>
       </w:r>
       <w:bookmarkEnd w:id="29"/>
+      <w:proofErr w:type="spellEnd"/>
     </w:p>
     <w:p>
       <w:pPr>
         <w:pStyle w:val="Heading4"/>
       </w:pPr>
+      <w:proofErr w:type="spellStart"/>
       <w:r>
         <w:t>StartMulticast</w:t>
       </w:r>
+      <w:proofErr w:type="spellEnd"/>
       <w:r>
         <w:t>:</w:t>
       </w:r>
@@ -4894,7 +5099,15 @@
         </w:numPr>
       </w:pPr>
       <w:r>
-        <w:t>Call BroadcastTeardown()</w:t>
+        <w:t xml:space="preserve">Call </w:t>
+      </w:r>
+      <w:proofErr w:type="spellStart"/>
+      <w:r>
+        <w:t>BroadcastTeardown</w:t>
+      </w:r>
+      <w:proofErr w:type="spellEnd"/>
+      <w:r>
+        <w:t>()</w:t>
       </w:r>
     </w:p>
     <w:p>
@@ -4913,8 +5126,13 @@
       <w:pPr>
         <w:pStyle w:val="Heading4"/>
       </w:pPr>
-      <w:r>
-        <w:t>BroadcastTeardown:</w:t>
+      <w:proofErr w:type="spellStart"/>
+      <w:r>
+        <w:t>BroadcastTeardown</w:t>
+      </w:r>
+      <w:proofErr w:type="spellEnd"/>
+      <w:r>
+        <w:t>:</w:t>
       </w:r>
     </w:p>
     <w:p>
@@ -4945,8 +5163,13 @@
       <w:pPr>
         <w:pStyle w:val="Heading4"/>
       </w:pPr>
-      <w:r>
-        <w:t>BuildSongList:</w:t>
+      <w:proofErr w:type="spellStart"/>
+      <w:r>
+        <w:t>BuildSongList</w:t>
+      </w:r>
+      <w:proofErr w:type="spellEnd"/>
+      <w:r>
+        <w:t>:</w:t>
       </w:r>
     </w:p>
     <w:p>
@@ -4978,8 +5201,13 @@
         <w:pStyle w:val="Heading3"/>
       </w:pPr>
       <w:bookmarkStart w:id="30" w:name="_Toc351320116"/>
-      <w:r>
-        <w:t>TCPListen:</w:t>
+      <w:proofErr w:type="spellStart"/>
+      <w:r>
+        <w:t>TCPListen</w:t>
+      </w:r>
+      <w:proofErr w:type="spellEnd"/>
+      <w:r>
+        <w:t>:</w:t>
       </w:r>
       <w:bookmarkEnd w:id="30"/>
     </w:p>
@@ -5055,7 +5283,15 @@
         </w:numPr>
       </w:pPr>
       <w:r>
-        <w:t>Call ListenForClientRequests()</w:t>
+        <w:t xml:space="preserve">Call </w:t>
+      </w:r>
+      <w:proofErr w:type="spellStart"/>
+      <w:r>
+        <w:t>ListenForClientRequests</w:t>
+      </w:r>
+      <w:proofErr w:type="spellEnd"/>
+      <w:r>
+        <w:t>()</w:t>
       </w:r>
     </w:p>
     <w:p>
@@ -5063,8 +5299,13 @@
         <w:pStyle w:val="Heading3"/>
       </w:pPr>
       <w:bookmarkStart w:id="31" w:name="_Toc351320117"/>
-      <w:r>
-        <w:t>ListenForClientRequests:</w:t>
+      <w:proofErr w:type="spellStart"/>
+      <w:r>
+        <w:t>ListenForClientRequests</w:t>
+      </w:r>
+      <w:proofErr w:type="spellEnd"/>
+      <w:r>
+        <w:t>:</w:t>
       </w:r>
       <w:bookmarkEnd w:id="31"/>
     </w:p>
@@ -5101,15 +5342,28 @@
         </w:numPr>
       </w:pPr>
       <w:r>
-        <w:t>Call DecodeRequest()</w:t>
+        <w:t xml:space="preserve">Call </w:t>
+      </w:r>
+      <w:proofErr w:type="spellStart"/>
+      <w:r>
+        <w:t>DecodeRequest</w:t>
+      </w:r>
+      <w:proofErr w:type="spellEnd"/>
+      <w:r>
+        <w:t>()</w:t>
       </w:r>
     </w:p>
     <w:p>
       <w:pPr>
         <w:pStyle w:val="Heading4"/>
       </w:pPr>
-      <w:r>
-        <w:t>DecodeRequest:</w:t>
+      <w:proofErr w:type="spellStart"/>
+      <w:r>
+        <w:t>DecodeRequest</w:t>
+      </w:r>
+      <w:proofErr w:type="spellEnd"/>
+      <w:r>
+        <w:t>:</w:t>
       </w:r>
     </w:p>
     <w:p>
@@ -5145,7 +5399,16 @@
         </w:numPr>
       </w:pPr>
       <w:r>
-        <w:t>If ApproveUpload is good</w:t>
+        <w:t xml:space="preserve">if not currently in </w:t>
+      </w:r>
+      <w:r>
+        <w:rPr>
+          <w:i/>
+        </w:rPr>
+        <w:t>download state</w:t>
+      </w:r>
+      <w:r>
+        <w:t>:</w:t>
       </w:r>
     </w:p>
     <w:p>
@@ -5157,8 +5420,15 @@
         </w:numPr>
       </w:pPr>
       <w:r>
-        <w:t>Start ReceiveMode</w:t>
-      </w:r>
+        <w:t xml:space="preserve">Start </w:t>
+      </w:r>
+      <w:proofErr w:type="spellStart"/>
+      <w:r>
+        <w:t>ReceiveMode</w:t>
+      </w:r>
+      <w:bookmarkStart w:id="32" w:name="_GoBack"/>
+      <w:bookmarkEnd w:id="32"/>
+      <w:proofErr w:type="spellEnd"/>
     </w:p>
     <w:p>
       <w:pPr>
@@ -5319,14 +5589,14 @@
       <w:pPr>
         <w:pStyle w:val="Heading3"/>
       </w:pPr>
-      <w:bookmarkStart w:id="32" w:name="_Toc351320118"/>
+      <w:bookmarkStart w:id="33" w:name="_Toc351320118"/>
       <w:r>
         <w:t xml:space="preserve">Handle </w:t>
       </w:r>
       <w:r>
         <w:t>Upload Request</w:t>
       </w:r>
-      <w:bookmarkEnd w:id="32"/>
+      <w:bookmarkEnd w:id="33"/>
     </w:p>
     <w:p>
       <w:pPr>
@@ -5337,7 +5607,7 @@
           <v:shape id="_x0000_i1032" type="#_x0000_t75" style="width:315pt;height:529.5pt" o:ole="">
             <v:imagedata r:id="rId24" o:title=""/>
           </v:shape>
-          <o:OLEObject Type="Embed" ProgID="Visio.Drawing.11" ShapeID="_x0000_i1032" DrawAspect="Content" ObjectID="_1425068601" r:id="rId25"/>
+          <o:OLEObject Type="Embed" ProgID="Visio.Drawing.11" ShapeID="_x0000_i1032" DrawAspect="Content" ObjectID="_1425069345" r:id="rId25"/>
         </w:object>
       </w:r>
     </w:p>
@@ -5351,7 +5621,7 @@
           <w:color w:val="4F81BD" w:themeColor="accent1"/>
         </w:rPr>
       </w:pPr>
-      <w:bookmarkStart w:id="33" w:name="_Toc351320119"/>
+      <w:bookmarkStart w:id="34" w:name="_Toc351320119"/>
       <w:r>
         <w:br w:type="page"/>
       </w:r>
@@ -5362,16 +5632,21 @@
       </w:pPr>
       <w:r>
         <w:lastRenderedPageBreak/>
-        <w:t>Handle Upload Requests Pseudocode</w:t>
-      </w:r>
-      <w:bookmarkEnd w:id="33"/>
+        <w:t xml:space="preserve">Handle Upload Requests </w:t>
+      </w:r>
+      <w:proofErr w:type="spellStart"/>
+      <w:r>
+        <w:t>Pseudocode</w:t>
+      </w:r>
+      <w:bookmarkEnd w:id="34"/>
+      <w:proofErr w:type="spellEnd"/>
     </w:p>
     <w:p>
       <w:pPr>
         <w:pStyle w:val="Heading4"/>
       </w:pPr>
       <w:r>
-        <w:t>ApproveUpload:</w:t>
+        <w:t>Receive Mode</w:t>
       </w:r>
     </w:p>
     <w:p>
@@ -5382,13 +5657,8 @@
           <w:numId w:val="24"/>
         </w:numPr>
       </w:pPr>
-    </w:p>
-    <w:p>
-      <w:pPr>
-        <w:pStyle w:val="Heading4"/>
-      </w:pPr>
-      <w:r>
-        <w:t>Receive Mode</w:t>
+      <w:r>
+        <w:t>Receive the file until done</w:t>
       </w:r>
     </w:p>
     <w:p>
@@ -5399,6 +5669,69 @@
           <w:numId w:val="24"/>
         </w:numPr>
       </w:pPr>
+      <w:r>
+        <w:t>Append new song into song list</w:t>
+      </w:r>
+    </w:p>
+    <w:p>
+      <w:pPr>
+        <w:pStyle w:val="ListParagraph"/>
+        <w:numPr>
+          <w:ilvl w:val="0"/>
+          <w:numId w:val="24"/>
+        </w:numPr>
+      </w:pPr>
+      <w:r>
+        <w:t>Send new song list to every client connected</w:t>
+      </w:r>
+    </w:p>
+    <w:p/>
+    <w:p>
+      <w:r>
+        <w:rPr>
+          <w:b/>
+        </w:rPr>
+        <w:t>Note:</w:t>
+      </w:r>
+      <w:r>
+        <w:t xml:space="preserve"> </w:t>
+      </w:r>
+      <w:proofErr w:type="spellStart"/>
+      <w:r>
+        <w:t>Pseudocode</w:t>
+      </w:r>
+      <w:proofErr w:type="spellEnd"/>
+      <w:r>
+        <w:t xml:space="preserve"> for </w:t>
+      </w:r>
+      <w:r>
+        <w:t xml:space="preserve">the rest of </w:t>
+      </w:r>
+      <w:r>
+        <w:t>handling</w:t>
+      </w:r>
+      <w:r>
+        <w:t xml:space="preserve"> upload</w:t>
+      </w:r>
+      <w:r>
+        <w:t xml:space="preserve"> requests are in </w:t>
+      </w:r>
+      <w:proofErr w:type="spellStart"/>
+      <w:r>
+        <w:t>DecodeRequest</w:t>
+      </w:r>
+      <w:proofErr w:type="spellEnd"/>
+      <w:r>
+        <w:t xml:space="preserve"> </w:t>
+      </w:r>
+      <w:proofErr w:type="spellStart"/>
+      <w:r>
+        <w:t>pseudocode</w:t>
+      </w:r>
+      <w:proofErr w:type="spellEnd"/>
+      <w:r>
+        <w:t xml:space="preserve"> stated in the Server Overview. States are drawn here for clarity.</w:t>
+      </w:r>
     </w:p>
     <w:p>
       <w:pPr>
@@ -5412,7 +5745,7 @@
       <w:pPr>
         <w:pStyle w:val="Heading3"/>
       </w:pPr>
-      <w:bookmarkStart w:id="34" w:name="_Toc351320120"/>
+      <w:bookmarkStart w:id="35" w:name="_Toc351320120"/>
       <w:r>
         <w:lastRenderedPageBreak/>
         <w:t xml:space="preserve">Handle </w:t>
@@ -5420,7 +5753,7 @@
       <w:r>
         <w:t>Download Request</w:t>
       </w:r>
-      <w:bookmarkEnd w:id="34"/>
+      <w:bookmarkEnd w:id="35"/>
     </w:p>
     <w:p>
       <w:pPr>
@@ -5431,7 +5764,7 @@
           <v:shape id="_x0000_i1033" type="#_x0000_t75" style="width:376.5pt;height:388.5pt" o:ole="">
             <v:imagedata r:id="rId26" o:title=""/>
           </v:shape>
-          <o:OLEObject Type="Embed" ProgID="Visio.Drawing.11" ShapeID="_x0000_i1033" DrawAspect="Content" ObjectID="_1425068602" r:id="rId27"/>
+          <o:OLEObject Type="Embed" ProgID="Visio.Drawing.11" ShapeID="_x0000_i1033" DrawAspect="Content" ObjectID="_1425069346" r:id="rId27"/>
         </w:object>
       </w:r>
     </w:p>
@@ -5443,13 +5776,37 @@
         <w:t>Note:</w:t>
       </w:r>
       <w:r>
-        <w:t xml:space="preserve"> Pseudocode for handling</w:t>
+        <w:t xml:space="preserve"> </w:t>
+      </w:r>
+      <w:proofErr w:type="spellStart"/>
+      <w:r>
+        <w:t>Pseudocode</w:t>
+      </w:r>
+      <w:proofErr w:type="spellEnd"/>
+      <w:r>
+        <w:t xml:space="preserve"> for handling</w:t>
       </w:r>
       <w:r>
         <w:t xml:space="preserve"> download</w:t>
       </w:r>
       <w:r>
-        <w:t xml:space="preserve"> requests are in DecodeRequest pseudocode stated in the Server Overview. States are drawn here for clarity.</w:t>
+        <w:t xml:space="preserve"> requests are in </w:t>
+      </w:r>
+      <w:proofErr w:type="spellStart"/>
+      <w:r>
+        <w:t>DecodeRequest</w:t>
+      </w:r>
+      <w:proofErr w:type="spellEnd"/>
+      <w:r>
+        <w:t xml:space="preserve"> </w:t>
+      </w:r>
+      <w:proofErr w:type="spellStart"/>
+      <w:r>
+        <w:t>pseudocode</w:t>
+      </w:r>
+      <w:proofErr w:type="spellEnd"/>
+      <w:r>
+        <w:t xml:space="preserve"> stated in the Server Overview. States are drawn here for clarity.</w:t>
       </w:r>
     </w:p>
     <w:p/>
@@ -5457,7 +5814,7 @@
       <w:pPr>
         <w:pStyle w:val="Heading3"/>
       </w:pPr>
-      <w:bookmarkStart w:id="35" w:name="_Toc351320121"/>
+      <w:bookmarkStart w:id="36" w:name="_Toc351320121"/>
       <w:r>
         <w:lastRenderedPageBreak/>
         <w:t xml:space="preserve">Handle </w:t>
@@ -5465,7 +5822,7 @@
       <w:r>
         <w:t>Stream Reques</w:t>
       </w:r>
-      <w:bookmarkEnd w:id="35"/>
+      <w:bookmarkEnd w:id="36"/>
       <w:r>
         <w:t>t</w:t>
       </w:r>
@@ -5479,7 +5836,7 @@
           <v:shape id="_x0000_i1034" type="#_x0000_t75" style="width:387.75pt;height:283.5pt" o:ole="">
             <v:imagedata r:id="rId28" o:title=""/>
           </v:shape>
-          <o:OLEObject Type="Embed" ProgID="Visio.Drawing.11" ShapeID="_x0000_i1034" DrawAspect="Content" ObjectID="_1425068603" r:id="rId29"/>
+          <o:OLEObject Type="Embed" ProgID="Visio.Drawing.11" ShapeID="_x0000_i1034" DrawAspect="Content" ObjectID="_1425069347" r:id="rId29"/>
         </w:object>
       </w:r>
     </w:p>
@@ -5491,7 +5848,31 @@
         <w:t>Note:</w:t>
       </w:r>
       <w:r>
-        <w:t xml:space="preserve"> Pseudocode for handling stream requests are in DecodeRequest pseudocode stated in the Server Overview</w:t>
+        <w:t xml:space="preserve"> </w:t>
+      </w:r>
+      <w:proofErr w:type="spellStart"/>
+      <w:r>
+        <w:t>Pseudocode</w:t>
+      </w:r>
+      <w:proofErr w:type="spellEnd"/>
+      <w:r>
+        <w:t xml:space="preserve"> for handling stream requests are in </w:t>
+      </w:r>
+      <w:proofErr w:type="spellStart"/>
+      <w:r>
+        <w:t>DecodeRequest</w:t>
+      </w:r>
+      <w:proofErr w:type="spellEnd"/>
+      <w:r>
+        <w:t xml:space="preserve"> </w:t>
+      </w:r>
+      <w:proofErr w:type="spellStart"/>
+      <w:r>
+        <w:t>pseudocode</w:t>
+      </w:r>
+      <w:proofErr w:type="spellEnd"/>
+      <w:r>
+        <w:t xml:space="preserve"> stated in the Server Overview</w:t>
       </w:r>
       <w:r>
         <w:t xml:space="preserve">. States </w:t>
@@ -5507,7 +5888,7 @@
       <w:pPr>
         <w:pStyle w:val="Heading3"/>
       </w:pPr>
-      <w:bookmarkStart w:id="36" w:name="_Toc351320122"/>
+      <w:bookmarkStart w:id="37" w:name="_Toc351320122"/>
       <w:r>
         <w:lastRenderedPageBreak/>
         <w:t xml:space="preserve">Handle </w:t>
@@ -5515,7 +5896,7 @@
       <w:r>
         <w:t>2-way Microphone Chat</w:t>
       </w:r>
-      <w:bookmarkEnd w:id="36"/>
+      <w:bookmarkEnd w:id="37"/>
       <w:r>
         <w:t xml:space="preserve"> Request</w:t>
       </w:r>
@@ -5529,7 +5910,7 @@
           <v:shape id="_x0000_i1035" type="#_x0000_t75" style="width:426pt;height:571.5pt" o:ole="">
             <v:imagedata r:id="rId30" o:title=""/>
           </v:shape>
-          <o:OLEObject Type="Embed" ProgID="Visio.Drawing.11" ShapeID="_x0000_i1035" DrawAspect="Content" ObjectID="_1425068604" r:id="rId31"/>
+          <o:OLEObject Type="Embed" ProgID="Visio.Drawing.11" ShapeID="_x0000_i1035" DrawAspect="Content" ObjectID="_1425069348" r:id="rId31"/>
         </w:object>
       </w:r>
     </w:p>
@@ -5541,7 +5922,15 @@
         <w:t>Note:</w:t>
       </w:r>
       <w:r>
-        <w:t xml:space="preserve"> Pseudocode for handling </w:t>
+        <w:t xml:space="preserve"> </w:t>
+      </w:r>
+      <w:proofErr w:type="spellStart"/>
+      <w:r>
+        <w:t>Pseudocode</w:t>
+      </w:r>
+      <w:proofErr w:type="spellEnd"/>
+      <w:r>
+        <w:t xml:space="preserve"> for handling </w:t>
       </w:r>
       <w:r>
         <w:t>2-way mic</w:t>
@@ -5549,10 +5938,24 @@
       <w:r>
         <w:t>rophone</w:t>
       </w:r>
-      <w:bookmarkStart w:id="37" w:name="_GoBack"/>
-      <w:bookmarkEnd w:id="37"/>
-      <w:r>
-        <w:t xml:space="preserve"> requests are in DecodeRequest pseudocode stated in the Server Overview. States are drawn here for clarity.</w:t>
+      <w:r>
+        <w:t xml:space="preserve"> requests are in </w:t>
+      </w:r>
+      <w:proofErr w:type="spellStart"/>
+      <w:r>
+        <w:t>DecodeRequest</w:t>
+      </w:r>
+      <w:proofErr w:type="spellEnd"/>
+      <w:r>
+        <w:t xml:space="preserve"> </w:t>
+      </w:r>
+      <w:proofErr w:type="spellStart"/>
+      <w:r>
+        <w:t>pseudocode</w:t>
+      </w:r>
+      <w:proofErr w:type="spellEnd"/>
+      <w:r>
+        <w:t xml:space="preserve"> stated in the Server Overview. States are drawn here for clarity.</w:t>
       </w:r>
     </w:p>
     <w:p/>
@@ -5573,7 +5976,7 @@
           <v:shape id="_x0000_i1036" type="#_x0000_t75" style="width:468pt;height:300pt" o:ole="">
             <v:imagedata r:id="rId32" o:title=""/>
           </v:shape>
-          <o:OLEObject Type="Embed" ProgID="Visio.Drawing.11" ShapeID="_x0000_i1036" DrawAspect="Content" ObjectID="_1425068605" r:id="rId33"/>
+          <o:OLEObject Type="Embed" ProgID="Visio.Drawing.11" ShapeID="_x0000_i1036" DrawAspect="Content" ObjectID="_1425069349" r:id="rId33"/>
         </w:object>
       </w:r>
     </w:p>
@@ -5655,7 +6058,7 @@
             <w:rFonts w:cstheme="minorHAnsi"/>
             <w:noProof/>
           </w:rPr>
-          <w:t>20</w:t>
+          <w:t>15</w:t>
         </w:r>
         <w:r>
           <w:rPr>
@@ -9496,7 +9899,7 @@
 </file>
 
 <file path=customXml/itemProps2.xml><?xml version="1.0" encoding="utf-8"?>
-<ds:datastoreItem xmlns:ds="http://schemas.openxmlformats.org/officeDocument/2006/customXml" ds:itemID="{93C098F7-BB51-4B1A-A364-1CAC21390C68}">
+<ds:datastoreItem xmlns:ds="http://schemas.openxmlformats.org/officeDocument/2006/customXml" ds:itemID="{45E69817-AE8E-4D56-BD7D-D6ABFB959772}">
   <ds:schemaRefs>
     <ds:schemaRef ds:uri="http://schemas.openxmlformats.org/officeDocument/2006/bibliography"/>
   </ds:schemaRefs>

</xml_diff>